<commit_message>
update 18 oktober 2022 - perbaikan konten dari tulisan typo
</commit_message>
<xml_diff>
--- a/Konten - Isi Proposal - Makna Karakter menurut 2 Petrus p1 a5 7 dan Aplikasinya dalam Pembentukan Karakter - Yofandi Riki Winata.docx
+++ b/Konten - Isi Proposal - Makna Karakter menurut 2 Petrus p1 a5 7 dan Aplikasinya dalam Pembentukan Karakter - Yofandi Riki Winata.docx
@@ -290,10 +290,7 @@
         <w:jc w:val="center"/>
       </w:pPr>
       <w:r>
-        <w:t xml:space="preserve">PROGRAM STUDI </w:t>
-      </w:r>
-      <w:r>
-        <w:t>SARJANA PENDIDIKAN</w:t>
+        <w:t>PROGRAM STUDI SARJANA PENDIDIKAN</w:t>
       </w:r>
       <w:r>
         <w:rPr>
@@ -357,10 +354,7 @@
         <w:jc w:val="center"/>
       </w:pPr>
       <w:r>
-        <w:t>202</w:t>
-      </w:r>
-      <w:r>
-        <w:t>3</w:t>
+        <w:t>2023</w:t>
       </w:r>
     </w:p>
     <w:p>
@@ -402,8 +396,11 @@
     <w:sdt>
       <w:sdtPr>
         <w:rPr>
+          <w:rFonts w:asciiTheme="minorHAnsi" w:eastAsiaTheme="minorHAnsi" w:hAnsiTheme="minorHAnsi" w:cstheme="minorBidi"/>
+          <w:color w:val="auto"/>
           <w:sz w:val="24"/>
           <w:szCs w:val="24"/>
+          <w:lang w:val="en-ID"/>
         </w:rPr>
         <w:id w:val="-1734991847"/>
         <w:docPartObj>
@@ -413,14 +410,11 @@
       </w:sdtPr>
       <w:sdtEndPr>
         <w:rPr>
-          <w:rFonts w:asciiTheme="minorHAnsi" w:eastAsiaTheme="minorHAnsi" w:hAnsiTheme="minorHAnsi" w:cstheme="minorBidi"/>
           <w:b/>
           <w:bCs/>
           <w:noProof/>
-          <w:color w:val="auto"/>
           <w:sz w:val="22"/>
           <w:szCs w:val="22"/>
-          <w:lang w:val="en-ID"/>
         </w:rPr>
       </w:sdtEndPr>
       <w:sdtContent>
@@ -2023,12 +2017,19 @@
             </w:tabs>
             <w:spacing w:line="480" w:lineRule="auto"/>
             <w:rPr>
-              <w:rFonts w:eastAsiaTheme="minorEastAsia"/>
               <w:noProof/>
               <w:sz w:val="24"/>
               <w:szCs w:val="24"/>
-              <w:lang w:eastAsia="en-ID"/>
             </w:rPr>
+            <w:sectPr>
+              <w:headerReference w:type="default" r:id="rId10"/>
+              <w:footerReference w:type="default" r:id="rId11"/>
+              <w:pgSz w:w="11906" w:h="16838"/>
+              <w:pgMar w:top="2268" w:right="1701" w:bottom="1701" w:left="2268" w:header="709" w:footer="709" w:gutter="0"/>
+              <w:pgNumType w:fmt="lowerRoman" w:start="1"/>
+              <w:cols w:space="708"/>
+              <w:docGrid w:linePitch="360"/>
+            </w:sectPr>
           </w:pPr>
           <w:hyperlink w:anchor="_Toc116980200" w:history="1">
             <w:r>
@@ -3194,11 +3195,11 @@
       <w:pPr>
         <w:jc w:val="both"/>
         <w:sectPr>
-          <w:headerReference w:type="default" r:id="rId10"/>
-          <w:footerReference w:type="default" r:id="rId11"/>
+          <w:headerReference w:type="default" r:id="rId12"/>
+          <w:footerReference w:type="default" r:id="rId13"/>
           <w:pgSz w:w="11906" w:h="16838"/>
           <w:pgMar w:top="2268" w:right="1701" w:bottom="1701" w:left="2268" w:header="709" w:footer="709" w:gutter="0"/>
-          <w:pgNumType w:fmt="lowerRoman" w:start="1"/>
+          <w:pgNumType w:fmt="lowerRoman"/>
           <w:cols w:space="708"/>
           <w:docGrid w:linePitch="360"/>
         </w:sectPr>
@@ -3593,7 +3594,21 @@
           <w:rFonts w:ascii="Times New Roman" w:hAnsi="Times New Roman"/>
           <w:sz w:val="24"/>
         </w:rPr>
-        <w:t>pahlwan</w:t>
+        <w:t>pahl</w:t>
+      </w:r>
+      <w:r>
+        <w:rPr>
+          <w:rFonts w:ascii="Times New Roman" w:hAnsi="Times New Roman"/>
+          <w:sz w:val="24"/>
+        </w:rPr>
+        <w:t>a</w:t>
+      </w:r>
+      <w:r>
+        <w:rPr>
+          <w:rFonts w:ascii="Times New Roman" w:hAnsi="Times New Roman"/>
+          <w:sz w:val="24"/>
+        </w:rPr>
+        <w:t>wan</w:t>
       </w:r>
       <w:proofErr w:type="spellEnd"/>
       <w:r>
@@ -3624,23 +3639,21 @@
           <w:rFonts w:ascii="Times New Roman" w:hAnsi="Times New Roman"/>
           <w:sz w:val="24"/>
         </w:rPr>
-        <w:t xml:space="preserve"> Ir. Soekarno, </w:t>
-      </w:r>
-      <w:proofErr w:type="spellStart"/>
-      <w:r>
-        <w:rPr>
-          <w:rFonts w:ascii="Times New Roman" w:hAnsi="Times New Roman"/>
-          <w:sz w:val="24"/>
-        </w:rPr>
-        <w:t>Moh</w:t>
-      </w:r>
-      <w:proofErr w:type="spellEnd"/>
-      <w:r>
-        <w:rPr>
-          <w:rFonts w:ascii="Times New Roman" w:hAnsi="Times New Roman"/>
-          <w:sz w:val="24"/>
-        </w:rPr>
-        <w:t xml:space="preserve">. Hatta, Ki Hajar </w:t>
+        <w:t xml:space="preserve"> Ir. Soekarno, Moh</w:t>
+      </w:r>
+      <w:r>
+        <w:rPr>
+          <w:rFonts w:ascii="Times New Roman" w:hAnsi="Times New Roman"/>
+          <w:sz w:val="24"/>
+        </w:rPr>
+        <w:t>ammad</w:t>
+      </w:r>
+      <w:r>
+        <w:rPr>
+          <w:rFonts w:ascii="Times New Roman" w:hAnsi="Times New Roman"/>
+          <w:sz w:val="24"/>
+        </w:rPr>
+        <w:t xml:space="preserve"> Hatta, Ki Hajar </w:t>
       </w:r>
       <w:proofErr w:type="spellStart"/>
       <w:r>
@@ -4140,7 +4153,8 @@
           <w:sz w:val="24"/>
         </w:rPr>
         <w:sectPr>
-          <w:footerReference w:type="default" r:id="rId12"/>
+          <w:headerReference w:type="default" r:id="rId14"/>
+          <w:footerReference w:type="default" r:id="rId15"/>
           <w:pgSz w:w="11906" w:h="16838"/>
           <w:pgMar w:top="2268" w:right="1701" w:bottom="1701" w:left="2268" w:header="709" w:footer="709" w:gutter="0"/>
           <w:pgNumType w:start="1"/>
@@ -4369,7 +4383,7 @@
           <w:rFonts w:ascii="Times New Roman" w:hAnsi="Times New Roman"/>
           <w:sz w:val="24"/>
         </w:rPr>
-        <w:t>panjangan</w:t>
+        <w:t>panjang</w:t>
       </w:r>
       <w:proofErr w:type="spellEnd"/>
       <w:r>
@@ -4746,13 +4760,20 @@
         </w:rPr>
         <w:t xml:space="preserve"> orang </w:t>
       </w:r>
-      <w:proofErr w:type="spellStart"/>
-      <w:r>
-        <w:rPr>
-          <w:rFonts w:ascii="Times New Roman" w:hAnsi="Times New Roman"/>
-          <w:sz w:val="24"/>
-        </w:rPr>
-        <w:t>diluar</w:t>
+      <w:r>
+        <w:rPr>
+          <w:rFonts w:ascii="Times New Roman" w:hAnsi="Times New Roman"/>
+          <w:sz w:val="24"/>
+        </w:rPr>
+        <w:t xml:space="preserve">di </w:t>
+      </w:r>
+      <w:proofErr w:type="spellStart"/>
+      <w:r>
+        <w:rPr>
+          <w:rFonts w:ascii="Times New Roman" w:hAnsi="Times New Roman"/>
+          <w:sz w:val="24"/>
+        </w:rPr>
+        <w:t>luar</w:t>
       </w:r>
       <w:proofErr w:type="spellEnd"/>
       <w:r>
@@ -4928,7 +4949,7 @@
           <w:rFonts w:ascii="Times New Roman" w:hAnsi="Times New Roman"/>
           <w:sz w:val="24"/>
         </w:rPr>
-        <w:t>menegor</w:t>
+        <w:t>menegur</w:t>
       </w:r>
       <w:proofErr w:type="spellEnd"/>
       <w:r>
@@ -5724,7 +5745,7 @@
           <w:rFonts w:ascii="Times New Roman" w:hAnsi="Times New Roman"/>
           <w:sz w:val="24"/>
         </w:rPr>
-        <w:t>menunjukan</w:t>
+        <w:t>menunjukkan</w:t>
       </w:r>
       <w:proofErr w:type="spellEnd"/>
       <w:r>
@@ -5958,13 +5979,20 @@
         </w:rPr>
         <w:t xml:space="preserve"> duduk </w:t>
       </w:r>
-      <w:proofErr w:type="spellStart"/>
-      <w:r>
-        <w:rPr>
-          <w:rFonts w:ascii="Times New Roman" w:hAnsi="Times New Roman"/>
-          <w:sz w:val="24"/>
-        </w:rPr>
-        <w:t>disamping</w:t>
+      <w:r>
+        <w:rPr>
+          <w:rFonts w:ascii="Times New Roman" w:hAnsi="Times New Roman"/>
+          <w:sz w:val="24"/>
+        </w:rPr>
+        <w:t xml:space="preserve">di </w:t>
+      </w:r>
+      <w:proofErr w:type="spellStart"/>
+      <w:r>
+        <w:rPr>
+          <w:rFonts w:ascii="Times New Roman" w:hAnsi="Times New Roman"/>
+          <w:sz w:val="24"/>
+        </w:rPr>
+        <w:t>samping</w:t>
       </w:r>
       <w:proofErr w:type="spellEnd"/>
       <w:r>
@@ -6561,15 +6589,13 @@
         </w:rPr>
         <w:t xml:space="preserve"> </w:t>
       </w:r>
-      <w:proofErr w:type="spellStart"/>
-      <w:r>
-        <w:rPr>
-          <w:rFonts w:ascii="Times New Roman" w:hAnsi="Times New Roman"/>
-          <w:sz w:val="24"/>
-        </w:rPr>
-        <w:t>dimana</w:t>
-      </w:r>
-      <w:proofErr w:type="spellEnd"/>
+      <w:r>
+        <w:rPr>
+          <w:rFonts w:ascii="Times New Roman" w:hAnsi="Times New Roman"/>
+          <w:sz w:val="24"/>
+        </w:rPr>
+        <w:t>di mana</w:t>
+      </w:r>
       <w:r>
         <w:rPr>
           <w:rFonts w:ascii="Times New Roman" w:hAnsi="Times New Roman"/>
@@ -6807,23 +6833,23 @@
           <w:rFonts w:ascii="Times New Roman" w:hAnsi="Times New Roman"/>
           <w:sz w:val="24"/>
         </w:rPr>
-        <w:t>kerendah</w:t>
-      </w:r>
-      <w:proofErr w:type="spellEnd"/>
-      <w:r>
-        <w:rPr>
-          <w:rFonts w:ascii="Times New Roman" w:hAnsi="Times New Roman"/>
-          <w:sz w:val="24"/>
-        </w:rPr>
-        <w:t xml:space="preserve"> </w:t>
-      </w:r>
-      <w:proofErr w:type="spellStart"/>
-      <w:r>
-        <w:rPr>
-          <w:rFonts w:ascii="Times New Roman" w:hAnsi="Times New Roman"/>
-          <w:sz w:val="24"/>
-        </w:rPr>
-        <w:t>hatian</w:t>
+        <w:t>kerendahan</w:t>
+      </w:r>
+      <w:proofErr w:type="spellEnd"/>
+      <w:r>
+        <w:rPr>
+          <w:rFonts w:ascii="Times New Roman" w:hAnsi="Times New Roman"/>
+          <w:sz w:val="24"/>
+        </w:rPr>
+        <w:t xml:space="preserve"> </w:t>
+      </w:r>
+      <w:proofErr w:type="spellStart"/>
+      <w:r>
+        <w:rPr>
+          <w:rFonts w:ascii="Times New Roman" w:hAnsi="Times New Roman"/>
+          <w:sz w:val="24"/>
+        </w:rPr>
+        <w:t>hati</w:t>
       </w:r>
       <w:proofErr w:type="spellEnd"/>
       <w:r>
@@ -6881,13 +6907,20 @@
         </w:rPr>
         <w:t xml:space="preserve"> </w:t>
       </w:r>
-      <w:proofErr w:type="spellStart"/>
-      <w:r>
-        <w:rPr>
-          <w:rFonts w:ascii="Times New Roman" w:hAnsi="Times New Roman"/>
-          <w:sz w:val="24"/>
-        </w:rPr>
-        <w:t>dikemudian</w:t>
+      <w:r>
+        <w:rPr>
+          <w:rFonts w:ascii="Times New Roman" w:hAnsi="Times New Roman"/>
+          <w:sz w:val="24"/>
+        </w:rPr>
+        <w:t xml:space="preserve">di </w:t>
+      </w:r>
+      <w:proofErr w:type="spellStart"/>
+      <w:r>
+        <w:rPr>
+          <w:rFonts w:ascii="Times New Roman" w:hAnsi="Times New Roman"/>
+          <w:sz w:val="24"/>
+        </w:rPr>
+        <w:t>kemudian</w:t>
       </w:r>
       <w:proofErr w:type="spellEnd"/>
       <w:r>
@@ -7201,13 +7234,20 @@
         </w:rPr>
         <w:t xml:space="preserve"> </w:t>
       </w:r>
-      <w:proofErr w:type="spellStart"/>
-      <w:r>
-        <w:rPr>
-          <w:rFonts w:ascii="Times New Roman" w:hAnsi="Times New Roman"/>
-          <w:sz w:val="24"/>
-        </w:rPr>
-        <w:t>dipulau</w:t>
+      <w:r>
+        <w:rPr>
+          <w:rFonts w:ascii="Times New Roman" w:hAnsi="Times New Roman"/>
+          <w:sz w:val="24"/>
+        </w:rPr>
+        <w:t xml:space="preserve">di </w:t>
+      </w:r>
+      <w:proofErr w:type="spellStart"/>
+      <w:r>
+        <w:rPr>
+          <w:rFonts w:ascii="Times New Roman" w:hAnsi="Times New Roman"/>
+          <w:sz w:val="24"/>
+        </w:rPr>
+        <w:t>pulau</w:t>
       </w:r>
       <w:proofErr w:type="spellEnd"/>
       <w:r>
@@ -7580,7 +7620,14 @@
           <w:rFonts w:ascii="Times New Roman" w:hAnsi="Times New Roman"/>
           <w:sz w:val="24"/>
         </w:rPr>
-        <w:t>berkompentensi</w:t>
+        <w:t>berkompeti</w:t>
+      </w:r>
+      <w:r>
+        <w:rPr>
+          <w:rFonts w:ascii="Times New Roman" w:hAnsi="Times New Roman"/>
+          <w:sz w:val="24"/>
+        </w:rPr>
+        <w:t>si</w:t>
       </w:r>
       <w:proofErr w:type="spellEnd"/>
       <w:r>
@@ -7612,7 +7659,23 @@
           <w:rFonts w:ascii="Times New Roman" w:hAnsi="Times New Roman"/>
           <w:sz w:val="24"/>
         </w:rPr>
-        <w:t>matapelajaran</w:t>
+        <w:t>mata</w:t>
+      </w:r>
+      <w:proofErr w:type="spellEnd"/>
+      <w:r>
+        <w:rPr>
+          <w:rFonts w:ascii="Times New Roman" w:hAnsi="Times New Roman"/>
+          <w:sz w:val="24"/>
+        </w:rPr>
+        <w:t xml:space="preserve"> </w:t>
+      </w:r>
+      <w:proofErr w:type="spellStart"/>
+      <w:r>
+        <w:rPr>
+          <w:rFonts w:ascii="Times New Roman" w:hAnsi="Times New Roman"/>
+          <w:sz w:val="24"/>
+        </w:rPr>
+        <w:t>pelajaran</w:t>
       </w:r>
       <w:proofErr w:type="spellEnd"/>
       <w:r>
@@ -7692,15 +7755,152 @@
           <w:rFonts w:ascii="Times New Roman" w:hAnsi="Times New Roman"/>
           <w:sz w:val="24"/>
         </w:rPr>
-        <w:t xml:space="preserve"> </w:t>
-      </w:r>
+        <w:t xml:space="preserve"> guru </w:t>
+      </w:r>
+      <w:proofErr w:type="spellStart"/>
+      <w:r>
+        <w:rPr>
+          <w:rFonts w:ascii="Times New Roman" w:hAnsi="Times New Roman"/>
+          <w:sz w:val="24"/>
+        </w:rPr>
+        <w:t>sekolah</w:t>
+      </w:r>
+      <w:proofErr w:type="spellEnd"/>
+      <w:r>
+        <w:rPr>
+          <w:rFonts w:ascii="Times New Roman" w:hAnsi="Times New Roman"/>
+          <w:sz w:val="24"/>
+        </w:rPr>
+        <w:t xml:space="preserve"> </w:t>
+      </w:r>
+      <w:proofErr w:type="spellStart"/>
       <w:r>
         <w:rPr>
           <w:rFonts w:ascii="Times New Roman" w:hAnsi="Times New Roman"/>
           <w:sz w:val="24"/>
         </w:rPr>
         <w:lastRenderedPageBreak/>
-        <w:t xml:space="preserve">guru </w:t>
+        <w:t>dasar</w:t>
+      </w:r>
+      <w:proofErr w:type="spellEnd"/>
+      <w:r>
+        <w:rPr>
+          <w:rFonts w:ascii="Times New Roman" w:hAnsi="Times New Roman"/>
+          <w:sz w:val="24"/>
+        </w:rPr>
+        <w:t xml:space="preserve"> </w:t>
+      </w:r>
+      <w:proofErr w:type="spellStart"/>
+      <w:r>
+        <w:rPr>
+          <w:rFonts w:ascii="Times New Roman" w:hAnsi="Times New Roman"/>
+          <w:sz w:val="24"/>
+        </w:rPr>
+        <w:t>kelas</w:t>
+      </w:r>
+      <w:proofErr w:type="spellEnd"/>
+      <w:r>
+        <w:rPr>
+          <w:rFonts w:ascii="Times New Roman" w:hAnsi="Times New Roman"/>
+          <w:sz w:val="24"/>
+        </w:rPr>
+        <w:t xml:space="preserve"> 1 di Jose Urbina Lopez School </w:t>
+      </w:r>
+      <w:proofErr w:type="spellStart"/>
+      <w:r>
+        <w:rPr>
+          <w:rFonts w:ascii="Times New Roman" w:hAnsi="Times New Roman"/>
+          <w:sz w:val="24"/>
+        </w:rPr>
+        <w:t>terletak</w:t>
+      </w:r>
+      <w:proofErr w:type="spellEnd"/>
+      <w:r>
+        <w:rPr>
+          <w:rFonts w:ascii="Times New Roman" w:hAnsi="Times New Roman"/>
+          <w:sz w:val="24"/>
+        </w:rPr>
+        <w:t xml:space="preserve"> </w:t>
+      </w:r>
+      <w:proofErr w:type="spellStart"/>
+      <w:r>
+        <w:rPr>
+          <w:rFonts w:ascii="Times New Roman" w:hAnsi="Times New Roman"/>
+          <w:sz w:val="24"/>
+        </w:rPr>
+        <w:t>dipinggiran</w:t>
+      </w:r>
+      <w:proofErr w:type="spellEnd"/>
+      <w:r>
+        <w:rPr>
+          <w:rFonts w:ascii="Times New Roman" w:hAnsi="Times New Roman"/>
+          <w:sz w:val="24"/>
+        </w:rPr>
+        <w:t xml:space="preserve"> </w:t>
+      </w:r>
+      <w:proofErr w:type="spellStart"/>
+      <w:r>
+        <w:rPr>
+          <w:rFonts w:ascii="Times New Roman" w:hAnsi="Times New Roman"/>
+          <w:sz w:val="24"/>
+        </w:rPr>
+        <w:t>Meksiko</w:t>
+      </w:r>
+      <w:proofErr w:type="spellEnd"/>
+      <w:r>
+        <w:rPr>
+          <w:rFonts w:ascii="Times New Roman" w:hAnsi="Times New Roman"/>
+          <w:sz w:val="24"/>
+        </w:rPr>
+        <w:t xml:space="preserve">. </w:t>
+      </w:r>
+      <w:proofErr w:type="gramStart"/>
+      <w:r>
+        <w:rPr>
+          <w:rFonts w:ascii="Times New Roman" w:hAnsi="Times New Roman"/>
+          <w:sz w:val="24"/>
+        </w:rPr>
+        <w:t>Di  mana</w:t>
+      </w:r>
+      <w:proofErr w:type="gramEnd"/>
+      <w:r>
+        <w:rPr>
+          <w:rFonts w:ascii="Times New Roman" w:hAnsi="Times New Roman"/>
+          <w:sz w:val="24"/>
+        </w:rPr>
+        <w:t xml:space="preserve"> </w:t>
+      </w:r>
+      <w:proofErr w:type="spellStart"/>
+      <w:r>
+        <w:rPr>
+          <w:rFonts w:ascii="Times New Roman" w:hAnsi="Times New Roman"/>
+          <w:sz w:val="24"/>
+        </w:rPr>
+        <w:t>daerah</w:t>
+      </w:r>
+      <w:proofErr w:type="spellEnd"/>
+      <w:r>
+        <w:rPr>
+          <w:rFonts w:ascii="Times New Roman" w:hAnsi="Times New Roman"/>
+          <w:sz w:val="24"/>
+        </w:rPr>
+        <w:t xml:space="preserve"> </w:t>
+      </w:r>
+      <w:proofErr w:type="spellStart"/>
+      <w:r>
+        <w:rPr>
+          <w:rFonts w:ascii="Times New Roman" w:hAnsi="Times New Roman"/>
+          <w:sz w:val="24"/>
+        </w:rPr>
+        <w:t>lokasi</w:t>
+      </w:r>
+      <w:proofErr w:type="spellEnd"/>
+      <w:r>
+        <w:rPr>
+          <w:rFonts w:ascii="Times New Roman" w:hAnsi="Times New Roman"/>
+          <w:sz w:val="24"/>
+        </w:rPr>
+        <w:t xml:space="preserve"> </w:t>
       </w:r>
       <w:proofErr w:type="spellStart"/>
       <w:r>
@@ -7724,79 +7924,31 @@
           <w:rFonts w:ascii="Times New Roman" w:hAnsi="Times New Roman"/>
           <w:sz w:val="24"/>
         </w:rPr>
-        <w:t>dasar</w:t>
-      </w:r>
-      <w:proofErr w:type="spellEnd"/>
-      <w:r>
-        <w:rPr>
-          <w:rFonts w:ascii="Times New Roman" w:hAnsi="Times New Roman"/>
-          <w:sz w:val="24"/>
-        </w:rPr>
-        <w:t xml:space="preserve"> </w:t>
-      </w:r>
-      <w:proofErr w:type="spellStart"/>
-      <w:r>
-        <w:rPr>
-          <w:rFonts w:ascii="Times New Roman" w:hAnsi="Times New Roman"/>
-          <w:sz w:val="24"/>
-        </w:rPr>
-        <w:t>kelas</w:t>
-      </w:r>
-      <w:proofErr w:type="spellEnd"/>
-      <w:r>
-        <w:rPr>
-          <w:rFonts w:ascii="Times New Roman" w:hAnsi="Times New Roman"/>
-          <w:sz w:val="24"/>
-        </w:rPr>
-        <w:t xml:space="preserve"> 1 di Jose Urbina Lopez School </w:t>
-      </w:r>
-      <w:proofErr w:type="spellStart"/>
-      <w:r>
-        <w:rPr>
-          <w:rFonts w:ascii="Times New Roman" w:hAnsi="Times New Roman"/>
-          <w:sz w:val="24"/>
-        </w:rPr>
-        <w:t>terletak</w:t>
-      </w:r>
-      <w:proofErr w:type="spellEnd"/>
-      <w:r>
-        <w:rPr>
-          <w:rFonts w:ascii="Times New Roman" w:hAnsi="Times New Roman"/>
-          <w:sz w:val="24"/>
-        </w:rPr>
-        <w:t xml:space="preserve"> </w:t>
-      </w:r>
-      <w:proofErr w:type="spellStart"/>
-      <w:r>
-        <w:rPr>
-          <w:rFonts w:ascii="Times New Roman" w:hAnsi="Times New Roman"/>
-          <w:sz w:val="24"/>
-        </w:rPr>
-        <w:t>dipinggiran</w:t>
-      </w:r>
-      <w:proofErr w:type="spellEnd"/>
-      <w:r>
-        <w:rPr>
-          <w:rFonts w:ascii="Times New Roman" w:hAnsi="Times New Roman"/>
-          <w:sz w:val="24"/>
-        </w:rPr>
-        <w:t xml:space="preserve"> </w:t>
-      </w:r>
-      <w:proofErr w:type="spellStart"/>
-      <w:r>
-        <w:rPr>
-          <w:rFonts w:ascii="Times New Roman" w:hAnsi="Times New Roman"/>
-          <w:sz w:val="24"/>
-        </w:rPr>
-        <w:t>Meksiko</w:t>
-      </w:r>
-      <w:proofErr w:type="spellEnd"/>
-      <w:r>
-        <w:rPr>
-          <w:rFonts w:ascii="Times New Roman" w:hAnsi="Times New Roman"/>
-          <w:sz w:val="24"/>
-        </w:rPr>
-        <w:t xml:space="preserve">. Dimana </w:t>
+        <w:t>tersebut</w:t>
+      </w:r>
+      <w:proofErr w:type="spellEnd"/>
+      <w:r>
+        <w:rPr>
+          <w:rFonts w:ascii="Times New Roman" w:hAnsi="Times New Roman"/>
+          <w:sz w:val="24"/>
+        </w:rPr>
+        <w:t xml:space="preserve"> </w:t>
+      </w:r>
+      <w:proofErr w:type="spellStart"/>
+      <w:r>
+        <w:rPr>
+          <w:rFonts w:ascii="Times New Roman" w:hAnsi="Times New Roman"/>
+          <w:sz w:val="24"/>
+        </w:rPr>
+        <w:t>berada</w:t>
+      </w:r>
+      <w:proofErr w:type="spellEnd"/>
+      <w:r>
+        <w:rPr>
+          <w:rFonts w:ascii="Times New Roman" w:hAnsi="Times New Roman"/>
+          <w:sz w:val="24"/>
+        </w:rPr>
+        <w:t xml:space="preserve"> di </w:t>
       </w:r>
       <w:proofErr w:type="spellStart"/>
       <w:r>
@@ -7820,86 +7972,6 @@
           <w:rFonts w:ascii="Times New Roman" w:hAnsi="Times New Roman"/>
           <w:sz w:val="24"/>
         </w:rPr>
-        <w:t>lokasi</w:t>
-      </w:r>
-      <w:proofErr w:type="spellEnd"/>
-      <w:r>
-        <w:rPr>
-          <w:rFonts w:ascii="Times New Roman" w:hAnsi="Times New Roman"/>
-          <w:sz w:val="24"/>
-        </w:rPr>
-        <w:t xml:space="preserve"> </w:t>
-      </w:r>
-      <w:proofErr w:type="spellStart"/>
-      <w:r>
-        <w:rPr>
-          <w:rFonts w:ascii="Times New Roman" w:hAnsi="Times New Roman"/>
-          <w:sz w:val="24"/>
-        </w:rPr>
-        <w:t>sekolah</w:t>
-      </w:r>
-      <w:proofErr w:type="spellEnd"/>
-      <w:r>
-        <w:rPr>
-          <w:rFonts w:ascii="Times New Roman" w:hAnsi="Times New Roman"/>
-          <w:sz w:val="24"/>
-        </w:rPr>
-        <w:t xml:space="preserve"> </w:t>
-      </w:r>
-      <w:proofErr w:type="spellStart"/>
-      <w:r>
-        <w:rPr>
-          <w:rFonts w:ascii="Times New Roman" w:hAnsi="Times New Roman"/>
-          <w:sz w:val="24"/>
-        </w:rPr>
-        <w:t>tersebut</w:t>
-      </w:r>
-      <w:proofErr w:type="spellEnd"/>
-      <w:r>
-        <w:rPr>
-          <w:rFonts w:ascii="Times New Roman" w:hAnsi="Times New Roman"/>
-          <w:sz w:val="24"/>
-        </w:rPr>
-        <w:t xml:space="preserve"> </w:t>
-      </w:r>
-      <w:proofErr w:type="spellStart"/>
-      <w:r>
-        <w:rPr>
-          <w:rFonts w:ascii="Times New Roman" w:hAnsi="Times New Roman"/>
-          <w:sz w:val="24"/>
-        </w:rPr>
-        <w:t>berada</w:t>
-      </w:r>
-      <w:proofErr w:type="spellEnd"/>
-      <w:r>
-        <w:rPr>
-          <w:rFonts w:ascii="Times New Roman" w:hAnsi="Times New Roman"/>
-          <w:sz w:val="24"/>
-        </w:rPr>
-        <w:t xml:space="preserve"> di </w:t>
-      </w:r>
-      <w:proofErr w:type="spellStart"/>
-      <w:r>
-        <w:rPr>
-          <w:rFonts w:ascii="Times New Roman" w:hAnsi="Times New Roman"/>
-          <w:sz w:val="24"/>
-        </w:rPr>
-        <w:t>daerah</w:t>
-      </w:r>
-      <w:proofErr w:type="spellEnd"/>
-      <w:r>
-        <w:rPr>
-          <w:rFonts w:ascii="Times New Roman" w:hAnsi="Times New Roman"/>
-          <w:sz w:val="24"/>
-        </w:rPr>
-        <w:t xml:space="preserve"> </w:t>
-      </w:r>
-      <w:proofErr w:type="spellStart"/>
-      <w:r>
-        <w:rPr>
-          <w:rFonts w:ascii="Times New Roman" w:hAnsi="Times New Roman"/>
-          <w:sz w:val="24"/>
-        </w:rPr>
         <w:t>rawan</w:t>
       </w:r>
       <w:proofErr w:type="spellEnd"/>
@@ -8172,7 +8244,21 @@
           <w:rFonts w:ascii="Times New Roman" w:hAnsi="Times New Roman"/>
           <w:sz w:val="24"/>
         </w:rPr>
-        <w:t>relevasi</w:t>
+        <w:t>releva</w:t>
+      </w:r>
+      <w:r>
+        <w:rPr>
+          <w:rFonts w:ascii="Times New Roman" w:hAnsi="Times New Roman"/>
+          <w:sz w:val="24"/>
+        </w:rPr>
+        <w:t>n</w:t>
+      </w:r>
+      <w:r>
+        <w:rPr>
+          <w:rFonts w:ascii="Times New Roman" w:hAnsi="Times New Roman"/>
+          <w:sz w:val="24"/>
+        </w:rPr>
+        <w:t>si</w:t>
       </w:r>
       <w:proofErr w:type="spellEnd"/>
       <w:r>
@@ -8394,6 +8480,7 @@
         <w:t xml:space="preserve"> </w:t>
       </w:r>
       <w:proofErr w:type="spellStart"/>
+      <w:proofErr w:type="gramStart"/>
       <w:r>
         <w:rPr>
           <w:rFonts w:ascii="Times New Roman" w:hAnsi="Times New Roman"/>
@@ -8407,22 +8494,40 @@
           <w:rFonts w:ascii="Times New Roman" w:hAnsi="Times New Roman"/>
           <w:sz w:val="24"/>
         </w:rPr>
-        <w:t xml:space="preserve"> “</w:t>
-      </w:r>
-      <w:r>
-        <w:rPr>
-          <w:rFonts w:ascii="Times New Roman" w:hAnsi="Times New Roman"/>
+        <w:t xml:space="preserve"> </w:t>
+      </w:r>
+      <w:r>
+        <w:rPr>
+          <w:rFonts w:ascii="Times New Roman" w:hAnsi="Times New Roman"/>
+          <w:sz w:val="24"/>
+        </w:rPr>
+        <w:t xml:space="preserve"> </w:t>
+      </w:r>
+      <w:r>
+        <w:rPr>
+          <w:rFonts w:ascii="Times New Roman" w:hAnsi="Times New Roman"/>
+          <w:i/>
           <w:iCs/>
           <w:sz w:val="24"/>
         </w:rPr>
-        <w:t>The Next Steve Job</w:t>
-      </w:r>
-      <w:r>
-        <w:rPr>
-          <w:rFonts w:ascii="Times New Roman" w:hAnsi="Times New Roman"/>
-          <w:sz w:val="24"/>
-        </w:rPr>
-        <w:t xml:space="preserve">” oleh </w:t>
+        <w:t>“</w:t>
+      </w:r>
+      <w:proofErr w:type="gramEnd"/>
+      <w:r>
+        <w:rPr>
+          <w:rFonts w:ascii="Times New Roman" w:hAnsi="Times New Roman"/>
+          <w:i/>
+          <w:iCs/>
+          <w:sz w:val="24"/>
+        </w:rPr>
+        <w:t>The Next Steve Job”</w:t>
+      </w:r>
+      <w:r>
+        <w:rPr>
+          <w:rFonts w:ascii="Times New Roman" w:hAnsi="Times New Roman"/>
+          <w:sz w:val="24"/>
+        </w:rPr>
+        <w:t xml:space="preserve"> oleh </w:t>
       </w:r>
       <w:proofErr w:type="spellStart"/>
       <w:r>
@@ -8439,6 +8544,15 @@
           <w:sz w:val="24"/>
         </w:rPr>
         <w:t xml:space="preserve"> </w:t>
+      </w:r>
+      <w:r>
+        <w:rPr>
+          <w:rFonts w:ascii="Times New Roman" w:hAnsi="Times New Roman"/>
+          <w:bCs/>
+          <w:i/>
+          <w:sz w:val="24"/>
+        </w:rPr>
+        <w:t>Wired</w:t>
       </w:r>
       <w:r>
         <w:rPr>
@@ -8447,7 +8561,7 @@
           <w:iCs/>
           <w:sz w:val="24"/>
         </w:rPr>
-        <w:t>Wired.</w:t>
+        <w:t>.</w:t>
       </w:r>
       <w:r>
         <w:rPr>
@@ -8638,7 +8752,21 @@
           <w:rFonts w:ascii="Times New Roman" w:hAnsi="Times New Roman"/>
           <w:sz w:val="24"/>
         </w:rPr>
-        <w:t>Spayol</w:t>
+        <w:t>Spa</w:t>
+      </w:r>
+      <w:r>
+        <w:rPr>
+          <w:rFonts w:ascii="Times New Roman" w:hAnsi="Times New Roman"/>
+          <w:sz w:val="24"/>
+        </w:rPr>
+        <w:t>n</w:t>
+      </w:r>
+      <w:r>
+        <w:rPr>
+          <w:rFonts w:ascii="Times New Roman" w:hAnsi="Times New Roman"/>
+          <w:sz w:val="24"/>
+        </w:rPr>
+        <w:t>yol</w:t>
       </w:r>
       <w:proofErr w:type="spellEnd"/>
       <w:r>
@@ -9305,7 +9433,16 @@
           <w:sz w:val="24"/>
           <w:szCs w:val="27"/>
         </w:rPr>
-        <w:t>keuletannya</w:t>
+        <w:t>ke</w:t>
+      </w:r>
+      <w:r>
+        <w:rPr>
+          <w:rFonts w:ascii="Times New Roman" w:hAnsi="Times New Roman" w:cs="Arial"/>
+          <w:color w:val="252525"/>
+          <w:sz w:val="24"/>
+          <w:szCs w:val="27"/>
+        </w:rPr>
+        <w:t>tekunannya</w:t>
       </w:r>
       <w:proofErr w:type="spellEnd"/>
       <w:r>
@@ -9976,7 +10113,14 @@
           <w:rFonts w:ascii="Times New Roman" w:hAnsi="Times New Roman"/>
           <w:sz w:val="24"/>
         </w:rPr>
-        <w:t>inspirasional</w:t>
+        <w:t>meng</w:t>
+      </w:r>
+      <w:r>
+        <w:rPr>
+          <w:rFonts w:ascii="Times New Roman" w:hAnsi="Times New Roman"/>
+          <w:sz w:val="24"/>
+        </w:rPr>
+        <w:t>inspirasi</w:t>
       </w:r>
       <w:proofErr w:type="spellEnd"/>
       <w:r>
@@ -10225,15 +10369,22 @@
           <w:rFonts w:ascii="Times New Roman" w:hAnsi="Times New Roman"/>
           <w:sz w:val="24"/>
         </w:rPr>
-        <w:t xml:space="preserve"> </w:t>
-      </w:r>
-      <w:proofErr w:type="spellStart"/>
-      <w:r>
-        <w:rPr>
-          <w:rFonts w:ascii="Times New Roman" w:hAnsi="Times New Roman"/>
-          <w:sz w:val="24"/>
-        </w:rPr>
-        <w:t>diwilayahnya</w:t>
+        <w:t xml:space="preserve"> di</w:t>
+      </w:r>
+      <w:r>
+        <w:rPr>
+          <w:rFonts w:ascii="Times New Roman" w:hAnsi="Times New Roman"/>
+          <w:sz w:val="24"/>
+        </w:rPr>
+        <w:t xml:space="preserve"> </w:t>
+      </w:r>
+      <w:proofErr w:type="spellStart"/>
+      <w:r>
+        <w:rPr>
+          <w:rFonts w:ascii="Times New Roman" w:hAnsi="Times New Roman"/>
+          <w:sz w:val="24"/>
+        </w:rPr>
+        <w:t>wilayahnya</w:t>
       </w:r>
       <w:proofErr w:type="spellEnd"/>
       <w:r>
@@ -10748,17 +10899,31 @@
           <w:rFonts w:ascii="Times New Roman" w:hAnsi="Times New Roman"/>
           <w:sz w:val="24"/>
         </w:rPr>
-        <w:t xml:space="preserve"> </w:t>
-      </w:r>
-      <w:proofErr w:type="spellStart"/>
-      <w:r>
-        <w:rPr>
-          <w:rFonts w:ascii="Times New Roman" w:hAnsi="Times New Roman"/>
-          <w:sz w:val="24"/>
-        </w:rPr>
-        <w:t>diterima</w:t>
-      </w:r>
-      <w:proofErr w:type="spellEnd"/>
+        <w:t xml:space="preserve"> di</w:t>
+      </w:r>
+      <w:r>
+        <w:rPr>
+          <w:rFonts w:ascii="Times New Roman" w:hAnsi="Times New Roman"/>
+          <w:sz w:val="24"/>
+        </w:rPr>
+        <w:t xml:space="preserve"> </w:t>
+      </w:r>
+      <w:proofErr w:type="spellStart"/>
+      <w:r>
+        <w:rPr>
+          <w:rFonts w:ascii="Times New Roman" w:hAnsi="Times New Roman"/>
+          <w:sz w:val="24"/>
+        </w:rPr>
+        <w:t>terima</w:t>
+      </w:r>
+      <w:proofErr w:type="spellEnd"/>
+      <w:r>
+        <w:rPr>
+          <w:rFonts w:ascii="Times New Roman" w:hAnsi="Times New Roman"/>
+          <w:sz w:val="24"/>
+        </w:rPr>
+        <w:t xml:space="preserve"> di</w:t>
+      </w:r>
       <w:r>
         <w:rPr>
           <w:rFonts w:ascii="Times New Roman" w:hAnsi="Times New Roman"/>
@@ -10773,7 +10938,7 @@
           <w:rFonts w:ascii="Times New Roman" w:hAnsi="Times New Roman"/>
           <w:sz w:val="24"/>
         </w:rPr>
-        <w:t>dilingkungan</w:t>
+        <w:t>lingkungan</w:t>
       </w:r>
       <w:proofErr w:type="spellEnd"/>
       <w:r>
@@ -10851,7 +11016,7 @@
       <w:r>
         <w:rPr>
           <w:rFonts w:ascii="Times New Roman" w:hAnsi="Times New Roman"/>
-          <w:iCs/>
+          <w:i/>
           <w:sz w:val="24"/>
         </w:rPr>
         <w:t>basecamp</w:t>
@@ -11231,15 +11396,22 @@
           <w:rFonts w:ascii="Times New Roman" w:hAnsi="Times New Roman"/>
           <w:sz w:val="24"/>
         </w:rPr>
-        <w:t xml:space="preserve"> air </w:t>
-      </w:r>
-      <w:proofErr w:type="spellStart"/>
-      <w:r>
-        <w:rPr>
-          <w:rFonts w:ascii="Times New Roman" w:hAnsi="Times New Roman"/>
-          <w:sz w:val="24"/>
-        </w:rPr>
-        <w:t>didaerahnya</w:t>
+        <w:t xml:space="preserve"> air di</w:t>
+      </w:r>
+      <w:r>
+        <w:rPr>
+          <w:rFonts w:ascii="Times New Roman" w:hAnsi="Times New Roman"/>
+          <w:sz w:val="24"/>
+        </w:rPr>
+        <w:t xml:space="preserve"> </w:t>
+      </w:r>
+      <w:proofErr w:type="spellStart"/>
+      <w:r>
+        <w:rPr>
+          <w:rFonts w:ascii="Times New Roman" w:hAnsi="Times New Roman"/>
+          <w:sz w:val="24"/>
+        </w:rPr>
+        <w:t>daerahnya</w:t>
       </w:r>
       <w:proofErr w:type="spellEnd"/>
       <w:r>
@@ -11850,22 +12022,6 @@
           <w:rFonts w:ascii="Times New Roman" w:hAnsi="Times New Roman"/>
           <w:sz w:val="24"/>
         </w:rPr>
-        <w:t>sosoknya</w:t>
-      </w:r>
-      <w:proofErr w:type="spellEnd"/>
-      <w:r>
-        <w:rPr>
-          <w:rFonts w:ascii="Times New Roman" w:hAnsi="Times New Roman"/>
-          <w:sz w:val="24"/>
-        </w:rPr>
-        <w:t xml:space="preserve"> </w:t>
-      </w:r>
-      <w:proofErr w:type="spellStart"/>
-      <w:r>
-        <w:rPr>
-          <w:rFonts w:ascii="Times New Roman" w:hAnsi="Times New Roman"/>
-          <w:sz w:val="24"/>
-        </w:rPr>
         <w:t>tidak</w:t>
       </w:r>
       <w:proofErr w:type="spellEnd"/>
@@ -11883,6 +12039,22 @@
           <w:sz w:val="24"/>
         </w:rPr>
         <w:t>dianggap</w:t>
+      </w:r>
+      <w:proofErr w:type="spellEnd"/>
+      <w:r>
+        <w:rPr>
+          <w:rFonts w:ascii="Times New Roman" w:hAnsi="Times New Roman"/>
+          <w:sz w:val="24"/>
+        </w:rPr>
+        <w:t xml:space="preserve"> </w:t>
+      </w:r>
+      <w:proofErr w:type="spellStart"/>
+      <w:r>
+        <w:rPr>
+          <w:rFonts w:ascii="Times New Roman" w:hAnsi="Times New Roman"/>
+          <w:sz w:val="24"/>
+        </w:rPr>
+        <w:t>ada</w:t>
       </w:r>
       <w:proofErr w:type="spellEnd"/>
       <w:r>
@@ -12661,7 +12833,21 @@
           <w:rFonts w:ascii="Times New Roman" w:hAnsi="Times New Roman"/>
           <w:sz w:val="24"/>
         </w:rPr>
-        <w:t>mempuni</w:t>
+        <w:t>m</w:t>
+      </w:r>
+      <w:r>
+        <w:rPr>
+          <w:rFonts w:ascii="Times New Roman" w:hAnsi="Times New Roman"/>
+          <w:sz w:val="24"/>
+        </w:rPr>
+        <w:t>u</w:t>
+      </w:r>
+      <w:r>
+        <w:rPr>
+          <w:rFonts w:ascii="Times New Roman" w:hAnsi="Times New Roman"/>
+          <w:sz w:val="24"/>
+        </w:rPr>
+        <w:t>mpuni</w:t>
       </w:r>
       <w:proofErr w:type="spellEnd"/>
       <w:r>
@@ -14073,7 +14259,7 @@
           <w:rFonts w:ascii="Times New Roman" w:hAnsi="Times New Roman"/>
           <w:sz w:val="24"/>
         </w:rPr>
-        <w:t>diuntarakan</w:t>
+        <w:t>diutarakan</w:t>
       </w:r>
       <w:proofErr w:type="spellEnd"/>
       <w:r>
@@ -14313,7 +14499,23 @@
           <w:rFonts w:ascii="Times New Roman" w:hAnsi="Times New Roman"/>
           <w:sz w:val="24"/>
         </w:rPr>
-        <w:t>kedalam</w:t>
+        <w:t>ke</w:t>
+      </w:r>
+      <w:proofErr w:type="spellEnd"/>
+      <w:r>
+        <w:rPr>
+          <w:rFonts w:ascii="Times New Roman" w:hAnsi="Times New Roman"/>
+          <w:sz w:val="24"/>
+        </w:rPr>
+        <w:t xml:space="preserve"> </w:t>
+      </w:r>
+      <w:proofErr w:type="spellStart"/>
+      <w:r>
+        <w:rPr>
+          <w:rFonts w:ascii="Times New Roman" w:hAnsi="Times New Roman"/>
+          <w:sz w:val="24"/>
+        </w:rPr>
+        <w:t>dalam</w:t>
       </w:r>
       <w:proofErr w:type="spellEnd"/>
       <w:r>
@@ -15244,15 +15446,22 @@
           <w:rFonts w:ascii="Times New Roman" w:hAnsi="Times New Roman"/>
           <w:sz w:val="24"/>
         </w:rPr>
-        <w:t xml:space="preserve"> Pendidikan agama Kristen </w:t>
-      </w:r>
-      <w:proofErr w:type="spellStart"/>
-      <w:r>
-        <w:rPr>
-          <w:rFonts w:ascii="Times New Roman" w:hAnsi="Times New Roman"/>
-          <w:sz w:val="24"/>
-        </w:rPr>
-        <w:t>digereja</w:t>
+        <w:t xml:space="preserve"> Pendidikan agama Kristen di</w:t>
+      </w:r>
+      <w:r>
+        <w:rPr>
+          <w:rFonts w:ascii="Times New Roman" w:hAnsi="Times New Roman"/>
+          <w:sz w:val="24"/>
+        </w:rPr>
+        <w:t xml:space="preserve"> </w:t>
+      </w:r>
+      <w:proofErr w:type="spellStart"/>
+      <w:r>
+        <w:rPr>
+          <w:rFonts w:ascii="Times New Roman" w:hAnsi="Times New Roman"/>
+          <w:sz w:val="24"/>
+        </w:rPr>
+        <w:t>gereja</w:t>
       </w:r>
       <w:proofErr w:type="spellEnd"/>
       <w:r>
@@ -18088,7 +18297,30 @@
           <w:rFonts w:ascii="Times New Roman" w:hAnsi="Times New Roman"/>
           <w:sz w:val="24"/>
         </w:rPr>
-        <w:t xml:space="preserve"> denga </w:t>
+        <w:t xml:space="preserve"> </w:t>
+      </w:r>
+      <w:proofErr w:type="spellStart"/>
+      <w:r>
+        <w:rPr>
+          <w:rFonts w:ascii="Times New Roman" w:hAnsi="Times New Roman"/>
+          <w:sz w:val="24"/>
+        </w:rPr>
+        <w:t>denga</w:t>
+      </w:r>
+      <w:r>
+        <w:rPr>
+          <w:rFonts w:ascii="Times New Roman" w:hAnsi="Times New Roman"/>
+          <w:sz w:val="24"/>
+        </w:rPr>
+        <w:t>n</w:t>
+      </w:r>
+      <w:proofErr w:type="spellEnd"/>
+      <w:r>
+        <w:rPr>
+          <w:rFonts w:ascii="Times New Roman" w:hAnsi="Times New Roman"/>
+          <w:sz w:val="24"/>
+        </w:rPr>
+        <w:t xml:space="preserve"> </w:t>
       </w:r>
       <w:proofErr w:type="spellStart"/>
       <w:r>
@@ -18899,23 +19131,21 @@
           <w:rFonts w:ascii="Times New Roman" w:hAnsi="Times New Roman"/>
           <w:sz w:val="24"/>
         </w:rPr>
-        <w:t xml:space="preserve"> </w:t>
-      </w:r>
-      <w:proofErr w:type="spellStart"/>
-      <w:r>
-        <w:rPr>
-          <w:rFonts w:ascii="Times New Roman" w:hAnsi="Times New Roman"/>
-          <w:sz w:val="24"/>
-        </w:rPr>
-        <w:t>dimasa</w:t>
-      </w:r>
-      <w:proofErr w:type="spellEnd"/>
-      <w:r>
-        <w:rPr>
-          <w:rFonts w:ascii="Times New Roman" w:hAnsi="Times New Roman"/>
-          <w:sz w:val="24"/>
-        </w:rPr>
-        <w:t xml:space="preserve"> </w:t>
+        <w:t xml:space="preserve"> di</w:t>
+      </w:r>
+      <w:r>
+        <w:rPr>
+          <w:rFonts w:ascii="Times New Roman" w:hAnsi="Times New Roman"/>
+          <w:sz w:val="24"/>
+        </w:rPr>
+        <w:t xml:space="preserve"> </w:t>
+      </w:r>
+      <w:r>
+        <w:rPr>
+          <w:rFonts w:ascii="Times New Roman" w:hAnsi="Times New Roman"/>
+          <w:sz w:val="24"/>
+        </w:rPr>
+        <w:t xml:space="preserve">masa </w:t>
       </w:r>
       <w:proofErr w:type="spellStart"/>
       <w:r>
@@ -19031,7 +19261,23 @@
           <w:rFonts w:ascii="Times New Roman" w:hAnsi="Times New Roman"/>
           <w:sz w:val="24"/>
         </w:rPr>
-        <w:t xml:space="preserve">  BARNA  yang  </w:t>
+        <w:t xml:space="preserve">  </w:t>
+      </w:r>
+      <w:r>
+        <w:rPr>
+          <w:rFonts w:ascii="Times New Roman" w:hAnsi="Times New Roman"/>
+          <w:i/>
+          <w:iCs/>
+          <w:sz w:val="24"/>
+        </w:rPr>
+        <w:t>BARNA</w:t>
+      </w:r>
+      <w:r>
+        <w:rPr>
+          <w:rFonts w:ascii="Times New Roman" w:hAnsi="Times New Roman"/>
+          <w:sz w:val="24"/>
+        </w:rPr>
+        <w:t xml:space="preserve">  yang  </w:t>
       </w:r>
       <w:proofErr w:type="spellStart"/>
       <w:r>
@@ -19687,6 +19933,8 @@
       <w:r>
         <w:rPr>
           <w:rFonts w:ascii="Times New Roman" w:hAnsi="Times New Roman"/>
+          <w:i/>
+          <w:iCs/>
           <w:sz w:val="24"/>
         </w:rPr>
         <w:t>Bilangan</w:t>
@@ -19695,6 +19943,8 @@
       <w:r>
         <w:rPr>
           <w:rFonts w:ascii="Times New Roman" w:hAnsi="Times New Roman"/>
+          <w:i/>
+          <w:iCs/>
           <w:sz w:val="24"/>
         </w:rPr>
         <w:t xml:space="preserve"> Research </w:t>
@@ -19703,6 +19953,8 @@
       <w:r>
         <w:rPr>
           <w:rFonts w:ascii="Times New Roman" w:hAnsi="Times New Roman"/>
+          <w:i/>
+          <w:iCs/>
           <w:sz w:val="24"/>
         </w:rPr>
         <w:t>Center</w:t>
@@ -20533,7 +20785,7 @@
           <w:rFonts w:ascii="Times New Roman" w:hAnsi="Times New Roman"/>
           <w:sz w:val="24"/>
         </w:rPr>
-        <w:t>Peningkatannya</w:t>
+        <w:t>Meningjkat</w:t>
       </w:r>
       <w:proofErr w:type="spellEnd"/>
       <w:r>
@@ -20845,7 +21097,7 @@
           <w:rFonts w:ascii="Times New Roman" w:hAnsi="Times New Roman"/>
           <w:sz w:val="24"/>
         </w:rPr>
-        <w:t>menunjukan</w:t>
+        <w:t>menunjukkan</w:t>
       </w:r>
       <w:proofErr w:type="spellEnd"/>
       <w:r>
@@ -21021,7 +21273,7 @@
           <w:rFonts w:ascii="Times New Roman" w:hAnsi="Times New Roman"/>
           <w:sz w:val="24"/>
         </w:rPr>
-        <w:t>pendidiknya</w:t>
+        <w:t>pendidik</w:t>
       </w:r>
       <w:proofErr w:type="spellEnd"/>
       <w:r>
@@ -21552,7 +21804,23 @@
           <w:rFonts w:ascii="Times New Roman" w:hAnsi="Times New Roman"/>
           <w:sz w:val="24"/>
         </w:rPr>
-        <w:t xml:space="preserve"> Metaverse, yang </w:t>
+        <w:t xml:space="preserve"> </w:t>
+      </w:r>
+      <w:r>
+        <w:rPr>
+          <w:rFonts w:ascii="Times New Roman" w:hAnsi="Times New Roman"/>
+          <w:i/>
+          <w:iCs/>
+          <w:sz w:val="24"/>
+        </w:rPr>
+        <w:t>Metaverse</w:t>
+      </w:r>
+      <w:r>
+        <w:rPr>
+          <w:rFonts w:ascii="Times New Roman" w:hAnsi="Times New Roman"/>
+          <w:sz w:val="24"/>
+        </w:rPr>
+        <w:t xml:space="preserve">, yang </w:t>
       </w:r>
       <w:proofErr w:type="spellStart"/>
       <w:r>
@@ -21808,7 +22076,23 @@
           <w:rFonts w:ascii="Times New Roman" w:hAnsi="Times New Roman"/>
           <w:sz w:val="24"/>
         </w:rPr>
-        <w:t xml:space="preserve"> di Metaverse. </w:t>
+        <w:t xml:space="preserve"> di </w:t>
+      </w:r>
+      <w:r>
+        <w:rPr>
+          <w:rFonts w:ascii="Times New Roman" w:hAnsi="Times New Roman"/>
+          <w:i/>
+          <w:iCs/>
+          <w:sz w:val="24"/>
+        </w:rPr>
+        <w:t>Metaverse</w:t>
+      </w:r>
+      <w:r>
+        <w:rPr>
+          <w:rFonts w:ascii="Times New Roman" w:hAnsi="Times New Roman"/>
+          <w:sz w:val="24"/>
+        </w:rPr>
+        <w:t xml:space="preserve">. </w:t>
       </w:r>
       <w:proofErr w:type="spellStart"/>
       <w:r>
@@ -21888,7 +22172,23 @@
           <w:rFonts w:ascii="Times New Roman" w:hAnsi="Times New Roman"/>
           <w:sz w:val="24"/>
         </w:rPr>
-        <w:t xml:space="preserve"> beta Metaverse </w:t>
+        <w:t xml:space="preserve"> beta </w:t>
+      </w:r>
+      <w:r>
+        <w:rPr>
+          <w:rFonts w:ascii="Times New Roman" w:hAnsi="Times New Roman"/>
+          <w:i/>
+          <w:iCs/>
+          <w:sz w:val="24"/>
+        </w:rPr>
+        <w:t>Metaverse</w:t>
+      </w:r>
+      <w:r>
+        <w:rPr>
+          <w:rFonts w:ascii="Times New Roman" w:hAnsi="Times New Roman"/>
+          <w:sz w:val="24"/>
+        </w:rPr>
+        <w:t xml:space="preserve"> </w:t>
       </w:r>
       <w:proofErr w:type="spellStart"/>
       <w:r>
@@ -21922,15 +22222,13 @@
         </w:rPr>
         <w:t xml:space="preserve">, </w:t>
       </w:r>
-      <w:proofErr w:type="spellStart"/>
-      <w:r>
-        <w:rPr>
-          <w:rFonts w:ascii="Times New Roman" w:hAnsi="Times New Roman"/>
-          <w:sz w:val="24"/>
-        </w:rPr>
-        <w:t>dimana</w:t>
-      </w:r>
-      <w:proofErr w:type="spellEnd"/>
+      <w:r>
+        <w:rPr>
+          <w:rFonts w:ascii="Times New Roman" w:hAnsi="Times New Roman"/>
+          <w:sz w:val="24"/>
+        </w:rPr>
+        <w:t>di mana</w:t>
+      </w:r>
       <w:r>
         <w:rPr>
           <w:rFonts w:ascii="Times New Roman" w:hAnsi="Times New Roman"/>
@@ -22065,7 +22363,23 @@
           <w:rFonts w:ascii="Times New Roman" w:hAnsi="Times New Roman"/>
           <w:sz w:val="24"/>
         </w:rPr>
-        <w:t xml:space="preserve"> Metaverse, </w:t>
+        <w:t xml:space="preserve"> </w:t>
+      </w:r>
+      <w:r>
+        <w:rPr>
+          <w:rFonts w:ascii="Times New Roman" w:hAnsi="Times New Roman"/>
+          <w:i/>
+          <w:iCs/>
+          <w:sz w:val="24"/>
+        </w:rPr>
+        <w:t>Metaverse</w:t>
+      </w:r>
+      <w:r>
+        <w:rPr>
+          <w:rFonts w:ascii="Times New Roman" w:hAnsi="Times New Roman"/>
+          <w:sz w:val="24"/>
+        </w:rPr>
+        <w:t xml:space="preserve">, </w:t>
       </w:r>
       <w:proofErr w:type="spellStart"/>
       <w:r>
@@ -22081,7 +22395,16 @@
           <w:rFonts w:ascii="Times New Roman" w:hAnsi="Times New Roman"/>
           <w:sz w:val="24"/>
         </w:rPr>
-        <w:t xml:space="preserve"> Horizon Worlds</w:t>
+        <w:t xml:space="preserve"> </w:t>
+      </w:r>
+      <w:r>
+        <w:rPr>
+          <w:rFonts w:ascii="Times New Roman" w:hAnsi="Times New Roman"/>
+          <w:i/>
+          <w:iCs/>
+          <w:sz w:val="24"/>
+        </w:rPr>
+        <w:t>Horizon Worlds</w:t>
       </w:r>
       <w:r>
         <w:rPr>
@@ -22122,18 +22445,24 @@
           <w:iCs/>
           <w:sz w:val="24"/>
         </w:rPr>
-        <w:t xml:space="preserve">trend </w:t>
-      </w:r>
-      <w:proofErr w:type="spellStart"/>
+        <w:t>trend Tik</w:t>
+      </w:r>
       <w:r>
         <w:rPr>
           <w:rFonts w:ascii="Times New Roman" w:hAnsi="Times New Roman"/>
           <w:iCs/>
           <w:sz w:val="24"/>
         </w:rPr>
-        <w:t>Tiktok</w:t>
-      </w:r>
-      <w:proofErr w:type="spellEnd"/>
+        <w:t>T</w:t>
+      </w:r>
+      <w:r>
+        <w:rPr>
+          <w:rFonts w:ascii="Times New Roman" w:hAnsi="Times New Roman"/>
+          <w:iCs/>
+          <w:sz w:val="24"/>
+        </w:rPr>
+        <w:t>ok</w:t>
+      </w:r>
       <w:r>
         <w:rPr>
           <w:rFonts w:ascii="Times New Roman" w:hAnsi="Times New Roman"/>
@@ -22396,21 +22725,42 @@
         </w:rPr>
         <w:t xml:space="preserve">, </w:t>
       </w:r>
-      <w:proofErr w:type="spellStart"/>
-      <w:r>
-        <w:rPr>
-          <w:rFonts w:ascii="Times New Roman" w:hAnsi="Times New Roman"/>
-          <w:sz w:val="24"/>
-        </w:rPr>
-        <w:t>lgbt</w:t>
-      </w:r>
-      <w:proofErr w:type="spellEnd"/>
-      <w:r>
-        <w:rPr>
-          <w:rFonts w:ascii="Times New Roman" w:hAnsi="Times New Roman"/>
-          <w:sz w:val="24"/>
-        </w:rPr>
-        <w:t xml:space="preserve"> dan Tindakan flexing (</w:t>
+      <w:r>
+        <w:rPr>
+          <w:rFonts w:ascii="Times New Roman" w:hAnsi="Times New Roman"/>
+          <w:sz w:val="24"/>
+        </w:rPr>
+        <w:t xml:space="preserve">LGBT </w:t>
+      </w:r>
+      <w:r>
+        <w:rPr>
+          <w:rFonts w:ascii="Times New Roman" w:hAnsi="Times New Roman"/>
+          <w:sz w:val="24"/>
+        </w:rPr>
+        <w:t xml:space="preserve">dan </w:t>
+      </w:r>
+      <w:proofErr w:type="spellStart"/>
+      <w:r>
+        <w:rPr>
+          <w:rFonts w:ascii="Times New Roman" w:hAnsi="Times New Roman"/>
+          <w:sz w:val="24"/>
+        </w:rPr>
+        <w:t>tindakan</w:t>
+      </w:r>
+      <w:proofErr w:type="spellEnd"/>
+      <w:r>
+        <w:rPr>
+          <w:rFonts w:ascii="Times New Roman" w:hAnsi="Times New Roman"/>
+          <w:sz w:val="24"/>
+        </w:rPr>
+        <w:t xml:space="preserve"> </w:t>
+      </w:r>
+      <w:r>
+        <w:rPr>
+          <w:rFonts w:ascii="Times New Roman" w:hAnsi="Times New Roman"/>
+          <w:sz w:val="24"/>
+        </w:rPr>
+        <w:t>flexing (</w:t>
       </w:r>
       <w:proofErr w:type="spellStart"/>
       <w:r>
@@ -23381,7 +23731,7 @@
           <w:rFonts w:ascii="Times New Roman" w:hAnsi="Times New Roman"/>
           <w:sz w:val="24"/>
         </w:rPr>
-        <w:t>laman</w:t>
+        <w:t>artikel</w:t>
       </w:r>
       <w:proofErr w:type="spellEnd"/>
       <w:r>
@@ -23556,7 +23906,23 @@
           <w:rFonts w:ascii="Times New Roman" w:hAnsi="Times New Roman"/>
           <w:sz w:val="24"/>
         </w:rPr>
-        <w:t xml:space="preserve">. Tingkat bullying </w:t>
+        <w:t xml:space="preserve">. Tingkat </w:t>
+      </w:r>
+      <w:proofErr w:type="spellStart"/>
+      <w:r>
+        <w:rPr>
+          <w:rFonts w:ascii="Times New Roman" w:hAnsi="Times New Roman"/>
+          <w:sz w:val="24"/>
+        </w:rPr>
+        <w:t>perundungan</w:t>
+      </w:r>
+      <w:proofErr w:type="spellEnd"/>
+      <w:r>
+        <w:rPr>
+          <w:rFonts w:ascii="Times New Roman" w:hAnsi="Times New Roman"/>
+          <w:sz w:val="24"/>
+        </w:rPr>
+        <w:t xml:space="preserve"> </w:t>
       </w:r>
       <w:proofErr w:type="spellStart"/>
       <w:r>
@@ -23604,7 +23970,39 @@
           <w:rFonts w:ascii="Times New Roman" w:hAnsi="Times New Roman"/>
           <w:sz w:val="24"/>
         </w:rPr>
-        <w:t xml:space="preserve"> rata-rata OECD (Organisation of Economic Co-operation and Development) </w:t>
+        <w:t xml:space="preserve"> rata-rata </w:t>
+      </w:r>
+      <w:r>
+        <w:rPr>
+          <w:rFonts w:ascii="Times New Roman" w:hAnsi="Times New Roman"/>
+          <w:i/>
+          <w:iCs/>
+          <w:sz w:val="24"/>
+        </w:rPr>
+        <w:t>OECD</w:t>
+      </w:r>
+      <w:r>
+        <w:rPr>
+          <w:rFonts w:ascii="Times New Roman" w:hAnsi="Times New Roman"/>
+          <w:sz w:val="24"/>
+        </w:rPr>
+        <w:t xml:space="preserve"> (</w:t>
+      </w:r>
+      <w:r>
+        <w:rPr>
+          <w:rFonts w:ascii="Times New Roman" w:hAnsi="Times New Roman"/>
+          <w:i/>
+          <w:iCs/>
+          <w:sz w:val="24"/>
+        </w:rPr>
+        <w:t>Organisation of Economic Co-operation and Development</w:t>
+      </w:r>
+      <w:r>
+        <w:rPr>
+          <w:rFonts w:ascii="Times New Roman" w:hAnsi="Times New Roman"/>
+          <w:sz w:val="24"/>
+        </w:rPr>
+        <w:t xml:space="preserve">) </w:t>
       </w:r>
       <w:proofErr w:type="spellStart"/>
       <w:r>
@@ -23869,7 +24267,7 @@
           <w:rFonts w:ascii="Times New Roman" w:hAnsi="Times New Roman"/>
           <w:sz w:val="24"/>
         </w:rPr>
-        <w:t>menunjukan</w:t>
+        <w:t>menunjukkan</w:t>
       </w:r>
       <w:proofErr w:type="spellEnd"/>
       <w:r>
@@ -24775,7 +25173,21 @@
           <w:rFonts w:ascii="Times New Roman" w:hAnsi="Times New Roman"/>
           <w:sz w:val="24"/>
         </w:rPr>
-        <w:t>diskui</w:t>
+        <w:t>disku</w:t>
+      </w:r>
+      <w:r>
+        <w:rPr>
+          <w:rFonts w:ascii="Times New Roman" w:hAnsi="Times New Roman"/>
+          <w:sz w:val="24"/>
+        </w:rPr>
+        <w:t>s</w:t>
+      </w:r>
+      <w:r>
+        <w:rPr>
+          <w:rFonts w:ascii="Times New Roman" w:hAnsi="Times New Roman"/>
+          <w:sz w:val="24"/>
+        </w:rPr>
+        <w:t>i</w:t>
       </w:r>
       <w:proofErr w:type="spellEnd"/>
       <w:r>
@@ -25176,7 +25588,37 @@
           <w:rFonts w:ascii="Times New Roman" w:hAnsi="Times New Roman"/>
           <w:sz w:val="24"/>
         </w:rPr>
-        <w:t>intitusi</w:t>
+        <w:t>in</w:t>
+      </w:r>
+      <w:r>
+        <w:rPr>
+          <w:rFonts w:ascii="Times New Roman" w:hAnsi="Times New Roman"/>
+          <w:sz w:val="24"/>
+        </w:rPr>
+        <w:t>s</w:t>
+      </w:r>
+      <w:r>
+        <w:rPr>
+          <w:rFonts w:ascii="Times New Roman" w:hAnsi="Times New Roman"/>
+          <w:sz w:val="24"/>
+        </w:rPr>
+        <w:t>titusi</w:t>
+      </w:r>
+      <w:proofErr w:type="spellEnd"/>
+      <w:r>
+        <w:rPr>
+          <w:rFonts w:ascii="Times New Roman" w:hAnsi="Times New Roman"/>
+          <w:sz w:val="24"/>
+        </w:rPr>
+        <w:t xml:space="preserve"> </w:t>
+      </w:r>
+      <w:proofErr w:type="spellStart"/>
+      <w:r>
+        <w:rPr>
+          <w:rFonts w:ascii="Times New Roman" w:hAnsi="Times New Roman"/>
+          <w:sz w:val="24"/>
+        </w:rPr>
+        <w:t>sosial</w:t>
       </w:r>
       <w:proofErr w:type="spellEnd"/>
       <w:r>
@@ -26977,7 +27419,21 @@
           <w:rFonts w:ascii="Times New Roman" w:hAnsi="Times New Roman"/>
           <w:sz w:val="24"/>
         </w:rPr>
-        <w:t>menggerakan</w:t>
+        <w:t>menggerak</w:t>
+      </w:r>
+      <w:r>
+        <w:rPr>
+          <w:rFonts w:ascii="Times New Roman" w:hAnsi="Times New Roman"/>
+          <w:sz w:val="24"/>
+        </w:rPr>
+        <w:t>k</w:t>
+      </w:r>
+      <w:r>
+        <w:rPr>
+          <w:rFonts w:ascii="Times New Roman" w:hAnsi="Times New Roman"/>
+          <w:sz w:val="24"/>
+        </w:rPr>
+        <w:t>an</w:t>
       </w:r>
       <w:proofErr w:type="spellEnd"/>
       <w:r>
@@ -27857,7 +28313,7 @@
           <w:rFonts w:ascii="Times New Roman" w:hAnsi="Times New Roman"/>
           <w:sz w:val="24"/>
         </w:rPr>
-        <w:t>lakukanlah</w:t>
+        <w:t>melakukan</w:t>
       </w:r>
       <w:proofErr w:type="spellEnd"/>
       <w:r>
@@ -32063,7 +32519,7 @@
           <w:rFonts w:ascii="Times New Roman" w:hAnsi="Times New Roman"/>
           <w:sz w:val="24"/>
         </w:rPr>
-        <w:t>diperolehb</w:t>
+        <w:t>diperoleh</w:t>
       </w:r>
       <w:proofErr w:type="spellEnd"/>
       <w:r>
@@ -32742,7 +33198,23 @@
           <w:rFonts w:ascii="Times New Roman" w:hAnsi="Times New Roman"/>
           <w:sz w:val="24"/>
         </w:rPr>
-        <w:t>kearah</w:t>
+        <w:t>ke</w:t>
+      </w:r>
+      <w:proofErr w:type="spellEnd"/>
+      <w:r>
+        <w:rPr>
+          <w:rFonts w:ascii="Times New Roman" w:hAnsi="Times New Roman"/>
+          <w:sz w:val="24"/>
+        </w:rPr>
+        <w:t xml:space="preserve"> </w:t>
+      </w:r>
+      <w:proofErr w:type="spellStart"/>
+      <w:r>
+        <w:rPr>
+          <w:rFonts w:ascii="Times New Roman" w:hAnsi="Times New Roman"/>
+          <w:sz w:val="24"/>
+        </w:rPr>
+        <w:t>arah</w:t>
       </w:r>
       <w:proofErr w:type="spellEnd"/>
       <w:r>
@@ -32926,15 +33398,22 @@
           <w:rFonts w:ascii="Times New Roman" w:hAnsi="Times New Roman"/>
           <w:sz w:val="24"/>
         </w:rPr>
-        <w:t xml:space="preserve"> </w:t>
-      </w:r>
-      <w:proofErr w:type="spellStart"/>
-      <w:r>
-        <w:rPr>
-          <w:rFonts w:ascii="Times New Roman" w:hAnsi="Times New Roman"/>
-          <w:sz w:val="24"/>
-        </w:rPr>
-        <w:t>digereja</w:t>
+        <w:t xml:space="preserve"> di</w:t>
+      </w:r>
+      <w:r>
+        <w:rPr>
+          <w:rFonts w:ascii="Times New Roman" w:hAnsi="Times New Roman"/>
+          <w:sz w:val="24"/>
+        </w:rPr>
+        <w:t xml:space="preserve"> </w:t>
+      </w:r>
+      <w:proofErr w:type="spellStart"/>
+      <w:r>
+        <w:rPr>
+          <w:rFonts w:ascii="Times New Roman" w:hAnsi="Times New Roman"/>
+          <w:sz w:val="24"/>
+        </w:rPr>
+        <w:t>gereja</w:t>
       </w:r>
       <w:proofErr w:type="spellEnd"/>
       <w:r>
@@ -33533,15 +34012,22 @@
           <w:rFonts w:ascii="Times New Roman" w:hAnsi="Times New Roman"/>
           <w:sz w:val="24"/>
         </w:rPr>
-        <w:t xml:space="preserve"> </w:t>
-      </w:r>
-      <w:proofErr w:type="spellStart"/>
-      <w:r>
-        <w:rPr>
-          <w:rFonts w:ascii="Times New Roman" w:hAnsi="Times New Roman"/>
-          <w:sz w:val="24"/>
-        </w:rPr>
-        <w:t>dikehidupan</w:t>
+        <w:t xml:space="preserve"> di</w:t>
+      </w:r>
+      <w:r>
+        <w:rPr>
+          <w:rFonts w:ascii="Times New Roman" w:hAnsi="Times New Roman"/>
+          <w:sz w:val="24"/>
+        </w:rPr>
+        <w:t xml:space="preserve"> </w:t>
+      </w:r>
+      <w:proofErr w:type="spellStart"/>
+      <w:r>
+        <w:rPr>
+          <w:rFonts w:ascii="Times New Roman" w:hAnsi="Times New Roman"/>
+          <w:sz w:val="24"/>
+        </w:rPr>
+        <w:t>kehidupan</w:t>
       </w:r>
       <w:proofErr w:type="spellEnd"/>
       <w:r>
@@ -33581,23 +34067,21 @@
           <w:rFonts w:ascii="Times New Roman" w:hAnsi="Times New Roman"/>
           <w:sz w:val="24"/>
         </w:rPr>
-        <w:t xml:space="preserve"> </w:t>
-      </w:r>
-      <w:proofErr w:type="spellStart"/>
-      <w:r>
-        <w:rPr>
-          <w:rFonts w:ascii="Times New Roman" w:hAnsi="Times New Roman"/>
-          <w:sz w:val="24"/>
-        </w:rPr>
-        <w:t>diera</w:t>
-      </w:r>
-      <w:proofErr w:type="spellEnd"/>
-      <w:r>
-        <w:rPr>
-          <w:rFonts w:ascii="Times New Roman" w:hAnsi="Times New Roman"/>
-          <w:sz w:val="24"/>
-        </w:rPr>
-        <w:t xml:space="preserve"> modern </w:t>
+        <w:t xml:space="preserve"> di</w:t>
+      </w:r>
+      <w:r>
+        <w:rPr>
+          <w:rFonts w:ascii="Times New Roman" w:hAnsi="Times New Roman"/>
+          <w:sz w:val="24"/>
+        </w:rPr>
+        <w:t xml:space="preserve"> </w:t>
+      </w:r>
+      <w:r>
+        <w:rPr>
+          <w:rFonts w:ascii="Times New Roman" w:hAnsi="Times New Roman"/>
+          <w:sz w:val="24"/>
+        </w:rPr>
+        <w:t xml:space="preserve">era modern </w:t>
       </w:r>
       <w:proofErr w:type="spellStart"/>
       <w:r>
@@ -34303,8 +34787,8 @@
           <w:sz w:val="24"/>
         </w:rPr>
         <w:sectPr>
-          <w:headerReference w:type="default" r:id="rId13"/>
-          <w:footerReference w:type="default" r:id="rId14"/>
+          <w:headerReference w:type="default" r:id="rId16"/>
+          <w:footerReference w:type="default" r:id="rId17"/>
           <w:pgSz w:w="11906" w:h="16838"/>
           <w:pgMar w:top="2268" w:right="1701" w:bottom="1701" w:left="2268" w:header="709" w:footer="709" w:gutter="0"/>
           <w:cols w:space="708"/>
@@ -35855,8 +36339,8 @@
           <w:sz w:val="24"/>
         </w:rPr>
         <w:sectPr>
-          <w:headerReference w:type="default" r:id="rId15"/>
-          <w:footerReference w:type="default" r:id="rId16"/>
+          <w:headerReference w:type="default" r:id="rId18"/>
+          <w:footerReference w:type="default" r:id="rId19"/>
           <w:pgSz w:w="11906" w:h="16838"/>
           <w:pgMar w:top="2268" w:right="1701" w:bottom="1701" w:left="2268" w:header="709" w:footer="709" w:gutter="0"/>
           <w:cols w:space="708"/>
@@ -36086,8 +36570,8 @@
     <w:p>
       <w:pPr>
         <w:sectPr>
-          <w:headerReference w:type="default" r:id="rId17"/>
-          <w:footerReference w:type="default" r:id="rId18"/>
+          <w:headerReference w:type="default" r:id="rId20"/>
+          <w:footerReference w:type="default" r:id="rId21"/>
           <w:pgSz w:w="11906" w:h="16838"/>
           <w:pgMar w:top="2268" w:right="1701" w:bottom="1701" w:left="2268" w:header="709" w:footer="709" w:gutter="0"/>
           <w:cols w:space="708"/>
@@ -36816,6 +37300,7 @@
         <w:t xml:space="preserve"> </w:t>
       </w:r>
       <w:proofErr w:type="spellStart"/>
+      <w:proofErr w:type="gramStart"/>
       <w:r>
         <w:rPr>
           <w:rFonts w:ascii="Times New Roman" w:hAnsi="Times New Roman"/>
@@ -36831,13 +37316,35 @@
         </w:rPr>
         <w:t xml:space="preserve"> </w:t>
       </w:r>
-      <w:proofErr w:type="spellStart"/>
-      <w:r>
-        <w:rPr>
-          <w:rFonts w:ascii="Times New Roman" w:hAnsi="Times New Roman"/>
-          <w:sz w:val="24"/>
-        </w:rPr>
-        <w:t>difokuskan</w:t>
+      <w:r>
+        <w:rPr>
+          <w:rFonts w:ascii="Times New Roman" w:hAnsi="Times New Roman"/>
+          <w:sz w:val="24"/>
+        </w:rPr>
+        <w:t xml:space="preserve"> </w:t>
+      </w:r>
+      <w:r>
+        <w:rPr>
+          <w:rFonts w:ascii="Times New Roman" w:hAnsi="Times New Roman"/>
+          <w:sz w:val="24"/>
+        </w:rPr>
+        <w:t>di</w:t>
+      </w:r>
+      <w:proofErr w:type="gramEnd"/>
+      <w:r>
+        <w:rPr>
+          <w:rFonts w:ascii="Times New Roman" w:hAnsi="Times New Roman"/>
+          <w:sz w:val="24"/>
+        </w:rPr>
+        <w:t xml:space="preserve"> </w:t>
+      </w:r>
+      <w:proofErr w:type="spellStart"/>
+      <w:r>
+        <w:rPr>
+          <w:rFonts w:ascii="Times New Roman" w:hAnsi="Times New Roman"/>
+          <w:sz w:val="24"/>
+        </w:rPr>
+        <w:t>fokuskan</w:t>
       </w:r>
       <w:proofErr w:type="spellEnd"/>
       <w:r>
@@ -37513,7 +38020,21 @@
           <w:rFonts w:ascii="Times New Roman" w:hAnsi="Times New Roman"/>
           <w:sz w:val="24"/>
         </w:rPr>
-        <w:t>intrumen</w:t>
+        <w:t>in</w:t>
+      </w:r>
+      <w:r>
+        <w:rPr>
+          <w:rFonts w:ascii="Times New Roman" w:hAnsi="Times New Roman"/>
+          <w:sz w:val="24"/>
+        </w:rPr>
+        <w:t>s</w:t>
+      </w:r>
+      <w:r>
+        <w:rPr>
+          <w:rFonts w:ascii="Times New Roman" w:hAnsi="Times New Roman"/>
+          <w:sz w:val="24"/>
+        </w:rPr>
+        <w:t>trumen</w:t>
       </w:r>
       <w:proofErr w:type="spellEnd"/>
       <w:r>
@@ -37959,8 +38480,8 @@
           <w:sz w:val="24"/>
         </w:rPr>
         <w:sectPr>
-          <w:headerReference w:type="default" r:id="rId19"/>
-          <w:footerReference w:type="default" r:id="rId20"/>
+          <w:headerReference w:type="default" r:id="rId22"/>
+          <w:footerReference w:type="default" r:id="rId23"/>
           <w:pgSz w:w="11906" w:h="16838"/>
           <w:pgMar w:top="2268" w:right="1701" w:bottom="1701" w:left="2268" w:header="709" w:footer="709" w:gutter="0"/>
           <w:cols w:space="708"/>
@@ -38061,7 +38582,14 @@
           <w:rFonts w:ascii="Times New Roman" w:hAnsi="Times New Roman"/>
           <w:sz w:val="24"/>
         </w:rPr>
-        <w:t xml:space="preserve"> di </w:t>
+        <w:t xml:space="preserve"> di</w:t>
+      </w:r>
+      <w:r>
+        <w:rPr>
+          <w:rFonts w:ascii="Times New Roman" w:hAnsi="Times New Roman"/>
+          <w:sz w:val="24"/>
+        </w:rPr>
+        <w:t xml:space="preserve"> </w:t>
       </w:r>
       <w:proofErr w:type="spellStart"/>
       <w:r>
@@ -39030,56 +39558,111 @@
           <w:rFonts w:ascii="Times New Roman" w:hAnsi="Times New Roman"/>
           <w:sz w:val="24"/>
         </w:rPr>
+        <w:t xml:space="preserve"> yang di</w:t>
+      </w:r>
+      <w:r>
+        <w:rPr>
+          <w:rFonts w:ascii="Times New Roman" w:hAnsi="Times New Roman"/>
+          <w:sz w:val="24"/>
+        </w:rPr>
+        <w:t xml:space="preserve"> </w:t>
+      </w:r>
+      <w:proofErr w:type="spellStart"/>
+      <w:proofErr w:type="gramStart"/>
+      <w:r>
+        <w:rPr>
+          <w:rFonts w:ascii="Times New Roman" w:hAnsi="Times New Roman"/>
+          <w:sz w:val="24"/>
+        </w:rPr>
+        <w:t>survei</w:t>
+      </w:r>
+      <w:proofErr w:type="spellEnd"/>
+      <w:r>
+        <w:rPr>
+          <w:rFonts w:ascii="Times New Roman" w:hAnsi="Times New Roman"/>
+          <w:sz w:val="24"/>
+        </w:rPr>
+        <w:t xml:space="preserve"> .</w:t>
+      </w:r>
+      <w:proofErr w:type="gramEnd"/>
+      <w:r>
+        <w:rPr>
+          <w:rFonts w:ascii="Times New Roman" w:hAnsi="Times New Roman"/>
+          <w:sz w:val="24"/>
+        </w:rPr>
+        <w:t xml:space="preserve"> Adapun </w:t>
+      </w:r>
+      <w:proofErr w:type="spellStart"/>
+      <w:r>
+        <w:rPr>
+          <w:rFonts w:ascii="Times New Roman" w:hAnsi="Times New Roman"/>
+          <w:sz w:val="24"/>
+        </w:rPr>
+        <w:t>kriteria</w:t>
+      </w:r>
+      <w:proofErr w:type="spellEnd"/>
+      <w:r>
+        <w:rPr>
+          <w:rFonts w:ascii="Times New Roman" w:hAnsi="Times New Roman"/>
+          <w:sz w:val="24"/>
+        </w:rPr>
+        <w:t xml:space="preserve"> </w:t>
+      </w:r>
+      <w:proofErr w:type="spellStart"/>
+      <w:r>
+        <w:rPr>
+          <w:rFonts w:ascii="Times New Roman" w:hAnsi="Times New Roman"/>
+          <w:sz w:val="24"/>
+        </w:rPr>
+        <w:t>informan</w:t>
+      </w:r>
+      <w:proofErr w:type="spellEnd"/>
+      <w:r>
+        <w:rPr>
+          <w:rFonts w:ascii="Times New Roman" w:hAnsi="Times New Roman"/>
+          <w:sz w:val="24"/>
+        </w:rPr>
         <w:t xml:space="preserve"> yang </w:t>
       </w:r>
       <w:proofErr w:type="spellStart"/>
-      <w:proofErr w:type="gramStart"/>
-      <w:r>
-        <w:rPr>
-          <w:rFonts w:ascii="Times New Roman" w:hAnsi="Times New Roman"/>
-          <w:sz w:val="24"/>
-        </w:rPr>
-        <w:t>disurvei</w:t>
-      </w:r>
-      <w:proofErr w:type="spellEnd"/>
-      <w:r>
-        <w:rPr>
-          <w:rFonts w:ascii="Times New Roman" w:hAnsi="Times New Roman"/>
-          <w:sz w:val="24"/>
-        </w:rPr>
-        <w:t xml:space="preserve"> .</w:t>
-      </w:r>
-      <w:proofErr w:type="gramEnd"/>
-      <w:r>
-        <w:rPr>
-          <w:rFonts w:ascii="Times New Roman" w:hAnsi="Times New Roman"/>
-          <w:sz w:val="24"/>
-        </w:rPr>
-        <w:t xml:space="preserve"> Adapun </w:t>
-      </w:r>
-      <w:proofErr w:type="spellStart"/>
-      <w:r>
-        <w:rPr>
-          <w:rFonts w:ascii="Times New Roman" w:hAnsi="Times New Roman"/>
-          <w:sz w:val="24"/>
-        </w:rPr>
-        <w:t>kriteria</w:t>
-      </w:r>
-      <w:proofErr w:type="spellEnd"/>
-      <w:r>
-        <w:rPr>
-          <w:rFonts w:ascii="Times New Roman" w:hAnsi="Times New Roman"/>
-          <w:sz w:val="24"/>
-        </w:rPr>
-        <w:t xml:space="preserve"> </w:t>
-      </w:r>
-      <w:proofErr w:type="spellStart"/>
-      <w:r>
-        <w:rPr>
-          <w:rFonts w:ascii="Times New Roman" w:hAnsi="Times New Roman"/>
-          <w:sz w:val="24"/>
-        </w:rPr>
-        <w:t>informan</w:t>
+      <w:r>
+        <w:rPr>
+          <w:rFonts w:ascii="Times New Roman" w:hAnsi="Times New Roman"/>
+          <w:sz w:val="24"/>
+        </w:rPr>
+        <w:t>ditentukan</w:t>
+      </w:r>
+      <w:proofErr w:type="spellEnd"/>
+      <w:r>
+        <w:rPr>
+          <w:rFonts w:ascii="Times New Roman" w:hAnsi="Times New Roman"/>
+          <w:sz w:val="24"/>
+        </w:rPr>
+        <w:t xml:space="preserve"> </w:t>
+      </w:r>
+      <w:proofErr w:type="spellStart"/>
+      <w:r>
+        <w:rPr>
+          <w:rFonts w:ascii="Times New Roman" w:hAnsi="Times New Roman"/>
+          <w:sz w:val="24"/>
+        </w:rPr>
+        <w:t>yaitu</w:t>
+      </w:r>
+      <w:proofErr w:type="spellEnd"/>
+      <w:r>
+        <w:rPr>
+          <w:rFonts w:ascii="Times New Roman" w:hAnsi="Times New Roman"/>
+          <w:sz w:val="24"/>
+        </w:rPr>
+        <w:t xml:space="preserve"> salah </w:t>
+      </w:r>
+      <w:proofErr w:type="spellStart"/>
+      <w:r>
+        <w:rPr>
+          <w:rFonts w:ascii="Times New Roman" w:hAnsi="Times New Roman"/>
+          <w:sz w:val="24"/>
+        </w:rPr>
+        <w:t>satunya</w:t>
       </w:r>
       <w:proofErr w:type="spellEnd"/>
       <w:r>
@@ -39095,39 +39678,39 @@
           <w:rFonts w:ascii="Times New Roman" w:hAnsi="Times New Roman"/>
           <w:sz w:val="24"/>
         </w:rPr>
-        <w:t>ditentukan</w:t>
-      </w:r>
-      <w:proofErr w:type="spellEnd"/>
-      <w:r>
-        <w:rPr>
-          <w:rFonts w:ascii="Times New Roman" w:hAnsi="Times New Roman"/>
-          <w:sz w:val="24"/>
-        </w:rPr>
-        <w:t xml:space="preserve"> </w:t>
-      </w:r>
-      <w:proofErr w:type="spellStart"/>
-      <w:r>
-        <w:rPr>
-          <w:rFonts w:ascii="Times New Roman" w:hAnsi="Times New Roman"/>
-          <w:sz w:val="24"/>
-        </w:rPr>
-        <w:t>yaitu</w:t>
-      </w:r>
-      <w:proofErr w:type="spellEnd"/>
-      <w:r>
-        <w:rPr>
-          <w:rFonts w:ascii="Times New Roman" w:hAnsi="Times New Roman"/>
-          <w:sz w:val="24"/>
-        </w:rPr>
-        <w:t xml:space="preserve"> salah </w:t>
-      </w:r>
-      <w:proofErr w:type="spellStart"/>
-      <w:r>
-        <w:rPr>
-          <w:rFonts w:ascii="Times New Roman" w:hAnsi="Times New Roman"/>
-          <w:sz w:val="24"/>
-        </w:rPr>
-        <w:t>satunya</w:t>
+        <w:t>banyak</w:t>
+      </w:r>
+      <w:proofErr w:type="spellEnd"/>
+      <w:r>
+        <w:rPr>
+          <w:rFonts w:ascii="Times New Roman" w:hAnsi="Times New Roman"/>
+          <w:sz w:val="24"/>
+        </w:rPr>
+        <w:t xml:space="preserve"> </w:t>
+      </w:r>
+      <w:proofErr w:type="spellStart"/>
+      <w:r>
+        <w:rPr>
+          <w:rFonts w:ascii="Times New Roman" w:hAnsi="Times New Roman"/>
+          <w:sz w:val="24"/>
+        </w:rPr>
+        <w:t>mengetahui</w:t>
+      </w:r>
+      <w:proofErr w:type="spellEnd"/>
+      <w:r>
+        <w:rPr>
+          <w:rFonts w:ascii="Times New Roman" w:hAnsi="Times New Roman"/>
+          <w:sz w:val="24"/>
+        </w:rPr>
+        <w:t xml:space="preserve"> </w:t>
+      </w:r>
+      <w:proofErr w:type="spellStart"/>
+      <w:r>
+        <w:rPr>
+          <w:rFonts w:ascii="Times New Roman" w:hAnsi="Times New Roman"/>
+          <w:sz w:val="24"/>
+        </w:rPr>
+        <w:t>apa</w:t>
       </w:r>
       <w:proofErr w:type="spellEnd"/>
       <w:r>
@@ -39143,54 +39726,6 @@
           <w:rFonts w:ascii="Times New Roman" w:hAnsi="Times New Roman"/>
           <w:sz w:val="24"/>
         </w:rPr>
-        <w:t>banyak</w:t>
-      </w:r>
-      <w:proofErr w:type="spellEnd"/>
-      <w:r>
-        <w:rPr>
-          <w:rFonts w:ascii="Times New Roman" w:hAnsi="Times New Roman"/>
-          <w:sz w:val="24"/>
-        </w:rPr>
-        <w:t xml:space="preserve"> </w:t>
-      </w:r>
-      <w:proofErr w:type="spellStart"/>
-      <w:r>
-        <w:rPr>
-          <w:rFonts w:ascii="Times New Roman" w:hAnsi="Times New Roman"/>
-          <w:sz w:val="24"/>
-        </w:rPr>
-        <w:t>mengetahui</w:t>
-      </w:r>
-      <w:proofErr w:type="spellEnd"/>
-      <w:r>
-        <w:rPr>
-          <w:rFonts w:ascii="Times New Roman" w:hAnsi="Times New Roman"/>
-          <w:sz w:val="24"/>
-        </w:rPr>
-        <w:t xml:space="preserve"> </w:t>
-      </w:r>
-      <w:proofErr w:type="spellStart"/>
-      <w:r>
-        <w:rPr>
-          <w:rFonts w:ascii="Times New Roman" w:hAnsi="Times New Roman"/>
-          <w:sz w:val="24"/>
-        </w:rPr>
-        <w:t>apa</w:t>
-      </w:r>
-      <w:proofErr w:type="spellEnd"/>
-      <w:r>
-        <w:rPr>
-          <w:rFonts w:ascii="Times New Roman" w:hAnsi="Times New Roman"/>
-          <w:sz w:val="24"/>
-        </w:rPr>
-        <w:t xml:space="preserve"> yang </w:t>
-      </w:r>
-      <w:proofErr w:type="spellStart"/>
-      <w:r>
-        <w:rPr>
-          <w:rFonts w:ascii="Times New Roman" w:hAnsi="Times New Roman"/>
-          <w:sz w:val="24"/>
-        </w:rPr>
         <w:t>hendak</w:t>
       </w:r>
       <w:proofErr w:type="spellEnd"/>
@@ -39319,7 +39854,7 @@
           <w:rFonts w:ascii="Times New Roman" w:hAnsi="Times New Roman"/>
           <w:sz w:val="24"/>
         </w:rPr>
-        <w:t>lingkuangan</w:t>
+        <w:t>lingkungan</w:t>
       </w:r>
       <w:proofErr w:type="spellEnd"/>
       <w:r>
@@ -39842,8 +40377,8 @@
           <w:sz w:val="24"/>
         </w:rPr>
         <w:sectPr>
-          <w:headerReference w:type="default" r:id="rId21"/>
-          <w:footerReference w:type="default" r:id="rId22"/>
+          <w:headerReference w:type="default" r:id="rId24"/>
+          <w:footerReference w:type="default" r:id="rId25"/>
           <w:pgSz w:w="11906" w:h="16838"/>
           <w:pgMar w:top="2268" w:right="1701" w:bottom="1701" w:left="2268" w:header="709" w:footer="709" w:gutter="0"/>
           <w:cols w:space="708"/>
@@ -40298,6 +40833,14 @@
           <w:sz w:val="24"/>
           <w:szCs w:val="24"/>
         </w:rPr>
+        <w:sectPr>
+          <w:headerReference w:type="default" r:id="rId26"/>
+          <w:footerReference w:type="default" r:id="rId27"/>
+          <w:pgSz w:w="11906" w:h="16838"/>
+          <w:pgMar w:top="2268" w:right="1701" w:bottom="1701" w:left="2268" w:header="709" w:footer="709" w:gutter="0"/>
+          <w:cols w:space="708"/>
+          <w:docGrid w:linePitch="360"/>
+        </w:sectPr>
       </w:pPr>
       <w:r>
         <w:rPr>
@@ -40411,7 +40954,47 @@
           <w:sz w:val="24"/>
           <w:szCs w:val="24"/>
         </w:rPr>
-        <w:t>“Pelecehan Seksual Di Metaverse Disebut Sulit Dihindari.” Accessed September 13, 2022. https://www.cnnindonesia.com/teknologi/20211213135213-185-733379/pelecehan-seksual-di-metaverse-disebut-sulit-dihindari.</w:t>
+        <w:t xml:space="preserve">“Pelecehan Seksual Di </w:t>
+      </w:r>
+      <w:r>
+        <w:rPr>
+          <w:rFonts w:ascii="Times New Roman" w:hAnsi="Times New Roman" w:cs="Calibri"/>
+          <w:i/>
+          <w:iCs/>
+          <w:noProof/>
+          <w:sz w:val="24"/>
+          <w:szCs w:val="24"/>
+        </w:rPr>
+        <w:t>Metaverse</w:t>
+      </w:r>
+      <w:r>
+        <w:rPr>
+          <w:rFonts w:ascii="Times New Roman" w:hAnsi="Times New Roman" w:cs="Calibri"/>
+          <w:noProof/>
+          <w:sz w:val="24"/>
+          <w:szCs w:val="24"/>
+        </w:rPr>
+        <w:t xml:space="preserve"> Disebut Sulit Dihindari.” Accessed September 13, 2022. https://www.cnnindonesia.com/teknologi/20211213135213-185-733379/pelecehan-seksual-di-</w:t>
+      </w:r>
+      <w:r>
+        <w:rPr>
+          <w:rFonts w:ascii="Times New Roman" w:hAnsi="Times New Roman" w:cs="Calibri"/>
+          <w:i/>
+          <w:iCs/>
+          <w:noProof/>
+          <w:sz w:val="24"/>
+          <w:szCs w:val="24"/>
+        </w:rPr>
+        <w:t>Metaverse</w:t>
+      </w:r>
+      <w:r>
+        <w:rPr>
+          <w:rFonts w:ascii="Times New Roman" w:hAnsi="Times New Roman" w:cs="Calibri"/>
+          <w:noProof/>
+          <w:sz w:val="24"/>
+          <w:szCs w:val="24"/>
+        </w:rPr>
+        <w:t>-disebut-sulit-dihindari.</w:t>
       </w:r>
     </w:p>
     <w:p>
@@ -40483,8 +41066,8 @@
       </w:r>
     </w:p>
     <w:sectPr>
-      <w:headerReference w:type="default" r:id="rId23"/>
-      <w:footerReference w:type="default" r:id="rId24"/>
+      <w:headerReference w:type="default" r:id="rId28"/>
+      <w:footerReference w:type="default" r:id="rId29"/>
       <w:pgSz w:w="11906" w:h="16838"/>
       <w:pgMar w:top="2268" w:right="1701" w:bottom="1701" w:left="2268" w:header="709" w:footer="709" w:gutter="0"/>
       <w:cols w:space="708"/>
@@ -40572,7 +41155,56 @@
 </w:ftr>
 </file>
 
+<file path=word/footer10.xml><?xml version="1.0" encoding="utf-8"?>
+<w:ftr xmlns:wpc="http://schemas.microsoft.com/office/word/2010/wordprocessingCanvas" xmlns:cx="http://schemas.microsoft.com/office/drawing/2014/chartex" xmlns:cx1="http://schemas.microsoft.com/office/drawing/2015/9/8/chartex" xmlns:cx2="http://schemas.microsoft.com/office/drawing/2015/10/21/chartex" xmlns:cx3="http://schemas.microsoft.com/office/drawing/2016/5/9/chartex" xmlns:cx4="http://schemas.microsoft.com/office/drawing/2016/5/10/chartex" xmlns:cx5="http://schemas.microsoft.com/office/drawing/2016/5/11/chartex" xmlns:cx6="http://schemas.microsoft.com/office/drawing/2016/5/12/chartex" xmlns:cx7="http://schemas.microsoft.com/office/drawing/2016/5/13/chartex" xmlns:cx8="http://schemas.microsoft.com/office/drawing/2016/5/14/chartex" xmlns:mc="http://schemas.openxmlformats.org/markup-compatibility/2006" xmlns:aink="http://schemas.microsoft.com/office/drawing/2016/ink" xmlns:am3d="http://schemas.microsoft.com/office/drawing/2017/model3d" xmlns:o="urn:schemas-microsoft-com:office:office" xmlns:oel="http://schemas.microsoft.com/office/2019/extlst" xmlns:r="http://schemas.openxmlformats.org/officeDocument/2006/relationships" xmlns:m="http://schemas.openxmlformats.org/officeDocument/2006/math" xmlns:v="urn:schemas-microsoft-com:vml" xmlns:wp14="http://schemas.microsoft.com/office/word/2010/wordprocessingDrawing" xmlns:wp="http://schemas.openxmlformats.org/drawingml/2006/wordprocessingDrawing" xmlns:w10="urn:schemas-microsoft-com:office:word" xmlns:w="http://schemas.openxmlformats.org/wordprocessingml/2006/main" xmlns:w14="http://schemas.microsoft.com/office/word/2010/wordml" xmlns:w15="http://schemas.microsoft.com/office/word/2012/wordml" xmlns:w16cex="http://schemas.microsoft.com/office/word/2018/wordml/cex" xmlns:w16cid="http://schemas.microsoft.com/office/word/2016/wordml/cid" xmlns:w16="http://schemas.microsoft.com/office/word/2018/wordml" xmlns:w16sdtdh="http://schemas.microsoft.com/office/word/2020/wordml/sdtdatahash" xmlns:w16se="http://schemas.microsoft.com/office/word/2015/wordml/symex" xmlns:wpg="http://schemas.microsoft.com/office/word/2010/wordprocessingGroup" xmlns:wpi="http://schemas.microsoft.com/office/word/2010/wordprocessingInk" xmlns:wne="http://schemas.microsoft.com/office/word/2006/wordml" xmlns:wps="http://schemas.microsoft.com/office/word/2010/wordprocessingShape" mc:Ignorable="w14 w15 w16se w16cid w16 w16cex w16sdtdh wp14">
+  <w:p>
+    <w:pPr>
+      <w:pStyle w:val="Footer"/>
+      <w:jc w:val="center"/>
+    </w:pPr>
+  </w:p>
+  <w:p>
+    <w:pPr>
+      <w:pStyle w:val="Footer"/>
+      <w:jc w:val="center"/>
+    </w:pPr>
+  </w:p>
+</w:ftr>
+</file>
+
 <file path=word/footer2.xml><?xml version="1.0" encoding="utf-8"?>
+<w:ftr xmlns:wpc="http://schemas.microsoft.com/office/word/2010/wordprocessingCanvas" xmlns:cx="http://schemas.microsoft.com/office/drawing/2014/chartex" xmlns:cx1="http://schemas.microsoft.com/office/drawing/2015/9/8/chartex" xmlns:cx2="http://schemas.microsoft.com/office/drawing/2015/10/21/chartex" xmlns:cx3="http://schemas.microsoft.com/office/drawing/2016/5/9/chartex" xmlns:cx4="http://schemas.microsoft.com/office/drawing/2016/5/10/chartex" xmlns:cx5="http://schemas.microsoft.com/office/drawing/2016/5/11/chartex" xmlns:cx6="http://schemas.microsoft.com/office/drawing/2016/5/12/chartex" xmlns:cx7="http://schemas.microsoft.com/office/drawing/2016/5/13/chartex" xmlns:cx8="http://schemas.microsoft.com/office/drawing/2016/5/14/chartex" xmlns:mc="http://schemas.openxmlformats.org/markup-compatibility/2006" xmlns:aink="http://schemas.microsoft.com/office/drawing/2016/ink" xmlns:am3d="http://schemas.microsoft.com/office/drawing/2017/model3d" xmlns:o="urn:schemas-microsoft-com:office:office" xmlns:oel="http://schemas.microsoft.com/office/2019/extlst" xmlns:r="http://schemas.openxmlformats.org/officeDocument/2006/relationships" xmlns:m="http://schemas.openxmlformats.org/officeDocument/2006/math" xmlns:v="urn:schemas-microsoft-com:vml" xmlns:wp14="http://schemas.microsoft.com/office/word/2010/wordprocessingDrawing" xmlns:wp="http://schemas.openxmlformats.org/drawingml/2006/wordprocessingDrawing" xmlns:w10="urn:schemas-microsoft-com:office:word" xmlns:w="http://schemas.openxmlformats.org/wordprocessingml/2006/main" xmlns:w14="http://schemas.microsoft.com/office/word/2010/wordml" xmlns:w15="http://schemas.microsoft.com/office/word/2012/wordml" xmlns:w16cex="http://schemas.microsoft.com/office/word/2018/wordml/cex" xmlns:w16cid="http://schemas.microsoft.com/office/word/2016/wordml/cid" xmlns:w16="http://schemas.microsoft.com/office/word/2018/wordml" xmlns:w16sdtdh="http://schemas.microsoft.com/office/word/2020/wordml/sdtdatahash" xmlns:w16se="http://schemas.microsoft.com/office/word/2015/wordml/symex" xmlns:wpg="http://schemas.microsoft.com/office/word/2010/wordprocessingGroup" xmlns:wpi="http://schemas.microsoft.com/office/word/2010/wordprocessingInk" xmlns:wne="http://schemas.microsoft.com/office/word/2006/wordml" xmlns:wps="http://schemas.microsoft.com/office/word/2010/wordprocessingShape" mc:Ignorable="w14 w15 w16se w16cid w16 w16cex w16sdtdh wp14">
+  <w:sdt>
+    <w:sdtPr>
+      <w:id w:val="-777412176"/>
+      <w:docPartObj>
+        <w:docPartGallery w:val="Page Numbers (Bottom of Page)"/>
+        <w:docPartUnique/>
+      </w:docPartObj>
+    </w:sdtPr>
+    <w:sdtEndPr>
+      <w:rPr>
+        <w:noProof/>
+      </w:rPr>
+    </w:sdtEndPr>
+    <w:sdtContent>
+      <w:p>
+        <w:pPr>
+          <w:pStyle w:val="Footer"/>
+          <w:jc w:val="center"/>
+        </w:pPr>
+      </w:p>
+    </w:sdtContent>
+  </w:sdt>
+  <w:p>
+    <w:pPr>
+      <w:pStyle w:val="Footer"/>
+    </w:pPr>
+  </w:p>
+</w:ftr>
+</file>
+
+<file path=word/footer3.xml><?xml version="1.0" encoding="utf-8"?>
 <w:ftr xmlns:wpc="http://schemas.microsoft.com/office/word/2010/wordprocessingCanvas" xmlns:cx="http://schemas.microsoft.com/office/drawing/2014/chartex" xmlns:cx1="http://schemas.microsoft.com/office/drawing/2015/9/8/chartex" xmlns:cx2="http://schemas.microsoft.com/office/drawing/2015/10/21/chartex" xmlns:cx3="http://schemas.microsoft.com/office/drawing/2016/5/9/chartex" xmlns:cx4="http://schemas.microsoft.com/office/drawing/2016/5/10/chartex" xmlns:cx5="http://schemas.microsoft.com/office/drawing/2016/5/11/chartex" xmlns:cx6="http://schemas.microsoft.com/office/drawing/2016/5/12/chartex" xmlns:cx7="http://schemas.microsoft.com/office/drawing/2016/5/13/chartex" xmlns:cx8="http://schemas.microsoft.com/office/drawing/2016/5/14/chartex" xmlns:mc="http://schemas.openxmlformats.org/markup-compatibility/2006" xmlns:aink="http://schemas.microsoft.com/office/drawing/2016/ink" xmlns:am3d="http://schemas.microsoft.com/office/drawing/2017/model3d" xmlns:o="urn:schemas-microsoft-com:office:office" xmlns:oel="http://schemas.microsoft.com/office/2019/extlst" xmlns:r="http://schemas.openxmlformats.org/officeDocument/2006/relationships" xmlns:m="http://schemas.openxmlformats.org/officeDocument/2006/math" xmlns:v="urn:schemas-microsoft-com:vml" xmlns:wp14="http://schemas.microsoft.com/office/word/2010/wordprocessingDrawing" xmlns:wp="http://schemas.openxmlformats.org/drawingml/2006/wordprocessingDrawing" xmlns:w10="urn:schemas-microsoft-com:office:word" xmlns:w="http://schemas.openxmlformats.org/wordprocessingml/2006/main" xmlns:w14="http://schemas.microsoft.com/office/word/2010/wordml" xmlns:w15="http://schemas.microsoft.com/office/word/2012/wordml" xmlns:w16cex="http://schemas.microsoft.com/office/word/2018/wordml/cex" xmlns:w16cid="http://schemas.microsoft.com/office/word/2016/wordml/cid" xmlns:w16="http://schemas.microsoft.com/office/word/2018/wordml" xmlns:w16sdtdh="http://schemas.microsoft.com/office/word/2020/wordml/sdtdatahash" xmlns:w16se="http://schemas.microsoft.com/office/word/2015/wordml/symex" xmlns:wpg="http://schemas.microsoft.com/office/word/2010/wordprocessingGroup" xmlns:wpi="http://schemas.microsoft.com/office/word/2010/wordprocessingInk" xmlns:wne="http://schemas.microsoft.com/office/word/2006/wordml" xmlns:wps="http://schemas.microsoft.com/office/word/2010/wordprocessingShape" mc:Ignorable="w14 w15 w16se w16cid w16 w16cex w16sdtdh wp14">
   <w:sdt>
     <w:sdtPr>
@@ -40625,7 +41257,7 @@
 </w:ftr>
 </file>
 
-<file path=word/footer3.xml><?xml version="1.0" encoding="utf-8"?>
+<file path=word/footer4.xml><?xml version="1.0" encoding="utf-8"?>
 <w:ftr xmlns:wpc="http://schemas.microsoft.com/office/word/2010/wordprocessingCanvas" xmlns:cx="http://schemas.microsoft.com/office/drawing/2014/chartex" xmlns:cx1="http://schemas.microsoft.com/office/drawing/2015/9/8/chartex" xmlns:cx2="http://schemas.microsoft.com/office/drawing/2015/10/21/chartex" xmlns:cx3="http://schemas.microsoft.com/office/drawing/2016/5/9/chartex" xmlns:cx4="http://schemas.microsoft.com/office/drawing/2016/5/10/chartex" xmlns:cx5="http://schemas.microsoft.com/office/drawing/2016/5/11/chartex" xmlns:cx6="http://schemas.microsoft.com/office/drawing/2016/5/12/chartex" xmlns:cx7="http://schemas.microsoft.com/office/drawing/2016/5/13/chartex" xmlns:cx8="http://schemas.microsoft.com/office/drawing/2016/5/14/chartex" xmlns:mc="http://schemas.openxmlformats.org/markup-compatibility/2006" xmlns:aink="http://schemas.microsoft.com/office/drawing/2016/ink" xmlns:am3d="http://schemas.microsoft.com/office/drawing/2017/model3d" xmlns:o="urn:schemas-microsoft-com:office:office" xmlns:oel="http://schemas.microsoft.com/office/2019/extlst" xmlns:r="http://schemas.openxmlformats.org/officeDocument/2006/relationships" xmlns:m="http://schemas.openxmlformats.org/officeDocument/2006/math" xmlns:v="urn:schemas-microsoft-com:vml" xmlns:wp14="http://schemas.microsoft.com/office/word/2010/wordprocessingDrawing" xmlns:wp="http://schemas.openxmlformats.org/drawingml/2006/wordprocessingDrawing" xmlns:w10="urn:schemas-microsoft-com:office:word" xmlns:w="http://schemas.openxmlformats.org/wordprocessingml/2006/main" xmlns:w14="http://schemas.microsoft.com/office/word/2010/wordml" xmlns:w15="http://schemas.microsoft.com/office/word/2012/wordml" xmlns:w16cex="http://schemas.microsoft.com/office/word/2018/wordml/cex" xmlns:w16cid="http://schemas.microsoft.com/office/word/2016/wordml/cid" xmlns:w16="http://schemas.microsoft.com/office/word/2018/wordml" xmlns:w16sdtdh="http://schemas.microsoft.com/office/word/2020/wordml/sdtdatahash" xmlns:w16se="http://schemas.microsoft.com/office/word/2015/wordml/symex" xmlns:wpg="http://schemas.microsoft.com/office/word/2010/wordprocessingGroup" xmlns:wpi="http://schemas.microsoft.com/office/word/2010/wordprocessingInk" xmlns:wne="http://schemas.microsoft.com/office/word/2006/wordml" xmlns:wps="http://schemas.microsoft.com/office/word/2010/wordprocessingShape" mc:Ignorable="w14 w15 w16se w16cid w16 w16cex w16sdtdh wp14">
   <w:p>
     <w:pPr>
@@ -40641,7 +41273,7 @@
 </w:ftr>
 </file>
 
-<file path=word/footer4.xml><?xml version="1.0" encoding="utf-8"?>
+<file path=word/footer5.xml><?xml version="1.0" encoding="utf-8"?>
 <w:ftr xmlns:wpc="http://schemas.microsoft.com/office/word/2010/wordprocessingCanvas" xmlns:cx="http://schemas.microsoft.com/office/drawing/2014/chartex" xmlns:cx1="http://schemas.microsoft.com/office/drawing/2015/9/8/chartex" xmlns:cx2="http://schemas.microsoft.com/office/drawing/2015/10/21/chartex" xmlns:cx3="http://schemas.microsoft.com/office/drawing/2016/5/9/chartex" xmlns:cx4="http://schemas.microsoft.com/office/drawing/2016/5/10/chartex" xmlns:cx5="http://schemas.microsoft.com/office/drawing/2016/5/11/chartex" xmlns:cx6="http://schemas.microsoft.com/office/drawing/2016/5/12/chartex" xmlns:cx7="http://schemas.microsoft.com/office/drawing/2016/5/13/chartex" xmlns:cx8="http://schemas.microsoft.com/office/drawing/2016/5/14/chartex" xmlns:mc="http://schemas.openxmlformats.org/markup-compatibility/2006" xmlns:aink="http://schemas.microsoft.com/office/drawing/2016/ink" xmlns:am3d="http://schemas.microsoft.com/office/drawing/2017/model3d" xmlns:o="urn:schemas-microsoft-com:office:office" xmlns:oel="http://schemas.microsoft.com/office/2019/extlst" xmlns:r="http://schemas.openxmlformats.org/officeDocument/2006/relationships" xmlns:m="http://schemas.openxmlformats.org/officeDocument/2006/math" xmlns:v="urn:schemas-microsoft-com:vml" xmlns:wp14="http://schemas.microsoft.com/office/word/2010/wordprocessingDrawing" xmlns:wp="http://schemas.openxmlformats.org/drawingml/2006/wordprocessingDrawing" xmlns:w10="urn:schemas-microsoft-com:office:word" xmlns:w="http://schemas.openxmlformats.org/wordprocessingml/2006/main" xmlns:w14="http://schemas.microsoft.com/office/word/2010/wordml" xmlns:w15="http://schemas.microsoft.com/office/word/2012/wordml" xmlns:w16cex="http://schemas.microsoft.com/office/word/2018/wordml/cex" xmlns:w16cid="http://schemas.microsoft.com/office/word/2016/wordml/cid" xmlns:w16="http://schemas.microsoft.com/office/word/2018/wordml" xmlns:w16sdtdh="http://schemas.microsoft.com/office/word/2020/wordml/sdtdatahash" xmlns:w16se="http://schemas.microsoft.com/office/word/2015/wordml/symex" xmlns:wpg="http://schemas.microsoft.com/office/word/2010/wordprocessingGroup" xmlns:wpi="http://schemas.microsoft.com/office/word/2010/wordprocessingInk" xmlns:wne="http://schemas.microsoft.com/office/word/2006/wordml" xmlns:wps="http://schemas.microsoft.com/office/word/2010/wordprocessingShape" mc:Ignorable="w14 w15 w16se w16cid w16 w16cex w16sdtdh wp14">
   <w:sdt>
     <w:sdtPr>
@@ -40694,7 +41326,7 @@
 </w:ftr>
 </file>
 
-<file path=word/footer5.xml><?xml version="1.0" encoding="utf-8"?>
+<file path=word/footer6.xml><?xml version="1.0" encoding="utf-8"?>
 <w:ftr xmlns:wpc="http://schemas.microsoft.com/office/word/2010/wordprocessingCanvas" xmlns:cx="http://schemas.microsoft.com/office/drawing/2014/chartex" xmlns:cx1="http://schemas.microsoft.com/office/drawing/2015/9/8/chartex" xmlns:cx2="http://schemas.microsoft.com/office/drawing/2015/10/21/chartex" xmlns:cx3="http://schemas.microsoft.com/office/drawing/2016/5/9/chartex" xmlns:cx4="http://schemas.microsoft.com/office/drawing/2016/5/10/chartex" xmlns:cx5="http://schemas.microsoft.com/office/drawing/2016/5/11/chartex" xmlns:cx6="http://schemas.microsoft.com/office/drawing/2016/5/12/chartex" xmlns:cx7="http://schemas.microsoft.com/office/drawing/2016/5/13/chartex" xmlns:cx8="http://schemas.microsoft.com/office/drawing/2016/5/14/chartex" xmlns:mc="http://schemas.openxmlformats.org/markup-compatibility/2006" xmlns:aink="http://schemas.microsoft.com/office/drawing/2016/ink" xmlns:am3d="http://schemas.microsoft.com/office/drawing/2017/model3d" xmlns:o="urn:schemas-microsoft-com:office:office" xmlns:oel="http://schemas.microsoft.com/office/2019/extlst" xmlns:r="http://schemas.openxmlformats.org/officeDocument/2006/relationships" xmlns:m="http://schemas.openxmlformats.org/officeDocument/2006/math" xmlns:v="urn:schemas-microsoft-com:vml" xmlns:wp14="http://schemas.microsoft.com/office/word/2010/wordprocessingDrawing" xmlns:wp="http://schemas.openxmlformats.org/drawingml/2006/wordprocessingDrawing" xmlns:w10="urn:schemas-microsoft-com:office:word" xmlns:w="http://schemas.openxmlformats.org/wordprocessingml/2006/main" xmlns:w14="http://schemas.microsoft.com/office/word/2010/wordml" xmlns:w15="http://schemas.microsoft.com/office/word/2012/wordml" xmlns:w16cex="http://schemas.microsoft.com/office/word/2018/wordml/cex" xmlns:w16cid="http://schemas.microsoft.com/office/word/2016/wordml/cid" xmlns:w16="http://schemas.microsoft.com/office/word/2018/wordml" xmlns:w16sdtdh="http://schemas.microsoft.com/office/word/2020/wordml/sdtdatahash" xmlns:w16se="http://schemas.microsoft.com/office/word/2015/wordml/symex" xmlns:wpg="http://schemas.microsoft.com/office/word/2010/wordprocessingGroup" xmlns:wpi="http://schemas.microsoft.com/office/word/2010/wordprocessingInk" xmlns:wne="http://schemas.microsoft.com/office/word/2006/wordml" xmlns:wps="http://schemas.microsoft.com/office/word/2010/wordprocessingShape" mc:Ignorable="w14 w15 w16se w16cid w16 w16cex w16sdtdh wp14">
   <w:p>
     <w:pPr>
@@ -40705,7 +41337,7 @@
 </w:ftr>
 </file>
 
-<file path=word/footer6.xml><?xml version="1.0" encoding="utf-8"?>
+<file path=word/footer7.xml><?xml version="1.0" encoding="utf-8"?>
 <w:ftr xmlns:wpc="http://schemas.microsoft.com/office/word/2010/wordprocessingCanvas" xmlns:cx="http://schemas.microsoft.com/office/drawing/2014/chartex" xmlns:cx1="http://schemas.microsoft.com/office/drawing/2015/9/8/chartex" xmlns:cx2="http://schemas.microsoft.com/office/drawing/2015/10/21/chartex" xmlns:cx3="http://schemas.microsoft.com/office/drawing/2016/5/9/chartex" xmlns:cx4="http://schemas.microsoft.com/office/drawing/2016/5/10/chartex" xmlns:cx5="http://schemas.microsoft.com/office/drawing/2016/5/11/chartex" xmlns:cx6="http://schemas.microsoft.com/office/drawing/2016/5/12/chartex" xmlns:cx7="http://schemas.microsoft.com/office/drawing/2016/5/13/chartex" xmlns:cx8="http://schemas.microsoft.com/office/drawing/2016/5/14/chartex" xmlns:mc="http://schemas.openxmlformats.org/markup-compatibility/2006" xmlns:aink="http://schemas.microsoft.com/office/drawing/2016/ink" xmlns:am3d="http://schemas.microsoft.com/office/drawing/2017/model3d" xmlns:o="urn:schemas-microsoft-com:office:office" xmlns:oel="http://schemas.microsoft.com/office/2019/extlst" xmlns:r="http://schemas.openxmlformats.org/officeDocument/2006/relationships" xmlns:m="http://schemas.openxmlformats.org/officeDocument/2006/math" xmlns:v="urn:schemas-microsoft-com:vml" xmlns:wp14="http://schemas.microsoft.com/office/word/2010/wordprocessingDrawing" xmlns:wp="http://schemas.openxmlformats.org/drawingml/2006/wordprocessingDrawing" xmlns:w10="urn:schemas-microsoft-com:office:word" xmlns:w="http://schemas.openxmlformats.org/wordprocessingml/2006/main" xmlns:w14="http://schemas.microsoft.com/office/word/2010/wordml" xmlns:w15="http://schemas.microsoft.com/office/word/2012/wordml" xmlns:w16cex="http://schemas.microsoft.com/office/word/2018/wordml/cex" xmlns:w16cid="http://schemas.microsoft.com/office/word/2016/wordml/cid" xmlns:w16="http://schemas.microsoft.com/office/word/2018/wordml" xmlns:w16sdtdh="http://schemas.microsoft.com/office/word/2020/wordml/sdtdatahash" xmlns:w16se="http://schemas.microsoft.com/office/word/2015/wordml/symex" xmlns:wpg="http://schemas.microsoft.com/office/word/2010/wordprocessingGroup" xmlns:wpi="http://schemas.microsoft.com/office/word/2010/wordprocessingInk" xmlns:wne="http://schemas.microsoft.com/office/word/2006/wordml" xmlns:wps="http://schemas.microsoft.com/office/word/2010/wordprocessingShape" mc:Ignorable="w14 w15 w16se w16cid w16 w16cex w16sdtdh wp14">
   <w:sdt>
     <w:sdtPr>
@@ -40759,7 +41391,7 @@
 </w:ftr>
 </file>
 
-<file path=word/footer7.xml><?xml version="1.0" encoding="utf-8"?>
+<file path=word/footer8.xml><?xml version="1.0" encoding="utf-8"?>
 <w:ftr xmlns:wpc="http://schemas.microsoft.com/office/word/2010/wordprocessingCanvas" xmlns:cx="http://schemas.microsoft.com/office/drawing/2014/chartex" xmlns:cx1="http://schemas.microsoft.com/office/drawing/2015/9/8/chartex" xmlns:cx2="http://schemas.microsoft.com/office/drawing/2015/10/21/chartex" xmlns:cx3="http://schemas.microsoft.com/office/drawing/2016/5/9/chartex" xmlns:cx4="http://schemas.microsoft.com/office/drawing/2016/5/10/chartex" xmlns:cx5="http://schemas.microsoft.com/office/drawing/2016/5/11/chartex" xmlns:cx6="http://schemas.microsoft.com/office/drawing/2016/5/12/chartex" xmlns:cx7="http://schemas.microsoft.com/office/drawing/2016/5/13/chartex" xmlns:cx8="http://schemas.microsoft.com/office/drawing/2016/5/14/chartex" xmlns:mc="http://schemas.openxmlformats.org/markup-compatibility/2006" xmlns:aink="http://schemas.microsoft.com/office/drawing/2016/ink" xmlns:am3d="http://schemas.microsoft.com/office/drawing/2017/model3d" xmlns:o="urn:schemas-microsoft-com:office:office" xmlns:oel="http://schemas.microsoft.com/office/2019/extlst" xmlns:r="http://schemas.openxmlformats.org/officeDocument/2006/relationships" xmlns:m="http://schemas.openxmlformats.org/officeDocument/2006/math" xmlns:v="urn:schemas-microsoft-com:vml" xmlns:wp14="http://schemas.microsoft.com/office/word/2010/wordprocessingDrawing" xmlns:wp="http://schemas.openxmlformats.org/drawingml/2006/wordprocessingDrawing" xmlns:w10="urn:schemas-microsoft-com:office:word" xmlns:w="http://schemas.openxmlformats.org/wordprocessingml/2006/main" xmlns:w14="http://schemas.microsoft.com/office/word/2010/wordml" xmlns:w15="http://schemas.microsoft.com/office/word/2012/wordml" xmlns:w16cex="http://schemas.microsoft.com/office/word/2018/wordml/cex" xmlns:w16cid="http://schemas.microsoft.com/office/word/2016/wordml/cid" xmlns:w16="http://schemas.microsoft.com/office/word/2018/wordml" xmlns:w16sdtdh="http://schemas.microsoft.com/office/word/2020/wordml/sdtdatahash" xmlns:w16se="http://schemas.microsoft.com/office/word/2015/wordml/symex" xmlns:wpg="http://schemas.microsoft.com/office/word/2010/wordprocessingGroup" xmlns:wpi="http://schemas.microsoft.com/office/word/2010/wordprocessingInk" xmlns:wne="http://schemas.microsoft.com/office/word/2006/wordml" xmlns:wps="http://schemas.microsoft.com/office/word/2010/wordprocessingShape" mc:Ignorable="w14 w15 w16se w16cid w16 w16cex w16sdtdh wp14">
   <w:sdt>
     <w:sdtPr>
@@ -40792,7 +41424,7 @@
 </w:ftr>
 </file>
 
-<file path=word/footer8.xml><?xml version="1.0" encoding="utf-8"?>
+<file path=word/footer9.xml><?xml version="1.0" encoding="utf-8"?>
 <w:ftr xmlns:wpc="http://schemas.microsoft.com/office/word/2010/wordprocessingCanvas" xmlns:cx="http://schemas.microsoft.com/office/drawing/2014/chartex" xmlns:cx1="http://schemas.microsoft.com/office/drawing/2015/9/8/chartex" xmlns:cx2="http://schemas.microsoft.com/office/drawing/2015/10/21/chartex" xmlns:cx3="http://schemas.microsoft.com/office/drawing/2016/5/9/chartex" xmlns:cx4="http://schemas.microsoft.com/office/drawing/2016/5/10/chartex" xmlns:cx5="http://schemas.microsoft.com/office/drawing/2016/5/11/chartex" xmlns:cx6="http://schemas.microsoft.com/office/drawing/2016/5/12/chartex" xmlns:cx7="http://schemas.microsoft.com/office/drawing/2016/5/13/chartex" xmlns:cx8="http://schemas.microsoft.com/office/drawing/2016/5/14/chartex" xmlns:mc="http://schemas.openxmlformats.org/markup-compatibility/2006" xmlns:aink="http://schemas.microsoft.com/office/drawing/2016/ink" xmlns:am3d="http://schemas.microsoft.com/office/drawing/2017/model3d" xmlns:o="urn:schemas-microsoft-com:office:office" xmlns:oel="http://schemas.microsoft.com/office/2019/extlst" xmlns:r="http://schemas.openxmlformats.org/officeDocument/2006/relationships" xmlns:m="http://schemas.openxmlformats.org/officeDocument/2006/math" xmlns:v="urn:schemas-microsoft-com:vml" xmlns:wp14="http://schemas.microsoft.com/office/word/2010/wordprocessingDrawing" xmlns:wp="http://schemas.openxmlformats.org/drawingml/2006/wordprocessingDrawing" xmlns:w10="urn:schemas-microsoft-com:office:word" xmlns:w="http://schemas.openxmlformats.org/wordprocessingml/2006/main" xmlns:w14="http://schemas.microsoft.com/office/word/2010/wordml" xmlns:w15="http://schemas.microsoft.com/office/word/2012/wordml" xmlns:w16cex="http://schemas.microsoft.com/office/word/2018/wordml/cex" xmlns:w16cid="http://schemas.microsoft.com/office/word/2016/wordml/cid" xmlns:w16="http://schemas.microsoft.com/office/word/2018/wordml" xmlns:w16sdtdh="http://schemas.microsoft.com/office/word/2020/wordml/sdtdatahash" xmlns:w16se="http://schemas.microsoft.com/office/word/2015/wordml/symex" xmlns:wpg="http://schemas.microsoft.com/office/word/2010/wordprocessingGroup" xmlns:wpi="http://schemas.microsoft.com/office/word/2010/wordprocessingInk" xmlns:wne="http://schemas.microsoft.com/office/word/2006/wordml" xmlns:wps="http://schemas.microsoft.com/office/word/2010/wordprocessingShape" mc:Ignorable="w14 w15 w16se w16cid w16 w16cex w16sdtdh wp14">
   <w:sdt>
     <w:sdtPr>
@@ -41593,6 +42225,75 @@
 </w:hdr>
 </file>
 
+<file path=word/header10.xml><?xml version="1.0" encoding="utf-8"?>
+<w:hdr xmlns:wpc="http://schemas.microsoft.com/office/word/2010/wordprocessingCanvas" xmlns:cx="http://schemas.microsoft.com/office/drawing/2014/chartex" xmlns:cx1="http://schemas.microsoft.com/office/drawing/2015/9/8/chartex" xmlns:cx2="http://schemas.microsoft.com/office/drawing/2015/10/21/chartex" xmlns:cx3="http://schemas.microsoft.com/office/drawing/2016/5/9/chartex" xmlns:cx4="http://schemas.microsoft.com/office/drawing/2016/5/10/chartex" xmlns:cx5="http://schemas.microsoft.com/office/drawing/2016/5/11/chartex" xmlns:cx6="http://schemas.microsoft.com/office/drawing/2016/5/12/chartex" xmlns:cx7="http://schemas.microsoft.com/office/drawing/2016/5/13/chartex" xmlns:cx8="http://schemas.microsoft.com/office/drawing/2016/5/14/chartex" xmlns:mc="http://schemas.openxmlformats.org/markup-compatibility/2006" xmlns:aink="http://schemas.microsoft.com/office/drawing/2016/ink" xmlns:am3d="http://schemas.microsoft.com/office/drawing/2017/model3d" xmlns:o="urn:schemas-microsoft-com:office:office" xmlns:oel="http://schemas.microsoft.com/office/2019/extlst" xmlns:r="http://schemas.openxmlformats.org/officeDocument/2006/relationships" xmlns:m="http://schemas.openxmlformats.org/officeDocument/2006/math" xmlns:v="urn:schemas-microsoft-com:vml" xmlns:wp14="http://schemas.microsoft.com/office/word/2010/wordprocessingDrawing" xmlns:wp="http://schemas.openxmlformats.org/drawingml/2006/wordprocessingDrawing" xmlns:w10="urn:schemas-microsoft-com:office:word" xmlns:w="http://schemas.openxmlformats.org/wordprocessingml/2006/main" xmlns:w14="http://schemas.microsoft.com/office/word/2010/wordml" xmlns:w15="http://schemas.microsoft.com/office/word/2012/wordml" xmlns:w16cex="http://schemas.microsoft.com/office/word/2018/wordml/cex" xmlns:w16cid="http://schemas.microsoft.com/office/word/2016/wordml/cid" xmlns:w16="http://schemas.microsoft.com/office/word/2018/wordml" xmlns:w16sdtdh="http://schemas.microsoft.com/office/word/2020/wordml/sdtdatahash" xmlns:w16se="http://schemas.microsoft.com/office/word/2015/wordml/symex" xmlns:wpg="http://schemas.microsoft.com/office/word/2010/wordprocessingGroup" xmlns:wpi="http://schemas.microsoft.com/office/word/2010/wordprocessingInk" xmlns:wne="http://schemas.microsoft.com/office/word/2006/wordml" xmlns:wps="http://schemas.microsoft.com/office/word/2010/wordprocessingShape" mc:Ignorable="w14 w15 w16se w16cid w16 w16cex w16sdtdh wp14">
+  <w:p>
+    <w:pPr>
+      <w:pStyle w:val="Header"/>
+      <w:jc w:val="right"/>
+    </w:pPr>
+  </w:p>
+  <w:p>
+    <w:pPr>
+      <w:pStyle w:val="Header"/>
+    </w:pPr>
+  </w:p>
+</w:hdr>
+</file>
+
+<file path=word/header11.xml><?xml version="1.0" encoding="utf-8"?>
+<w:hdr xmlns:wpc="http://schemas.microsoft.com/office/word/2010/wordprocessingCanvas" xmlns:cx="http://schemas.microsoft.com/office/drawing/2014/chartex" xmlns:cx1="http://schemas.microsoft.com/office/drawing/2015/9/8/chartex" xmlns:cx2="http://schemas.microsoft.com/office/drawing/2015/10/21/chartex" xmlns:cx3="http://schemas.microsoft.com/office/drawing/2016/5/9/chartex" xmlns:cx4="http://schemas.microsoft.com/office/drawing/2016/5/10/chartex" xmlns:cx5="http://schemas.microsoft.com/office/drawing/2016/5/11/chartex" xmlns:cx6="http://schemas.microsoft.com/office/drawing/2016/5/12/chartex" xmlns:cx7="http://schemas.microsoft.com/office/drawing/2016/5/13/chartex" xmlns:cx8="http://schemas.microsoft.com/office/drawing/2016/5/14/chartex" xmlns:mc="http://schemas.openxmlformats.org/markup-compatibility/2006" xmlns:aink="http://schemas.microsoft.com/office/drawing/2016/ink" xmlns:am3d="http://schemas.microsoft.com/office/drawing/2017/model3d" xmlns:o="urn:schemas-microsoft-com:office:office" xmlns:oel="http://schemas.microsoft.com/office/2019/extlst" xmlns:r="http://schemas.openxmlformats.org/officeDocument/2006/relationships" xmlns:m="http://schemas.openxmlformats.org/officeDocument/2006/math" xmlns:v="urn:schemas-microsoft-com:vml" xmlns:wp14="http://schemas.microsoft.com/office/word/2010/wordprocessingDrawing" xmlns:wp="http://schemas.openxmlformats.org/drawingml/2006/wordprocessingDrawing" xmlns:w10="urn:schemas-microsoft-com:office:word" xmlns:w="http://schemas.openxmlformats.org/wordprocessingml/2006/main" xmlns:w14="http://schemas.microsoft.com/office/word/2010/wordml" xmlns:w15="http://schemas.microsoft.com/office/word/2012/wordml" xmlns:w16cex="http://schemas.microsoft.com/office/word/2018/wordml/cex" xmlns:w16cid="http://schemas.microsoft.com/office/word/2016/wordml/cid" xmlns:w16="http://schemas.microsoft.com/office/word/2018/wordml" xmlns:w16sdtdh="http://schemas.microsoft.com/office/word/2020/wordml/sdtdatahash" xmlns:w16se="http://schemas.microsoft.com/office/word/2015/wordml/symex" xmlns:wpg="http://schemas.microsoft.com/office/word/2010/wordprocessingGroup" xmlns:wpi="http://schemas.microsoft.com/office/word/2010/wordprocessingInk" xmlns:wne="http://schemas.microsoft.com/office/word/2006/wordml" xmlns:wps="http://schemas.microsoft.com/office/word/2010/wordprocessingShape" mc:Ignorable="w14 w15 w16se w16cid w16 w16cex w16sdtdh wp14">
+  <w:sdt>
+    <w:sdtPr>
+      <w:id w:val="-394893369"/>
+      <w:docPartObj>
+        <w:docPartGallery w:val="Page Numbers (Top of Page)"/>
+        <w:docPartUnique/>
+      </w:docPartObj>
+    </w:sdtPr>
+    <w:sdtEndPr>
+      <w:rPr>
+        <w:noProof/>
+      </w:rPr>
+    </w:sdtEndPr>
+    <w:sdtContent>
+      <w:p>
+        <w:pPr>
+          <w:pStyle w:val="Header"/>
+          <w:jc w:val="right"/>
+        </w:pPr>
+        <w:r>
+          <w:fldChar w:fldCharType="begin"/>
+        </w:r>
+        <w:r>
+          <w:instrText xml:space="preserve"> PAGE   \* MERGEFORMAT </w:instrText>
+        </w:r>
+        <w:r>
+          <w:fldChar w:fldCharType="separate"/>
+        </w:r>
+        <w:r>
+          <w:rPr>
+            <w:noProof/>
+          </w:rPr>
+          <w:t>2</w:t>
+        </w:r>
+        <w:r>
+          <w:rPr>
+            <w:noProof/>
+          </w:rPr>
+          <w:fldChar w:fldCharType="end"/>
+        </w:r>
+      </w:p>
+    </w:sdtContent>
+  </w:sdt>
+  <w:p>
+    <w:pPr>
+      <w:pStyle w:val="Header"/>
+    </w:pPr>
+  </w:p>
+</w:hdr>
+</file>
+
 <file path=word/header2.xml><?xml version="1.0" encoding="utf-8"?>
 <w:hdr xmlns:wpc="http://schemas.microsoft.com/office/word/2010/wordprocessingCanvas" xmlns:cx="http://schemas.microsoft.com/office/drawing/2014/chartex" xmlns:cx1="http://schemas.microsoft.com/office/drawing/2015/9/8/chartex" xmlns:cx2="http://schemas.microsoft.com/office/drawing/2015/10/21/chartex" xmlns:cx3="http://schemas.microsoft.com/office/drawing/2016/5/9/chartex" xmlns:cx4="http://schemas.microsoft.com/office/drawing/2016/5/10/chartex" xmlns:cx5="http://schemas.microsoft.com/office/drawing/2016/5/11/chartex" xmlns:cx6="http://schemas.microsoft.com/office/drawing/2016/5/12/chartex" xmlns:cx7="http://schemas.microsoft.com/office/drawing/2016/5/13/chartex" xmlns:cx8="http://schemas.microsoft.com/office/drawing/2016/5/14/chartex" xmlns:mc="http://schemas.openxmlformats.org/markup-compatibility/2006" xmlns:aink="http://schemas.microsoft.com/office/drawing/2016/ink" xmlns:am3d="http://schemas.microsoft.com/office/drawing/2017/model3d" xmlns:o="urn:schemas-microsoft-com:office:office" xmlns:oel="http://schemas.microsoft.com/office/2019/extlst" xmlns:r="http://schemas.openxmlformats.org/officeDocument/2006/relationships" xmlns:m="http://schemas.openxmlformats.org/officeDocument/2006/math" xmlns:v="urn:schemas-microsoft-com:vml" xmlns:wp14="http://schemas.microsoft.com/office/word/2010/wordprocessingDrawing" xmlns:wp="http://schemas.openxmlformats.org/drawingml/2006/wordprocessingDrawing" xmlns:w10="urn:schemas-microsoft-com:office:word" xmlns:w="http://schemas.openxmlformats.org/wordprocessingml/2006/main" xmlns:w14="http://schemas.microsoft.com/office/word/2010/wordml" xmlns:w15="http://schemas.microsoft.com/office/word/2012/wordml" xmlns:w16cex="http://schemas.microsoft.com/office/word/2018/wordml/cex" xmlns:w16cid="http://schemas.microsoft.com/office/word/2016/wordml/cid" xmlns:w16="http://schemas.microsoft.com/office/word/2018/wordml" xmlns:w16sdtdh="http://schemas.microsoft.com/office/word/2020/wordml/sdtdatahash" xmlns:w16se="http://schemas.microsoft.com/office/word/2015/wordml/symex" xmlns:wpg="http://schemas.microsoft.com/office/word/2010/wordprocessingGroup" xmlns:wpi="http://schemas.microsoft.com/office/word/2010/wordprocessingInk" xmlns:wne="http://schemas.microsoft.com/office/word/2006/wordml" xmlns:wps="http://schemas.microsoft.com/office/word/2010/wordprocessingShape" mc:Ignorable="w14 w15 w16se w16cid w16 w16cex w16sdtdh wp14">
   <w:sdt>
@@ -41629,7 +42330,7 @@
 <w:hdr xmlns:wpc="http://schemas.microsoft.com/office/word/2010/wordprocessingCanvas" xmlns:cx="http://schemas.microsoft.com/office/drawing/2014/chartex" xmlns:cx1="http://schemas.microsoft.com/office/drawing/2015/9/8/chartex" xmlns:cx2="http://schemas.microsoft.com/office/drawing/2015/10/21/chartex" xmlns:cx3="http://schemas.microsoft.com/office/drawing/2016/5/9/chartex" xmlns:cx4="http://schemas.microsoft.com/office/drawing/2016/5/10/chartex" xmlns:cx5="http://schemas.microsoft.com/office/drawing/2016/5/11/chartex" xmlns:cx6="http://schemas.microsoft.com/office/drawing/2016/5/12/chartex" xmlns:cx7="http://schemas.microsoft.com/office/drawing/2016/5/13/chartex" xmlns:cx8="http://schemas.microsoft.com/office/drawing/2016/5/14/chartex" xmlns:mc="http://schemas.openxmlformats.org/markup-compatibility/2006" xmlns:aink="http://schemas.microsoft.com/office/drawing/2016/ink" xmlns:am3d="http://schemas.microsoft.com/office/drawing/2017/model3d" xmlns:o="urn:schemas-microsoft-com:office:office" xmlns:oel="http://schemas.microsoft.com/office/2019/extlst" xmlns:r="http://schemas.openxmlformats.org/officeDocument/2006/relationships" xmlns:m="http://schemas.openxmlformats.org/officeDocument/2006/math" xmlns:v="urn:schemas-microsoft-com:vml" xmlns:wp14="http://schemas.microsoft.com/office/word/2010/wordprocessingDrawing" xmlns:wp="http://schemas.openxmlformats.org/drawingml/2006/wordprocessingDrawing" xmlns:w10="urn:schemas-microsoft-com:office:word" xmlns:w="http://schemas.openxmlformats.org/wordprocessingml/2006/main" xmlns:w14="http://schemas.microsoft.com/office/word/2010/wordml" xmlns:w15="http://schemas.microsoft.com/office/word/2012/wordml" xmlns:w16cex="http://schemas.microsoft.com/office/word/2018/wordml/cex" xmlns:w16cid="http://schemas.microsoft.com/office/word/2016/wordml/cid" xmlns:w16="http://schemas.microsoft.com/office/word/2018/wordml" xmlns:w16sdtdh="http://schemas.microsoft.com/office/word/2020/wordml/sdtdatahash" xmlns:w16se="http://schemas.microsoft.com/office/word/2015/wordml/symex" xmlns:wpg="http://schemas.microsoft.com/office/word/2010/wordprocessingGroup" xmlns:wpi="http://schemas.microsoft.com/office/word/2010/wordprocessingInk" xmlns:wne="http://schemas.microsoft.com/office/word/2006/wordml" xmlns:wps="http://schemas.microsoft.com/office/word/2010/wordprocessingShape" mc:Ignorable="w14 w15 w16se w16cid w16 w16cex w16sdtdh wp14">
   <w:sdt>
     <w:sdtPr>
-      <w:id w:val="1677079469"/>
+      <w:id w:val="1838109216"/>
       <w:docPartObj>
         <w:docPartGallery w:val="Page Numbers (Top of Page)"/>
         <w:docPartUnique/>
@@ -41698,7 +42399,7 @@
 <w:hdr xmlns:wpc="http://schemas.microsoft.com/office/word/2010/wordprocessingCanvas" xmlns:cx="http://schemas.microsoft.com/office/drawing/2014/chartex" xmlns:cx1="http://schemas.microsoft.com/office/drawing/2015/9/8/chartex" xmlns:cx2="http://schemas.microsoft.com/office/drawing/2015/10/21/chartex" xmlns:cx3="http://schemas.microsoft.com/office/drawing/2016/5/9/chartex" xmlns:cx4="http://schemas.microsoft.com/office/drawing/2016/5/10/chartex" xmlns:cx5="http://schemas.microsoft.com/office/drawing/2016/5/11/chartex" xmlns:cx6="http://schemas.microsoft.com/office/drawing/2016/5/12/chartex" xmlns:cx7="http://schemas.microsoft.com/office/drawing/2016/5/13/chartex" xmlns:cx8="http://schemas.microsoft.com/office/drawing/2016/5/14/chartex" xmlns:mc="http://schemas.openxmlformats.org/markup-compatibility/2006" xmlns:aink="http://schemas.microsoft.com/office/drawing/2016/ink" xmlns:am3d="http://schemas.microsoft.com/office/drawing/2017/model3d" xmlns:o="urn:schemas-microsoft-com:office:office" xmlns:oel="http://schemas.microsoft.com/office/2019/extlst" xmlns:r="http://schemas.openxmlformats.org/officeDocument/2006/relationships" xmlns:m="http://schemas.openxmlformats.org/officeDocument/2006/math" xmlns:v="urn:schemas-microsoft-com:vml" xmlns:wp14="http://schemas.microsoft.com/office/word/2010/wordprocessingDrawing" xmlns:wp="http://schemas.openxmlformats.org/drawingml/2006/wordprocessingDrawing" xmlns:w10="urn:schemas-microsoft-com:office:word" xmlns:w="http://schemas.openxmlformats.org/wordprocessingml/2006/main" xmlns:w14="http://schemas.microsoft.com/office/word/2010/wordml" xmlns:w15="http://schemas.microsoft.com/office/word/2012/wordml" xmlns:w16cex="http://schemas.microsoft.com/office/word/2018/wordml/cex" xmlns:w16cid="http://schemas.microsoft.com/office/word/2016/wordml/cid" xmlns:w16="http://schemas.microsoft.com/office/word/2018/wordml" xmlns:w16sdtdh="http://schemas.microsoft.com/office/word/2020/wordml/sdtdatahash" xmlns:w16se="http://schemas.microsoft.com/office/word/2015/wordml/symex" xmlns:wpg="http://schemas.microsoft.com/office/word/2010/wordprocessingGroup" xmlns:wpi="http://schemas.microsoft.com/office/word/2010/wordprocessingInk" xmlns:wne="http://schemas.microsoft.com/office/word/2006/wordml" xmlns:wps="http://schemas.microsoft.com/office/word/2010/wordprocessingShape" mc:Ignorable="w14 w15 w16se w16cid w16 w16cex w16sdtdh wp14">
   <w:sdt>
     <w:sdtPr>
-      <w:id w:val="-562645926"/>
+      <w:id w:val="1677079469"/>
       <w:docPartObj>
         <w:docPartGallery w:val="Page Numbers (Top of Page)"/>
         <w:docPartUnique/>
@@ -41749,28 +42450,12 @@
 
 <file path=word/header6.xml><?xml version="1.0" encoding="utf-8"?>
 <w:hdr xmlns:wpc="http://schemas.microsoft.com/office/word/2010/wordprocessingCanvas" xmlns:cx="http://schemas.microsoft.com/office/drawing/2014/chartex" xmlns:cx1="http://schemas.microsoft.com/office/drawing/2015/9/8/chartex" xmlns:cx2="http://schemas.microsoft.com/office/drawing/2015/10/21/chartex" xmlns:cx3="http://schemas.microsoft.com/office/drawing/2016/5/9/chartex" xmlns:cx4="http://schemas.microsoft.com/office/drawing/2016/5/10/chartex" xmlns:cx5="http://schemas.microsoft.com/office/drawing/2016/5/11/chartex" xmlns:cx6="http://schemas.microsoft.com/office/drawing/2016/5/12/chartex" xmlns:cx7="http://schemas.microsoft.com/office/drawing/2016/5/13/chartex" xmlns:cx8="http://schemas.microsoft.com/office/drawing/2016/5/14/chartex" xmlns:mc="http://schemas.openxmlformats.org/markup-compatibility/2006" xmlns:aink="http://schemas.microsoft.com/office/drawing/2016/ink" xmlns:am3d="http://schemas.microsoft.com/office/drawing/2017/model3d" xmlns:o="urn:schemas-microsoft-com:office:office" xmlns:oel="http://schemas.microsoft.com/office/2019/extlst" xmlns:r="http://schemas.openxmlformats.org/officeDocument/2006/relationships" xmlns:m="http://schemas.openxmlformats.org/officeDocument/2006/math" xmlns:v="urn:schemas-microsoft-com:vml" xmlns:wp14="http://schemas.microsoft.com/office/word/2010/wordprocessingDrawing" xmlns:wp="http://schemas.openxmlformats.org/drawingml/2006/wordprocessingDrawing" xmlns:w10="urn:schemas-microsoft-com:office:word" xmlns:w="http://schemas.openxmlformats.org/wordprocessingml/2006/main" xmlns:w14="http://schemas.microsoft.com/office/word/2010/wordml" xmlns:w15="http://schemas.microsoft.com/office/word/2012/wordml" xmlns:w16cex="http://schemas.microsoft.com/office/word/2018/wordml/cex" xmlns:w16cid="http://schemas.microsoft.com/office/word/2016/wordml/cid" xmlns:w16="http://schemas.microsoft.com/office/word/2018/wordml" xmlns:w16sdtdh="http://schemas.microsoft.com/office/word/2020/wordml/sdtdatahash" xmlns:w16se="http://schemas.microsoft.com/office/word/2015/wordml/symex" xmlns:wpg="http://schemas.microsoft.com/office/word/2010/wordprocessingGroup" xmlns:wpi="http://schemas.microsoft.com/office/word/2010/wordprocessingInk" xmlns:wne="http://schemas.microsoft.com/office/word/2006/wordml" xmlns:wps="http://schemas.microsoft.com/office/word/2010/wordprocessingShape" mc:Ignorable="w14 w15 w16se w16cid w16 w16cex w16sdtdh wp14">
-  <w:sdt>
-    <w:sdtPr>
-      <w:id w:val="-1906674381"/>
-      <w:docPartObj>
-        <w:docPartGallery w:val="Page Numbers (Top of Page)"/>
-        <w:docPartUnique/>
-      </w:docPartObj>
-    </w:sdtPr>
-    <w:sdtEndPr>
-      <w:rPr>
-        <w:noProof/>
-      </w:rPr>
-    </w:sdtEndPr>
-    <w:sdtContent>
-      <w:p>
-        <w:pPr>
-          <w:pStyle w:val="Header"/>
-          <w:jc w:val="right"/>
-        </w:pPr>
-      </w:p>
-    </w:sdtContent>
-  </w:sdt>
+  <w:p>
+    <w:pPr>
+      <w:pStyle w:val="Header"/>
+      <w:jc w:val="right"/>
+    </w:pPr>
+  </w:p>
   <w:p>
     <w:pPr>
       <w:pStyle w:val="Header"/>
@@ -41783,7 +42468,7 @@
 <w:hdr xmlns:wpc="http://schemas.microsoft.com/office/word/2010/wordprocessingCanvas" xmlns:cx="http://schemas.microsoft.com/office/drawing/2014/chartex" xmlns:cx1="http://schemas.microsoft.com/office/drawing/2015/9/8/chartex" xmlns:cx2="http://schemas.microsoft.com/office/drawing/2015/10/21/chartex" xmlns:cx3="http://schemas.microsoft.com/office/drawing/2016/5/9/chartex" xmlns:cx4="http://schemas.microsoft.com/office/drawing/2016/5/10/chartex" xmlns:cx5="http://schemas.microsoft.com/office/drawing/2016/5/11/chartex" xmlns:cx6="http://schemas.microsoft.com/office/drawing/2016/5/12/chartex" xmlns:cx7="http://schemas.microsoft.com/office/drawing/2016/5/13/chartex" xmlns:cx8="http://schemas.microsoft.com/office/drawing/2016/5/14/chartex" xmlns:mc="http://schemas.openxmlformats.org/markup-compatibility/2006" xmlns:aink="http://schemas.microsoft.com/office/drawing/2016/ink" xmlns:am3d="http://schemas.microsoft.com/office/drawing/2017/model3d" xmlns:o="urn:schemas-microsoft-com:office:office" xmlns:oel="http://schemas.microsoft.com/office/2019/extlst" xmlns:r="http://schemas.openxmlformats.org/officeDocument/2006/relationships" xmlns:m="http://schemas.openxmlformats.org/officeDocument/2006/math" xmlns:v="urn:schemas-microsoft-com:vml" xmlns:wp14="http://schemas.microsoft.com/office/word/2010/wordprocessingDrawing" xmlns:wp="http://schemas.openxmlformats.org/drawingml/2006/wordprocessingDrawing" xmlns:w10="urn:schemas-microsoft-com:office:word" xmlns:w="http://schemas.openxmlformats.org/wordprocessingml/2006/main" xmlns:w14="http://schemas.microsoft.com/office/word/2010/wordml" xmlns:w15="http://schemas.microsoft.com/office/word/2012/wordml" xmlns:w16cex="http://schemas.microsoft.com/office/word/2018/wordml/cex" xmlns:w16cid="http://schemas.microsoft.com/office/word/2016/wordml/cid" xmlns:w16="http://schemas.microsoft.com/office/word/2018/wordml" xmlns:w16sdtdh="http://schemas.microsoft.com/office/word/2020/wordml/sdtdatahash" xmlns:w16se="http://schemas.microsoft.com/office/word/2015/wordml/symex" xmlns:wpg="http://schemas.microsoft.com/office/word/2010/wordprocessingGroup" xmlns:wpi="http://schemas.microsoft.com/office/word/2010/wordprocessingInk" xmlns:wne="http://schemas.microsoft.com/office/word/2006/wordml" xmlns:wps="http://schemas.microsoft.com/office/word/2010/wordprocessingShape" mc:Ignorable="w14 w15 w16se w16cid w16 w16cex w16sdtdh wp14">
   <w:sdt>
     <w:sdtPr>
-      <w:id w:val="1586572295"/>
+      <w:id w:val="-562645926"/>
       <w:docPartObj>
         <w:docPartGallery w:val="Page Numbers (Top of Page)"/>
         <w:docPartUnique/>
@@ -41836,7 +42521,39 @@
 <w:hdr xmlns:wpc="http://schemas.microsoft.com/office/word/2010/wordprocessingCanvas" xmlns:cx="http://schemas.microsoft.com/office/drawing/2014/chartex" xmlns:cx1="http://schemas.microsoft.com/office/drawing/2015/9/8/chartex" xmlns:cx2="http://schemas.microsoft.com/office/drawing/2015/10/21/chartex" xmlns:cx3="http://schemas.microsoft.com/office/drawing/2016/5/9/chartex" xmlns:cx4="http://schemas.microsoft.com/office/drawing/2016/5/10/chartex" xmlns:cx5="http://schemas.microsoft.com/office/drawing/2016/5/11/chartex" xmlns:cx6="http://schemas.microsoft.com/office/drawing/2016/5/12/chartex" xmlns:cx7="http://schemas.microsoft.com/office/drawing/2016/5/13/chartex" xmlns:cx8="http://schemas.microsoft.com/office/drawing/2016/5/14/chartex" xmlns:mc="http://schemas.openxmlformats.org/markup-compatibility/2006" xmlns:aink="http://schemas.microsoft.com/office/drawing/2016/ink" xmlns:am3d="http://schemas.microsoft.com/office/drawing/2017/model3d" xmlns:o="urn:schemas-microsoft-com:office:office" xmlns:oel="http://schemas.microsoft.com/office/2019/extlst" xmlns:r="http://schemas.openxmlformats.org/officeDocument/2006/relationships" xmlns:m="http://schemas.openxmlformats.org/officeDocument/2006/math" xmlns:v="urn:schemas-microsoft-com:vml" xmlns:wp14="http://schemas.microsoft.com/office/word/2010/wordprocessingDrawing" xmlns:wp="http://schemas.openxmlformats.org/drawingml/2006/wordprocessingDrawing" xmlns:w10="urn:schemas-microsoft-com:office:word" xmlns:w="http://schemas.openxmlformats.org/wordprocessingml/2006/main" xmlns:w14="http://schemas.microsoft.com/office/word/2010/wordml" xmlns:w15="http://schemas.microsoft.com/office/word/2012/wordml" xmlns:w16cex="http://schemas.microsoft.com/office/word/2018/wordml/cex" xmlns:w16cid="http://schemas.microsoft.com/office/word/2016/wordml/cid" xmlns:w16="http://schemas.microsoft.com/office/word/2018/wordml" xmlns:w16sdtdh="http://schemas.microsoft.com/office/word/2020/wordml/sdtdatahash" xmlns:w16se="http://schemas.microsoft.com/office/word/2015/wordml/symex" xmlns:wpg="http://schemas.microsoft.com/office/word/2010/wordprocessingGroup" xmlns:wpi="http://schemas.microsoft.com/office/word/2010/wordprocessingInk" xmlns:wne="http://schemas.microsoft.com/office/word/2006/wordml" xmlns:wps="http://schemas.microsoft.com/office/word/2010/wordprocessingShape" mc:Ignorable="w14 w15 w16se w16cid w16 w16cex w16sdtdh wp14">
   <w:sdt>
     <w:sdtPr>
-      <w:id w:val="75410755"/>
+      <w:id w:val="-1906674381"/>
+      <w:docPartObj>
+        <w:docPartGallery w:val="Page Numbers (Top of Page)"/>
+        <w:docPartUnique/>
+      </w:docPartObj>
+    </w:sdtPr>
+    <w:sdtEndPr>
+      <w:rPr>
+        <w:noProof/>
+      </w:rPr>
+    </w:sdtEndPr>
+    <w:sdtContent>
+      <w:p>
+        <w:pPr>
+          <w:pStyle w:val="Header"/>
+          <w:jc w:val="right"/>
+        </w:pPr>
+      </w:p>
+    </w:sdtContent>
+  </w:sdt>
+  <w:p>
+    <w:pPr>
+      <w:pStyle w:val="Header"/>
+    </w:pPr>
+  </w:p>
+</w:hdr>
+</file>
+
+<file path=word/header9.xml><?xml version="1.0" encoding="utf-8"?>
+<w:hdr xmlns:wpc="http://schemas.microsoft.com/office/word/2010/wordprocessingCanvas" xmlns:cx="http://schemas.microsoft.com/office/drawing/2014/chartex" xmlns:cx1="http://schemas.microsoft.com/office/drawing/2015/9/8/chartex" xmlns:cx2="http://schemas.microsoft.com/office/drawing/2015/10/21/chartex" xmlns:cx3="http://schemas.microsoft.com/office/drawing/2016/5/9/chartex" xmlns:cx4="http://schemas.microsoft.com/office/drawing/2016/5/10/chartex" xmlns:cx5="http://schemas.microsoft.com/office/drawing/2016/5/11/chartex" xmlns:cx6="http://schemas.microsoft.com/office/drawing/2016/5/12/chartex" xmlns:cx7="http://schemas.microsoft.com/office/drawing/2016/5/13/chartex" xmlns:cx8="http://schemas.microsoft.com/office/drawing/2016/5/14/chartex" xmlns:mc="http://schemas.openxmlformats.org/markup-compatibility/2006" xmlns:aink="http://schemas.microsoft.com/office/drawing/2016/ink" xmlns:am3d="http://schemas.microsoft.com/office/drawing/2017/model3d" xmlns:o="urn:schemas-microsoft-com:office:office" xmlns:oel="http://schemas.microsoft.com/office/2019/extlst" xmlns:r="http://schemas.openxmlformats.org/officeDocument/2006/relationships" xmlns:m="http://schemas.openxmlformats.org/officeDocument/2006/math" xmlns:v="urn:schemas-microsoft-com:vml" xmlns:wp14="http://schemas.microsoft.com/office/word/2010/wordprocessingDrawing" xmlns:wp="http://schemas.openxmlformats.org/drawingml/2006/wordprocessingDrawing" xmlns:w10="urn:schemas-microsoft-com:office:word" xmlns:w="http://schemas.openxmlformats.org/wordprocessingml/2006/main" xmlns:w14="http://schemas.microsoft.com/office/word/2010/wordml" xmlns:w15="http://schemas.microsoft.com/office/word/2012/wordml" xmlns:w16cex="http://schemas.microsoft.com/office/word/2018/wordml/cex" xmlns:w16cid="http://schemas.microsoft.com/office/word/2016/wordml/cid" xmlns:w16="http://schemas.microsoft.com/office/word/2018/wordml" xmlns:w16sdtdh="http://schemas.microsoft.com/office/word/2020/wordml/sdtdatahash" xmlns:w16se="http://schemas.microsoft.com/office/word/2015/wordml/symex" xmlns:wpg="http://schemas.microsoft.com/office/word/2010/wordprocessingGroup" xmlns:wpi="http://schemas.microsoft.com/office/word/2010/wordprocessingInk" xmlns:wne="http://schemas.microsoft.com/office/word/2006/wordml" xmlns:wps="http://schemas.microsoft.com/office/word/2010/wordprocessingShape" mc:Ignorable="w14 w15 w16se w16cid w16 w16cex w16sdtdh wp14">
+  <w:sdt>
+    <w:sdtPr>
+      <w:id w:val="1586572295"/>
       <w:docPartObj>
         <w:docPartGallery w:val="Page Numbers (Top of Page)"/>
         <w:docPartUnique/>

</xml_diff>

<commit_message>
update 20 oktober 2022 - penambahan konten
</commit_message>
<xml_diff>
--- a/Konten - Isi Proposal - Makna Karakter menurut 2 Petrus p1 a5 7 dan Aplikasinya dalam Pembentukan Karakter - Yofandi Riki Winata.docx
+++ b/Konten - Isi Proposal - Makna Karakter menurut 2 Petrus p1 a5 7 dan Aplikasinya dalam Pembentukan Karakter - Yofandi Riki Winata.docx
@@ -4511,7 +4511,6 @@
         <w:t xml:space="preserve"> </w:t>
       </w:r>
       <w:proofErr w:type="spellStart"/>
-      <w:proofErr w:type="gramStart"/>
       <w:r>
         <w:rPr>
           <w:rFonts w:ascii="Times New Roman" w:hAnsi="Times New Roman"/>
@@ -4525,15 +4524,7 @@
           <w:rFonts w:ascii="Times New Roman" w:hAnsi="Times New Roman"/>
           <w:sz w:val="24"/>
         </w:rPr>
-        <w:t xml:space="preserve"> ?</w:t>
-      </w:r>
-      <w:proofErr w:type="gramEnd"/>
-      <w:r>
-        <w:rPr>
-          <w:rFonts w:ascii="Times New Roman" w:hAnsi="Times New Roman"/>
-          <w:sz w:val="24"/>
-        </w:rPr>
-        <w:t xml:space="preserve"> </w:t>
+        <w:t xml:space="preserve"> ? </w:t>
       </w:r>
       <w:proofErr w:type="spellStart"/>
       <w:r>
@@ -6212,7 +6203,6 @@
         <w:t xml:space="preserve"> dan </w:t>
       </w:r>
       <w:proofErr w:type="spellStart"/>
-      <w:proofErr w:type="gramStart"/>
       <w:r>
         <w:rPr>
           <w:rFonts w:ascii="Times New Roman" w:hAnsi="Times New Roman"/>
@@ -6237,7 +6227,6 @@
         <w:t>sehingga</w:t>
       </w:r>
       <w:proofErr w:type="spellEnd"/>
-      <w:proofErr w:type="gramEnd"/>
       <w:r>
         <w:rPr>
           <w:rFonts w:ascii="Times New Roman" w:hAnsi="Times New Roman"/>
@@ -7757,7 +7746,6 @@
         </w:rPr>
         <w:t xml:space="preserve">. </w:t>
       </w:r>
-      <w:proofErr w:type="gramStart"/>
       <w:r>
         <w:rPr>
           <w:rFonts w:ascii="Times New Roman" w:hAnsi="Times New Roman"/>
@@ -7765,7 +7753,6 @@
         </w:rPr>
         <w:t>Di  mana</w:t>
       </w:r>
-      <w:proofErr w:type="gramEnd"/>
       <w:r>
         <w:rPr>
           <w:rFonts w:ascii="Times New Roman" w:hAnsi="Times New Roman"/>
@@ -8383,7 +8370,6 @@
         <w:t xml:space="preserve"> </w:t>
       </w:r>
       <w:proofErr w:type="spellStart"/>
-      <w:proofErr w:type="gramStart"/>
       <w:r>
         <w:rPr>
           <w:rFonts w:ascii="Times New Roman" w:hAnsi="Times New Roman"/>
@@ -8413,17 +8399,7 @@
           <w:iCs/>
           <w:sz w:val="24"/>
         </w:rPr>
-        <w:t>“</w:t>
-      </w:r>
-      <w:proofErr w:type="gramEnd"/>
-      <w:r>
-        <w:rPr>
-          <w:rFonts w:ascii="Times New Roman" w:hAnsi="Times New Roman"/>
-          <w:i/>
-          <w:iCs/>
-          <w:sz w:val="24"/>
-        </w:rPr>
-        <w:t>The Next Steve Job”</w:t>
+        <w:t>“The Next Steve Job”</w:t>
       </w:r>
       <w:r>
         <w:rPr>
@@ -10835,7 +10811,6 @@
         <w:t xml:space="preserve"> </w:t>
       </w:r>
       <w:proofErr w:type="spellStart"/>
-      <w:proofErr w:type="gramStart"/>
       <w:r>
         <w:rPr>
           <w:rFonts w:ascii="Times New Roman" w:hAnsi="Times New Roman"/>
@@ -10860,7 +10835,6 @@
         <w:t>masyarakat</w:t>
       </w:r>
       <w:proofErr w:type="spellEnd"/>
-      <w:proofErr w:type="gramEnd"/>
       <w:r>
         <w:rPr>
           <w:rFonts w:ascii="Times New Roman" w:hAnsi="Times New Roman"/>
@@ -19077,7 +19051,6 @@
           <w:sz w:val="24"/>
         </w:rPr>
       </w:pPr>
-      <w:proofErr w:type="gramStart"/>
       <w:r>
         <w:rPr>
           <w:rFonts w:ascii="Times New Roman" w:hAnsi="Times New Roman"/>
@@ -19094,7 +19067,6 @@
         <w:t>penelitian</w:t>
       </w:r>
       <w:proofErr w:type="spellEnd"/>
-      <w:proofErr w:type="gramEnd"/>
       <w:r>
         <w:rPr>
           <w:rFonts w:ascii="Times New Roman" w:hAnsi="Times New Roman"/>
@@ -29678,17 +29650,8 @@
           <w:rFonts w:ascii="Times New Roman" w:hAnsi="Times New Roman"/>
           <w:sz w:val="24"/>
         </w:rPr>
-        <w:t xml:space="preserve"> </w:t>
-      </w:r>
-      <w:proofErr w:type="gramStart"/>
-      <w:r>
-        <w:rPr>
-          <w:rFonts w:ascii="Times New Roman" w:hAnsi="Times New Roman"/>
-          <w:sz w:val="24"/>
-        </w:rPr>
-        <w:t>Surabaya ?</w:t>
-      </w:r>
-      <w:proofErr w:type="gramEnd"/>
+        <w:t xml:space="preserve"> Surabaya ?</w:t>
+      </w:r>
     </w:p>
     <w:p>
       <w:pPr>
@@ -29817,17 +29780,8 @@
           <w:rFonts w:ascii="Times New Roman" w:hAnsi="Times New Roman"/>
           <w:sz w:val="24"/>
         </w:rPr>
-        <w:t xml:space="preserve"> 2 Petrus 1:5-</w:t>
-      </w:r>
-      <w:proofErr w:type="gramStart"/>
-      <w:r>
-        <w:rPr>
-          <w:rFonts w:ascii="Times New Roman" w:hAnsi="Times New Roman"/>
-          <w:sz w:val="24"/>
-        </w:rPr>
-        <w:t>7 ?</w:t>
-      </w:r>
-      <w:proofErr w:type="gramEnd"/>
+        <w:t xml:space="preserve"> 2 Petrus 1:5-7 ?</w:t>
+      </w:r>
     </w:p>
     <w:p>
       <w:pPr>
@@ -29925,7 +29879,6 @@
         <w:t xml:space="preserve"> </w:t>
       </w:r>
       <w:proofErr w:type="spellStart"/>
-      <w:proofErr w:type="gramStart"/>
       <w:r>
         <w:rPr>
           <w:rFonts w:ascii="Times New Roman" w:hAnsi="Times New Roman"/>
@@ -29941,7 +29894,6 @@
         </w:rPr>
         <w:t xml:space="preserve"> ?</w:t>
       </w:r>
-      <w:proofErr w:type="gramEnd"/>
     </w:p>
     <w:p>
       <w:pPr>
@@ -30116,17 +30068,8 @@
           <w:rFonts w:ascii="Times New Roman" w:hAnsi="Times New Roman"/>
           <w:sz w:val="24"/>
         </w:rPr>
-        <w:t xml:space="preserve"> </w:t>
-      </w:r>
-      <w:proofErr w:type="gramStart"/>
-      <w:r>
-        <w:rPr>
-          <w:rFonts w:ascii="Times New Roman" w:hAnsi="Times New Roman"/>
-          <w:sz w:val="24"/>
-        </w:rPr>
-        <w:t>Surabaya ?</w:t>
-      </w:r>
-      <w:proofErr w:type="gramEnd"/>
+        <w:t xml:space="preserve"> Surabaya ?</w:t>
+      </w:r>
     </w:p>
     <w:p>
       <w:pPr>
@@ -30344,7 +30287,6 @@
         <w:t xml:space="preserve"> </w:t>
       </w:r>
       <w:proofErr w:type="spellStart"/>
-      <w:proofErr w:type="gramStart"/>
       <w:r>
         <w:rPr>
           <w:rFonts w:ascii="Times New Roman" w:hAnsi="Times New Roman"/>
@@ -30369,7 +30311,6 @@
         <w:t>untuk</w:t>
       </w:r>
       <w:proofErr w:type="spellEnd"/>
-      <w:proofErr w:type="gramEnd"/>
       <w:r>
         <w:rPr>
           <w:rFonts w:ascii="Times New Roman" w:hAnsi="Times New Roman"/>
@@ -34396,7 +34337,6 @@
         <w:t xml:space="preserve"> </w:t>
       </w:r>
       <w:proofErr w:type="spellStart"/>
-      <w:proofErr w:type="gramStart"/>
       <w:r>
         <w:rPr>
           <w:rFonts w:ascii="Times New Roman" w:hAnsi="Times New Roman"/>
@@ -34421,7 +34361,6 @@
         <w:t>diharapkan</w:t>
       </w:r>
       <w:proofErr w:type="spellEnd"/>
-      <w:proofErr w:type="gramEnd"/>
       <w:r>
         <w:rPr>
           <w:rFonts w:ascii="Times New Roman" w:hAnsi="Times New Roman"/>
@@ -34821,7 +34760,6 @@
         <w:t xml:space="preserve"> </w:t>
       </w:r>
       <w:proofErr w:type="spellStart"/>
-      <w:proofErr w:type="gramStart"/>
       <w:r>
         <w:rPr>
           <w:rFonts w:ascii="Times New Roman" w:hAnsi="Times New Roman"/>
@@ -34846,7 +34784,6 @@
         <w:t>diharapkan</w:t>
       </w:r>
       <w:proofErr w:type="spellEnd"/>
-      <w:proofErr w:type="gramEnd"/>
       <w:r>
         <w:rPr>
           <w:rFonts w:ascii="Times New Roman" w:hAnsi="Times New Roman"/>
@@ -36081,7 +36018,6 @@
         </w:rPr>
         <w:t xml:space="preserve"> </w:t>
       </w:r>
-      <w:proofErr w:type="spellStart"/>
       <w:r>
         <w:rPr>
           <w:rFonts w:ascii="Times New Roman" w:hAnsi="Times New Roman"/>
@@ -36089,9 +36025,9 @@
           <w:color w:val="auto"/>
           <w:sz w:val="24"/>
         </w:rPr>
-        <w:t>Pembentukan</w:t>
-      </w:r>
-      <w:proofErr w:type="spellEnd"/>
+        <w:t xml:space="preserve">dan </w:t>
+      </w:r>
+      <w:proofErr w:type="spellStart"/>
       <w:r>
         <w:rPr>
           <w:rFonts w:ascii="Times New Roman" w:hAnsi="Times New Roman"/>
@@ -36099,9 +36035,8 @@
           <w:color w:val="auto"/>
           <w:sz w:val="24"/>
         </w:rPr>
-        <w:t xml:space="preserve"> </w:t>
-      </w:r>
-      <w:proofErr w:type="spellStart"/>
+        <w:t>D</w:t>
+      </w:r>
       <w:r>
         <w:rPr>
           <w:rFonts w:ascii="Times New Roman" w:hAnsi="Times New Roman"/>
@@ -36109,7 +36044,7 @@
           <w:color w:val="auto"/>
           <w:sz w:val="24"/>
         </w:rPr>
-        <w:t>Karakter</w:t>
+        <w:t>ampak</w:t>
       </w:r>
       <w:proofErr w:type="spellEnd"/>
       <w:r>
@@ -36121,6 +36056,37 @@
         </w:rPr>
         <w:t xml:space="preserve"> </w:t>
       </w:r>
+      <w:proofErr w:type="spellStart"/>
+      <w:r>
+        <w:rPr>
+          <w:rFonts w:ascii="Times New Roman" w:hAnsi="Times New Roman"/>
+          <w:i w:val="0"/>
+          <w:color w:val="auto"/>
+          <w:sz w:val="24"/>
+        </w:rPr>
+        <w:t>Pembentukan</w:t>
+      </w:r>
+      <w:proofErr w:type="spellEnd"/>
+      <w:r>
+        <w:rPr>
+          <w:rFonts w:ascii="Times New Roman" w:hAnsi="Times New Roman"/>
+          <w:i w:val="0"/>
+          <w:color w:val="auto"/>
+          <w:sz w:val="24"/>
+        </w:rPr>
+        <w:t xml:space="preserve"> </w:t>
+      </w:r>
+      <w:proofErr w:type="spellStart"/>
+      <w:r>
+        <w:rPr>
+          <w:rFonts w:ascii="Times New Roman" w:hAnsi="Times New Roman"/>
+          <w:i w:val="0"/>
+          <w:color w:val="auto"/>
+          <w:sz w:val="24"/>
+        </w:rPr>
+        <w:t>Karakter</w:t>
+      </w:r>
+      <w:proofErr w:type="spellEnd"/>
     </w:p>
     <w:p>
       <w:pPr>
@@ -36139,7 +36105,6 @@
           <w:sz w:val="24"/>
         </w:rPr>
       </w:pPr>
-      <w:proofErr w:type="spellStart"/>
       <w:r>
         <w:rPr>
           <w:rFonts w:ascii="Times New Roman" w:hAnsi="Times New Roman"/>
@@ -36147,75 +36112,7 @@
           <w:color w:val="auto"/>
           <w:sz w:val="24"/>
         </w:rPr>
-        <w:t>Dampak</w:t>
-      </w:r>
-      <w:proofErr w:type="spellEnd"/>
-      <w:r>
-        <w:rPr>
-          <w:rFonts w:ascii="Times New Roman" w:hAnsi="Times New Roman"/>
-          <w:i w:val="0"/>
-          <w:color w:val="auto"/>
-          <w:sz w:val="24"/>
-        </w:rPr>
-        <w:t xml:space="preserve"> </w:t>
-      </w:r>
-      <w:proofErr w:type="spellStart"/>
-      <w:r>
-        <w:rPr>
-          <w:rFonts w:ascii="Times New Roman" w:hAnsi="Times New Roman"/>
-          <w:i w:val="0"/>
-          <w:color w:val="auto"/>
-          <w:sz w:val="24"/>
-        </w:rPr>
-        <w:t>Pembentukan</w:t>
-      </w:r>
-      <w:proofErr w:type="spellEnd"/>
-      <w:r>
-        <w:rPr>
-          <w:rFonts w:ascii="Times New Roman" w:hAnsi="Times New Roman"/>
-          <w:i w:val="0"/>
-          <w:color w:val="auto"/>
-          <w:sz w:val="24"/>
-        </w:rPr>
-        <w:t xml:space="preserve"> </w:t>
-      </w:r>
-      <w:proofErr w:type="spellStart"/>
-      <w:r>
-        <w:rPr>
-          <w:rFonts w:ascii="Times New Roman" w:hAnsi="Times New Roman"/>
-          <w:i w:val="0"/>
-          <w:color w:val="auto"/>
-          <w:sz w:val="24"/>
-        </w:rPr>
-        <w:t>Karakter</w:t>
-      </w:r>
-      <w:proofErr w:type="spellEnd"/>
-    </w:p>
-    <w:p>
-      <w:pPr>
-        <w:pStyle w:val="Heading4"/>
-        <w:numPr>
-          <w:ilvl w:val="0"/>
-          <w:numId w:val="16"/>
-        </w:numPr>
-        <w:spacing w:line="480" w:lineRule="auto"/>
-        <w:ind w:left="1134"/>
-        <w:jc w:val="both"/>
-        <w:rPr>
-          <w:rFonts w:ascii="Times New Roman" w:hAnsi="Times New Roman"/>
-          <w:i w:val="0"/>
-          <w:color w:val="auto"/>
-          <w:sz w:val="24"/>
-        </w:rPr>
-      </w:pPr>
-      <w:r>
-        <w:rPr>
-          <w:rFonts w:ascii="Times New Roman" w:hAnsi="Times New Roman"/>
-          <w:i w:val="0"/>
-          <w:color w:val="auto"/>
-          <w:sz w:val="24"/>
-        </w:rPr>
-        <w:t xml:space="preserve">Proses Pendidikan </w:t>
+        <w:t xml:space="preserve">Pendidikan </w:t>
       </w:r>
       <w:proofErr w:type="spellStart"/>
       <w:r>
@@ -36670,23 +36567,7 @@
           <w:rFonts w:ascii="Times New Roman" w:hAnsi="Times New Roman"/>
           <w:sz w:val="24"/>
         </w:rPr>
-        <w:t xml:space="preserve"> </w:t>
-      </w:r>
-      <w:proofErr w:type="gramStart"/>
-      <w:r>
-        <w:rPr>
-          <w:rFonts w:ascii="Times New Roman" w:hAnsi="Times New Roman"/>
-          <w:sz w:val="24"/>
-        </w:rPr>
-        <w:t>data  yang</w:t>
-      </w:r>
-      <w:proofErr w:type="gramEnd"/>
-      <w:r>
-        <w:rPr>
-          <w:rFonts w:ascii="Times New Roman" w:hAnsi="Times New Roman"/>
-          <w:sz w:val="24"/>
-        </w:rPr>
-        <w:t xml:space="preserve"> </w:t>
+        <w:t xml:space="preserve"> data  yang </w:t>
       </w:r>
       <w:proofErr w:type="spellStart"/>
       <w:r>
@@ -36961,7 +36842,6 @@
         <w:t xml:space="preserve"> </w:t>
       </w:r>
       <w:proofErr w:type="spellStart"/>
-      <w:proofErr w:type="gramStart"/>
       <w:r>
         <w:rPr>
           <w:rFonts w:ascii="Times New Roman" w:hAnsi="Times New Roman"/>
@@ -36986,7 +36866,6 @@
         <w:t>adalah</w:t>
       </w:r>
       <w:proofErr w:type="spellEnd"/>
-      <w:proofErr w:type="gramEnd"/>
       <w:r>
         <w:rPr>
           <w:rFonts w:ascii="Times New Roman" w:hAnsi="Times New Roman"/>
@@ -37212,7 +37091,6 @@
         <w:t xml:space="preserve"> </w:t>
       </w:r>
       <w:proofErr w:type="spellStart"/>
-      <w:proofErr w:type="gramStart"/>
       <w:r>
         <w:rPr>
           <w:rFonts w:ascii="Times New Roman" w:hAnsi="Times New Roman"/>
@@ -37242,7 +37120,6 @@
         </w:rPr>
         <w:t>di</w:t>
       </w:r>
-      <w:proofErr w:type="gramEnd"/>
       <w:r>
         <w:rPr>
           <w:rFonts w:ascii="Times New Roman" w:hAnsi="Times New Roman"/>
@@ -37747,15 +37624,7 @@
           <w:rFonts w:ascii="Times New Roman" w:hAnsi="Times New Roman"/>
           <w:sz w:val="24"/>
         </w:rPr>
-        <w:t>aspek-</w:t>
-      </w:r>
-      <w:proofErr w:type="gramStart"/>
-      <w:r>
-        <w:rPr>
-          <w:rFonts w:ascii="Times New Roman" w:hAnsi="Times New Roman"/>
-          <w:sz w:val="24"/>
-        </w:rPr>
-        <w:t>aspek</w:t>
+        <w:t>aspek-aspek</w:t>
       </w:r>
       <w:proofErr w:type="spellEnd"/>
       <w:r>
@@ -37774,7 +37643,6 @@
         <w:t>tentu</w:t>
       </w:r>
       <w:proofErr w:type="spellEnd"/>
-      <w:proofErr w:type="gramEnd"/>
       <w:r>
         <w:rPr>
           <w:rFonts w:ascii="Times New Roman" w:hAnsi="Times New Roman"/>
@@ -39472,7 +39340,6 @@
         <w:t xml:space="preserve"> </w:t>
       </w:r>
       <w:proofErr w:type="spellStart"/>
-      <w:proofErr w:type="gramStart"/>
       <w:r>
         <w:rPr>
           <w:rFonts w:ascii="Times New Roman" w:hAnsi="Times New Roman"/>
@@ -39486,15 +39353,7 @@
           <w:rFonts w:ascii="Times New Roman" w:hAnsi="Times New Roman"/>
           <w:sz w:val="24"/>
         </w:rPr>
-        <w:t xml:space="preserve"> .</w:t>
-      </w:r>
-      <w:proofErr w:type="gramEnd"/>
-      <w:r>
-        <w:rPr>
-          <w:rFonts w:ascii="Times New Roman" w:hAnsi="Times New Roman"/>
-          <w:sz w:val="24"/>
-        </w:rPr>
-        <w:t xml:space="preserve"> Adapun </w:t>
+        <w:t xml:space="preserve"> . Adapun </w:t>
       </w:r>
       <w:proofErr w:type="spellStart"/>
       <w:r>
@@ -41134,36 +40993,26 @@
           <w:sz w:val="24"/>
           <w:szCs w:val="24"/>
         </w:rPr>
-        <w:t xml:space="preserve">Data </w:t>
-      </w:r>
-      <w:proofErr w:type="gramStart"/>
+        <w:t xml:space="preserve">Data primer </w:t>
+      </w:r>
       <w:r>
         <w:rPr>
           <w:rFonts w:ascii="Times New Roman" w:hAnsi="Times New Roman" w:cs="Times New Roman"/>
           <w:sz w:val="24"/>
           <w:szCs w:val="24"/>
         </w:rPr>
-        <w:t xml:space="preserve">primer </w:t>
-      </w:r>
+        <w:t xml:space="preserve"> </w:t>
+      </w:r>
+      <w:proofErr w:type="spellStart"/>
       <w:r>
         <w:rPr>
           <w:rFonts w:ascii="Times New Roman" w:hAnsi="Times New Roman" w:cs="Times New Roman"/>
           <w:sz w:val="24"/>
           <w:szCs w:val="24"/>
         </w:rPr>
-        <w:t xml:space="preserve"> </w:t>
-      </w:r>
-      <w:proofErr w:type="spellStart"/>
-      <w:r>
-        <w:rPr>
-          <w:rFonts w:ascii="Times New Roman" w:hAnsi="Times New Roman" w:cs="Times New Roman"/>
-          <w:sz w:val="24"/>
-          <w:szCs w:val="24"/>
-        </w:rPr>
         <w:t>adalah</w:t>
       </w:r>
       <w:proofErr w:type="spellEnd"/>
-      <w:proofErr w:type="gramEnd"/>
       <w:r>
         <w:rPr>
           <w:rFonts w:ascii="Times New Roman" w:hAnsi="Times New Roman" w:cs="Times New Roman"/>
@@ -43251,7 +43100,6 @@
         <w:t xml:space="preserve"> dan </w:t>
       </w:r>
       <w:proofErr w:type="spellStart"/>
-      <w:proofErr w:type="gramStart"/>
       <w:r>
         <w:rPr>
           <w:rFonts w:ascii="Times New Roman" w:hAnsi="Times New Roman"/>
@@ -43279,15 +43127,7 @@
           <w:rFonts w:ascii="Times New Roman" w:hAnsi="Times New Roman"/>
           <w:sz w:val="24"/>
         </w:rPr>
-        <w:t xml:space="preserve"> data</w:t>
-      </w:r>
-      <w:proofErr w:type="gramEnd"/>
-      <w:r>
-        <w:rPr>
-          <w:rFonts w:ascii="Times New Roman" w:hAnsi="Times New Roman"/>
-          <w:sz w:val="24"/>
-        </w:rPr>
-        <w:t xml:space="preserve"> </w:t>
+        <w:t xml:space="preserve"> data </w:t>
       </w:r>
       <w:proofErr w:type="spellStart"/>
       <w:r>
@@ -46015,7 +45855,6 @@
         <w:t xml:space="preserve"> </w:t>
       </w:r>
       <w:proofErr w:type="spellStart"/>
-      <w:proofErr w:type="gramStart"/>
       <w:r>
         <w:rPr>
           <w:rFonts w:ascii="Times New Roman" w:hAnsi="Times New Roman"/>
@@ -46032,7 +45871,6 @@
         <w:t>(</w:t>
       </w:r>
       <w:proofErr w:type="spellStart"/>
-      <w:proofErr w:type="gramEnd"/>
       <w:r>
         <w:rPr>
           <w:rFonts w:ascii="Times New Roman" w:hAnsi="Times New Roman"/>
@@ -46477,6 +46315,14 @@
           <w:sz w:val="24"/>
           <w:szCs w:val="24"/>
         </w:rPr>
+        <w:sectPr>
+          <w:headerReference w:type="default" r:id="rId24"/>
+          <w:footerReference w:type="default" r:id="rId25"/>
+          <w:pgSz w:w="11906" w:h="16838"/>
+          <w:pgMar w:top="2268" w:right="1701" w:bottom="1701" w:left="2268" w:header="709" w:footer="709" w:gutter="0"/>
+          <w:cols w:space="708"/>
+          <w:docGrid w:linePitch="360"/>
+        </w:sectPr>
       </w:pPr>
       <w:r>
         <w:rPr>
@@ -46913,8 +46759,8 @@
       </w:pPr>
     </w:p>
     <w:sectPr>
-      <w:headerReference w:type="default" r:id="rId24"/>
-      <w:footerReference w:type="default" r:id="rId25"/>
+      <w:headerReference w:type="default" r:id="rId26"/>
+      <w:footerReference w:type="default" r:id="rId27"/>
       <w:pgSz w:w="11906" w:h="16838"/>
       <w:pgMar w:top="2268" w:right="1701" w:bottom="1701" w:left="2268" w:header="709" w:footer="709" w:gutter="0"/>
       <w:cols w:space="708"/>
@@ -47170,6 +47016,60 @@
 
 <file path=word/footer8.xml><?xml version="1.0" encoding="utf-8"?>
 <w:ftr xmlns:wpc="http://schemas.microsoft.com/office/word/2010/wordprocessingCanvas" xmlns:cx="http://schemas.microsoft.com/office/drawing/2014/chartex" xmlns:cx1="http://schemas.microsoft.com/office/drawing/2015/9/8/chartex" xmlns:cx2="http://schemas.microsoft.com/office/drawing/2015/10/21/chartex" xmlns:cx3="http://schemas.microsoft.com/office/drawing/2016/5/9/chartex" xmlns:cx4="http://schemas.microsoft.com/office/drawing/2016/5/10/chartex" xmlns:cx5="http://schemas.microsoft.com/office/drawing/2016/5/11/chartex" xmlns:cx6="http://schemas.microsoft.com/office/drawing/2016/5/12/chartex" xmlns:cx7="http://schemas.microsoft.com/office/drawing/2016/5/13/chartex" xmlns:cx8="http://schemas.microsoft.com/office/drawing/2016/5/14/chartex" xmlns:mc="http://schemas.openxmlformats.org/markup-compatibility/2006" xmlns:aink="http://schemas.microsoft.com/office/drawing/2016/ink" xmlns:am3d="http://schemas.microsoft.com/office/drawing/2017/model3d" xmlns:o="urn:schemas-microsoft-com:office:office" xmlns:oel="http://schemas.microsoft.com/office/2019/extlst" xmlns:r="http://schemas.openxmlformats.org/officeDocument/2006/relationships" xmlns:m="http://schemas.openxmlformats.org/officeDocument/2006/math" xmlns:v="urn:schemas-microsoft-com:vml" xmlns:wp14="http://schemas.microsoft.com/office/word/2010/wordprocessingDrawing" xmlns:wp="http://schemas.openxmlformats.org/drawingml/2006/wordprocessingDrawing" xmlns:w10="urn:schemas-microsoft-com:office:word" xmlns:w="http://schemas.openxmlformats.org/wordprocessingml/2006/main" xmlns:w14="http://schemas.microsoft.com/office/word/2010/wordml" xmlns:w15="http://schemas.microsoft.com/office/word/2012/wordml" xmlns:w16cex="http://schemas.microsoft.com/office/word/2018/wordml/cex" xmlns:w16cid="http://schemas.microsoft.com/office/word/2016/wordml/cid" xmlns:w16="http://schemas.microsoft.com/office/word/2018/wordml" xmlns:w16sdtdh="http://schemas.microsoft.com/office/word/2020/wordml/sdtdatahash" xmlns:w16se="http://schemas.microsoft.com/office/word/2015/wordml/symex" xmlns:wpg="http://schemas.microsoft.com/office/word/2010/wordprocessingGroup" xmlns:wpi="http://schemas.microsoft.com/office/word/2010/wordprocessingInk" xmlns:wne="http://schemas.microsoft.com/office/word/2006/wordml" xmlns:wps="http://schemas.microsoft.com/office/word/2010/wordprocessingShape" mc:Ignorable="w14 w15 w16se w16cid w16 w16cex w16sdtdh wp14">
+  <w:sdt>
+    <w:sdtPr>
+      <w:id w:val="404888438"/>
+      <w:docPartObj>
+        <w:docPartGallery w:val="Page Numbers (Bottom of Page)"/>
+        <w:docPartUnique/>
+      </w:docPartObj>
+    </w:sdtPr>
+    <w:sdtEndPr>
+      <w:rPr>
+        <w:noProof/>
+      </w:rPr>
+    </w:sdtEndPr>
+    <w:sdtContent>
+      <w:p>
+        <w:pPr>
+          <w:pStyle w:val="Footer"/>
+          <w:jc w:val="center"/>
+        </w:pPr>
+        <w:r>
+          <w:fldChar w:fldCharType="begin"/>
+        </w:r>
+        <w:r>
+          <w:instrText xml:space="preserve"> PAGE   \* MERGEFORMAT </w:instrText>
+        </w:r>
+        <w:r>
+          <w:fldChar w:fldCharType="separate"/>
+        </w:r>
+        <w:r>
+          <w:rPr>
+            <w:noProof/>
+          </w:rPr>
+          <w:t>2</w:t>
+        </w:r>
+        <w:r>
+          <w:rPr>
+            <w:noProof/>
+          </w:rPr>
+          <w:fldChar w:fldCharType="end"/>
+        </w:r>
+      </w:p>
+    </w:sdtContent>
+  </w:sdt>
+  <w:p>
+    <w:pPr>
+      <w:pStyle w:val="Footer"/>
+      <w:jc w:val="center"/>
+    </w:pPr>
+  </w:p>
+</w:ftr>
+</file>
+
+<file path=word/footer9.xml><?xml version="1.0" encoding="utf-8"?>
+<w:ftr xmlns:wpc="http://schemas.microsoft.com/office/word/2010/wordprocessingCanvas" xmlns:cx="http://schemas.microsoft.com/office/drawing/2014/chartex" xmlns:cx1="http://schemas.microsoft.com/office/drawing/2015/9/8/chartex" xmlns:cx2="http://schemas.microsoft.com/office/drawing/2015/10/21/chartex" xmlns:cx3="http://schemas.microsoft.com/office/drawing/2016/5/9/chartex" xmlns:cx4="http://schemas.microsoft.com/office/drawing/2016/5/10/chartex" xmlns:cx5="http://schemas.microsoft.com/office/drawing/2016/5/11/chartex" xmlns:cx6="http://schemas.microsoft.com/office/drawing/2016/5/12/chartex" xmlns:cx7="http://schemas.microsoft.com/office/drawing/2016/5/13/chartex" xmlns:cx8="http://schemas.microsoft.com/office/drawing/2016/5/14/chartex" xmlns:mc="http://schemas.openxmlformats.org/markup-compatibility/2006" xmlns:aink="http://schemas.microsoft.com/office/drawing/2016/ink" xmlns:am3d="http://schemas.microsoft.com/office/drawing/2017/model3d" xmlns:o="urn:schemas-microsoft-com:office:office" xmlns:oel="http://schemas.microsoft.com/office/2019/extlst" xmlns:r="http://schemas.openxmlformats.org/officeDocument/2006/relationships" xmlns:m="http://schemas.openxmlformats.org/officeDocument/2006/math" xmlns:v="urn:schemas-microsoft-com:vml" xmlns:wp14="http://schemas.microsoft.com/office/word/2010/wordprocessingDrawing" xmlns:wp="http://schemas.openxmlformats.org/drawingml/2006/wordprocessingDrawing" xmlns:w10="urn:schemas-microsoft-com:office:word" xmlns:w="http://schemas.openxmlformats.org/wordprocessingml/2006/main" xmlns:w14="http://schemas.microsoft.com/office/word/2010/wordml" xmlns:w15="http://schemas.microsoft.com/office/word/2012/wordml" xmlns:w16cex="http://schemas.microsoft.com/office/word/2018/wordml/cex" xmlns:w16cid="http://schemas.microsoft.com/office/word/2016/wordml/cid" xmlns:w16="http://schemas.microsoft.com/office/word/2018/wordml" xmlns:w16sdtdh="http://schemas.microsoft.com/office/word/2020/wordml/sdtdatahash" xmlns:w16se="http://schemas.microsoft.com/office/word/2015/wordml/symex" xmlns:wpg="http://schemas.microsoft.com/office/word/2010/wordprocessingGroup" xmlns:wpi="http://schemas.microsoft.com/office/word/2010/wordprocessingInk" xmlns:wne="http://schemas.microsoft.com/office/word/2006/wordml" xmlns:wps="http://schemas.microsoft.com/office/word/2010/wordprocessingShape" mc:Ignorable="w14 w15 w16se w16cid w16 w16cex w16sdtdh wp14">
   <w:p>
     <w:pPr>
       <w:pStyle w:val="Footer"/>
@@ -48314,6 +48214,23 @@
   <w:p>
     <w:pPr>
       <w:pStyle w:val="Header"/>
+    </w:pPr>
+  </w:p>
+</w:hdr>
+</file>
+
+<file path=word/header10.xml><?xml version="1.0" encoding="utf-8"?>
+<w:hdr xmlns:wpc="http://schemas.microsoft.com/office/word/2010/wordprocessingCanvas" xmlns:cx="http://schemas.microsoft.com/office/drawing/2014/chartex" xmlns:cx1="http://schemas.microsoft.com/office/drawing/2015/9/8/chartex" xmlns:cx2="http://schemas.microsoft.com/office/drawing/2015/10/21/chartex" xmlns:cx3="http://schemas.microsoft.com/office/drawing/2016/5/9/chartex" xmlns:cx4="http://schemas.microsoft.com/office/drawing/2016/5/10/chartex" xmlns:cx5="http://schemas.microsoft.com/office/drawing/2016/5/11/chartex" xmlns:cx6="http://schemas.microsoft.com/office/drawing/2016/5/12/chartex" xmlns:cx7="http://schemas.microsoft.com/office/drawing/2016/5/13/chartex" xmlns:cx8="http://schemas.microsoft.com/office/drawing/2016/5/14/chartex" xmlns:mc="http://schemas.openxmlformats.org/markup-compatibility/2006" xmlns:aink="http://schemas.microsoft.com/office/drawing/2016/ink" xmlns:am3d="http://schemas.microsoft.com/office/drawing/2017/model3d" xmlns:o="urn:schemas-microsoft-com:office:office" xmlns:oel="http://schemas.microsoft.com/office/2019/extlst" xmlns:r="http://schemas.openxmlformats.org/officeDocument/2006/relationships" xmlns:m="http://schemas.openxmlformats.org/officeDocument/2006/math" xmlns:v="urn:schemas-microsoft-com:vml" xmlns:wp14="http://schemas.microsoft.com/office/word/2010/wordprocessingDrawing" xmlns:wp="http://schemas.openxmlformats.org/drawingml/2006/wordprocessingDrawing" xmlns:w10="urn:schemas-microsoft-com:office:word" xmlns:w="http://schemas.openxmlformats.org/wordprocessingml/2006/main" xmlns:w14="http://schemas.microsoft.com/office/word/2010/wordml" xmlns:w15="http://schemas.microsoft.com/office/word/2012/wordml" xmlns:w16cex="http://schemas.microsoft.com/office/word/2018/wordml/cex" xmlns:w16cid="http://schemas.microsoft.com/office/word/2016/wordml/cid" xmlns:w16="http://schemas.microsoft.com/office/word/2018/wordml" xmlns:w16sdtdh="http://schemas.microsoft.com/office/word/2020/wordml/sdtdatahash" xmlns:w16se="http://schemas.microsoft.com/office/word/2015/wordml/symex" xmlns:wpg="http://schemas.microsoft.com/office/word/2010/wordprocessingGroup" xmlns:wpi="http://schemas.microsoft.com/office/word/2010/wordprocessingInk" xmlns:wne="http://schemas.microsoft.com/office/word/2006/wordml" xmlns:wps="http://schemas.microsoft.com/office/word/2010/wordprocessingShape" mc:Ignorable="w14 w15 w16se w16cid w16 w16cex w16sdtdh wp14">
+  <w:p>
+    <w:pPr>
+      <w:pStyle w:val="Header"/>
+      <w:jc w:val="right"/>
+    </w:pPr>
+  </w:p>
+  <w:p>
+    <w:pPr>
+      <w:pStyle w:val="Header"/>
+      <w:jc w:val="right"/>
     </w:pPr>
   </w:p>
 </w:hdr>
@@ -48530,7 +48447,7 @@
 <w:hdr xmlns:wpc="http://schemas.microsoft.com/office/word/2010/wordprocessingCanvas" xmlns:cx="http://schemas.microsoft.com/office/drawing/2014/chartex" xmlns:cx1="http://schemas.microsoft.com/office/drawing/2015/9/8/chartex" xmlns:cx2="http://schemas.microsoft.com/office/drawing/2015/10/21/chartex" xmlns:cx3="http://schemas.microsoft.com/office/drawing/2016/5/9/chartex" xmlns:cx4="http://schemas.microsoft.com/office/drawing/2016/5/10/chartex" xmlns:cx5="http://schemas.microsoft.com/office/drawing/2016/5/11/chartex" xmlns:cx6="http://schemas.microsoft.com/office/drawing/2016/5/12/chartex" xmlns:cx7="http://schemas.microsoft.com/office/drawing/2016/5/13/chartex" xmlns:cx8="http://schemas.microsoft.com/office/drawing/2016/5/14/chartex" xmlns:mc="http://schemas.openxmlformats.org/markup-compatibility/2006" xmlns:aink="http://schemas.microsoft.com/office/drawing/2016/ink" xmlns:am3d="http://schemas.microsoft.com/office/drawing/2017/model3d" xmlns:o="urn:schemas-microsoft-com:office:office" xmlns:oel="http://schemas.microsoft.com/office/2019/extlst" xmlns:r="http://schemas.openxmlformats.org/officeDocument/2006/relationships" xmlns:m="http://schemas.openxmlformats.org/officeDocument/2006/math" xmlns:v="urn:schemas-microsoft-com:vml" xmlns:wp14="http://schemas.microsoft.com/office/word/2010/wordprocessingDrawing" xmlns:wp="http://schemas.openxmlformats.org/drawingml/2006/wordprocessingDrawing" xmlns:w10="urn:schemas-microsoft-com:office:word" xmlns:w="http://schemas.openxmlformats.org/wordprocessingml/2006/main" xmlns:w14="http://schemas.microsoft.com/office/word/2010/wordml" xmlns:w15="http://schemas.microsoft.com/office/word/2012/wordml" xmlns:w16cex="http://schemas.microsoft.com/office/word/2018/wordml/cex" xmlns:w16cid="http://schemas.microsoft.com/office/word/2016/wordml/cid" xmlns:w16="http://schemas.microsoft.com/office/word/2018/wordml" xmlns:w16sdtdh="http://schemas.microsoft.com/office/word/2020/wordml/sdtdatahash" xmlns:w16se="http://schemas.microsoft.com/office/word/2015/wordml/symex" xmlns:wpg="http://schemas.microsoft.com/office/word/2010/wordprocessingGroup" xmlns:wpi="http://schemas.microsoft.com/office/word/2010/wordprocessingInk" xmlns:wne="http://schemas.microsoft.com/office/word/2006/wordml" xmlns:wps="http://schemas.microsoft.com/office/word/2010/wordprocessingShape" mc:Ignorable="w14 w15 w16se w16cid w16 w16cex w16sdtdh wp14">
   <w:sdt>
     <w:sdtPr>
-      <w:id w:val="-394893369"/>
+      <w:id w:val="-228854134"/>
       <w:docPartObj>
         <w:docPartGallery w:val="Page Numbers (Top of Page)"/>
         <w:docPartUnique/>
@@ -48574,6 +48491,7 @@
   <w:p>
     <w:pPr>
       <w:pStyle w:val="Header"/>
+      <w:jc w:val="right"/>
     </w:pPr>
   </w:p>
 </w:hdr>
@@ -48581,49 +48499,12 @@
 
 <file path=word/header9.xml><?xml version="1.0" encoding="utf-8"?>
 <w:hdr xmlns:wpc="http://schemas.microsoft.com/office/word/2010/wordprocessingCanvas" xmlns:cx="http://schemas.microsoft.com/office/drawing/2014/chartex" xmlns:cx1="http://schemas.microsoft.com/office/drawing/2015/9/8/chartex" xmlns:cx2="http://schemas.microsoft.com/office/drawing/2015/10/21/chartex" xmlns:cx3="http://schemas.microsoft.com/office/drawing/2016/5/9/chartex" xmlns:cx4="http://schemas.microsoft.com/office/drawing/2016/5/10/chartex" xmlns:cx5="http://schemas.microsoft.com/office/drawing/2016/5/11/chartex" xmlns:cx6="http://schemas.microsoft.com/office/drawing/2016/5/12/chartex" xmlns:cx7="http://schemas.microsoft.com/office/drawing/2016/5/13/chartex" xmlns:cx8="http://schemas.microsoft.com/office/drawing/2016/5/14/chartex" xmlns:mc="http://schemas.openxmlformats.org/markup-compatibility/2006" xmlns:aink="http://schemas.microsoft.com/office/drawing/2016/ink" xmlns:am3d="http://schemas.microsoft.com/office/drawing/2017/model3d" xmlns:o="urn:schemas-microsoft-com:office:office" xmlns:oel="http://schemas.microsoft.com/office/2019/extlst" xmlns:r="http://schemas.openxmlformats.org/officeDocument/2006/relationships" xmlns:m="http://schemas.openxmlformats.org/officeDocument/2006/math" xmlns:v="urn:schemas-microsoft-com:vml" xmlns:wp14="http://schemas.microsoft.com/office/word/2010/wordprocessingDrawing" xmlns:wp="http://schemas.openxmlformats.org/drawingml/2006/wordprocessingDrawing" xmlns:w10="urn:schemas-microsoft-com:office:word" xmlns:w="http://schemas.openxmlformats.org/wordprocessingml/2006/main" xmlns:w14="http://schemas.microsoft.com/office/word/2010/wordml" xmlns:w15="http://schemas.microsoft.com/office/word/2012/wordml" xmlns:w16cex="http://schemas.microsoft.com/office/word/2018/wordml/cex" xmlns:w16cid="http://schemas.microsoft.com/office/word/2016/wordml/cid" xmlns:w16="http://schemas.microsoft.com/office/word/2018/wordml" xmlns:w16sdtdh="http://schemas.microsoft.com/office/word/2020/wordml/sdtdatahash" xmlns:w16se="http://schemas.microsoft.com/office/word/2015/wordml/symex" xmlns:wpg="http://schemas.microsoft.com/office/word/2010/wordprocessingGroup" xmlns:wpi="http://schemas.microsoft.com/office/word/2010/wordprocessingInk" xmlns:wne="http://schemas.microsoft.com/office/word/2006/wordml" xmlns:wps="http://schemas.microsoft.com/office/word/2010/wordprocessingShape" mc:Ignorable="w14 w15 w16se w16cid w16 w16cex w16sdtdh wp14">
-  <w:sdt>
-    <w:sdtPr>
-      <w:id w:val="-228854134"/>
-      <w:docPartObj>
-        <w:docPartGallery w:val="Page Numbers (Top of Page)"/>
-        <w:docPartUnique/>
-      </w:docPartObj>
-    </w:sdtPr>
-    <w:sdtEndPr>
-      <w:rPr>
-        <w:noProof/>
-      </w:rPr>
-    </w:sdtEndPr>
-    <w:sdtContent>
-      <w:p>
-        <w:pPr>
-          <w:pStyle w:val="Header"/>
-          <w:jc w:val="right"/>
-        </w:pPr>
-        <w:r>
-          <w:fldChar w:fldCharType="begin"/>
-        </w:r>
-        <w:r>
-          <w:instrText xml:space="preserve"> PAGE   \* MERGEFORMAT </w:instrText>
-        </w:r>
-        <w:r>
-          <w:fldChar w:fldCharType="separate"/>
-        </w:r>
-        <w:r>
-          <w:rPr>
-            <w:noProof/>
-          </w:rPr>
-          <w:t>2</w:t>
-        </w:r>
-        <w:r>
-          <w:rPr>
-            <w:noProof/>
-          </w:rPr>
-          <w:fldChar w:fldCharType="end"/>
-        </w:r>
-      </w:p>
-    </w:sdtContent>
-  </w:sdt>
+  <w:p>
+    <w:pPr>
+      <w:pStyle w:val="Header"/>
+      <w:jc w:val="right"/>
+    </w:pPr>
+  </w:p>
   <w:p>
     <w:pPr>
       <w:pStyle w:val="Header"/>

</xml_diff>